<commit_message>
Changes in the document of the requiremts
</commit_message>
<xml_diff>
--- a/doc/Analisis del problemadocx.docx
+++ b/doc/Analisis del problemadocx.docx
@@ -700,6 +700,27 @@
           <w:szCs w:val="24"/>
         </w:rPr>
         <w:t>Análisis de requerimientos:</w:t>
+      </w:r>
+    </w:p>
+    <w:p>
+      <w:pPr>
+        <w:rPr>
+          <w:rFonts w:ascii="Times New Roman" w:hAnsi="Times New Roman" w:cs="Times New Roman"/>
+          <w:b/>
+          <w:bCs/>
+          <w:sz w:val="24"/>
+          <w:szCs w:val="24"/>
+        </w:rPr>
+      </w:pPr>
+      <w:r>
+        <w:rPr>
+          <w:rFonts w:ascii="Times New Roman" w:hAnsi="Times New Roman" w:cs="Times New Roman"/>
+          <w:b/>
+          <w:bCs/>
+          <w:sz w:val="24"/>
+          <w:szCs w:val="24"/>
+        </w:rPr>
+        <w:t>Requerimiento 1:</w:t>
       </w:r>
     </w:p>
     <w:tbl>
@@ -1189,6 +1210,7 @@
                 <w:lang w:eastAsia="es-CO"/>
               </w:rPr>
             </w:pPr>
+            <w:proofErr w:type="spellStart"/>
             <w:r>
               <w:rPr>
                 <w:rFonts w:ascii="Times New Roman" w:eastAsia="Times New Roman" w:hAnsi="Times New Roman" w:cs="Times New Roman"/>
@@ -1198,6 +1220,7 @@
               </w:rPr>
               <w:t>numLocation</w:t>
             </w:r>
+            <w:proofErr w:type="spellEnd"/>
           </w:p>
         </w:tc>
         <w:tc>
@@ -1275,6 +1298,7 @@
                 <w:lang w:eastAsia="es-CO"/>
               </w:rPr>
             </w:pPr>
+            <w:proofErr w:type="spellStart"/>
             <w:r>
               <w:rPr>
                 <w:rFonts w:ascii="Times New Roman" w:eastAsia="Times New Roman" w:hAnsi="Times New Roman" w:cs="Times New Roman"/>
@@ -1284,6 +1308,7 @@
               </w:rPr>
               <w:t>numType</w:t>
             </w:r>
+            <w:proofErr w:type="spellEnd"/>
           </w:p>
         </w:tc>
         <w:tc>
@@ -1447,6 +1472,7 @@
                 <w:lang w:eastAsia="es-CO"/>
               </w:rPr>
             </w:pPr>
+            <w:proofErr w:type="spellStart"/>
             <w:r>
               <w:rPr>
                 <w:rFonts w:ascii="Times New Roman" w:eastAsia="Times New Roman" w:hAnsi="Times New Roman" w:cs="Times New Roman"/>
@@ -1456,6 +1482,7 @@
               </w:rPr>
               <w:t>urlOfThePicture</w:t>
             </w:r>
+            <w:proofErr w:type="spellEnd"/>
           </w:p>
         </w:tc>
         <w:tc>
@@ -1533,6 +1560,7 @@
                 <w:lang w:eastAsia="es-CO"/>
               </w:rPr>
             </w:pPr>
+            <w:proofErr w:type="spellStart"/>
             <w:r>
               <w:rPr>
                 <w:rFonts w:ascii="Times New Roman" w:eastAsia="Times New Roman" w:hAnsi="Times New Roman" w:cs="Times New Roman"/>
@@ -1542,6 +1570,7 @@
               </w:rPr>
               <w:t>numProtectedArea</w:t>
             </w:r>
+            <w:proofErr w:type="spellEnd"/>
           </w:p>
         </w:tc>
         <w:tc>
@@ -1619,6 +1648,7 @@
                 <w:lang w:eastAsia="es-CO"/>
               </w:rPr>
             </w:pPr>
+            <w:proofErr w:type="spellStart"/>
             <w:r>
               <w:rPr>
                 <w:rFonts w:ascii="Times New Roman" w:eastAsia="Times New Roman" w:hAnsi="Times New Roman" w:cs="Times New Roman"/>
@@ -1628,6 +1658,7 @@
               </w:rPr>
               <w:t>locationName</w:t>
             </w:r>
+            <w:proofErr w:type="spellEnd"/>
           </w:p>
         </w:tc>
         <w:tc>
@@ -1724,7 +1755,27 @@
                 <w:szCs w:val="24"/>
                 <w:lang w:eastAsia="es-CO"/>
               </w:rPr>
-              <w:t xml:space="preserve">Se debe ejecutar el metodo addWetland() en el objeto de la clase control, e insertar como parámetros los valores que se leyeron en </w:t>
+              <w:t xml:space="preserve">Se debe ejecutar el metodo </w:t>
+            </w:r>
+            <w:proofErr w:type="spellStart"/>
+            <w:r>
+              <w:rPr>
+                <w:rFonts w:ascii="Times New Roman" w:eastAsia="Times New Roman" w:hAnsi="Times New Roman" w:cs="Times New Roman"/>
+                <w:sz w:val="24"/>
+                <w:szCs w:val="24"/>
+                <w:lang w:eastAsia="es-CO"/>
+              </w:rPr>
+              <w:t>addWetland</w:t>
+            </w:r>
+            <w:proofErr w:type="spellEnd"/>
+            <w:r>
+              <w:rPr>
+                <w:rFonts w:ascii="Times New Roman" w:eastAsia="Times New Roman" w:hAnsi="Times New Roman" w:cs="Times New Roman"/>
+                <w:sz w:val="24"/>
+                <w:szCs w:val="24"/>
+                <w:lang w:eastAsia="es-CO"/>
+              </w:rPr>
+              <w:t xml:space="preserve">() en el objeto de la clase control, e insertar como parámetros los valores que se leyeron en </w:t>
             </w:r>
             <w:r>
               <w:rPr>
@@ -1802,7 +1853,27 @@
                 <w:szCs w:val="24"/>
                 <w:lang w:eastAsia="es-CO"/>
               </w:rPr>
-              <w:t xml:space="preserve">Se agrega un nuevo humedal al arreglo de humedales que esta en la clase control </w:t>
+              <w:t xml:space="preserve">Se agrega un nuevo humedal al arreglo de humedales que </w:t>
+            </w:r>
+            <w:proofErr w:type="spellStart"/>
+            <w:r>
+              <w:rPr>
+                <w:rFonts w:ascii="Times New Roman" w:eastAsia="Times New Roman" w:hAnsi="Times New Roman" w:cs="Times New Roman"/>
+                <w:sz w:val="24"/>
+                <w:szCs w:val="24"/>
+                <w:lang w:eastAsia="es-CO"/>
+              </w:rPr>
+              <w:t>esta</w:t>
+            </w:r>
+            <w:proofErr w:type="spellEnd"/>
+            <w:r>
+              <w:rPr>
+                <w:rFonts w:ascii="Times New Roman" w:eastAsia="Times New Roman" w:hAnsi="Times New Roman" w:cs="Times New Roman"/>
+                <w:sz w:val="24"/>
+                <w:szCs w:val="24"/>
+                <w:lang w:eastAsia="es-CO"/>
+              </w:rPr>
+              <w:t xml:space="preserve"> en la clase control </w:t>
             </w:r>
           </w:p>
         </w:tc>
@@ -1959,6 +2030,7 @@
                 <w:lang w:eastAsia="es-CO"/>
               </w:rPr>
             </w:pPr>
+            <w:proofErr w:type="spellStart"/>
             <w:r>
               <w:rPr>
                 <w:rFonts w:ascii="Times New Roman" w:eastAsia="Times New Roman" w:hAnsi="Times New Roman" w:cs="Times New Roman"/>
@@ -1968,6 +2040,7 @@
               </w:rPr>
               <w:t>stateOfTheProcess</w:t>
             </w:r>
+            <w:proofErr w:type="spellEnd"/>
           </w:p>
         </w:tc>
         <w:tc>
@@ -2023,6 +2096,47 @@
           <w:szCs w:val="24"/>
         </w:rPr>
       </w:pPr>
+    </w:p>
+    <w:p>
+      <w:pPr>
+        <w:rPr>
+          <w:rFonts w:ascii="Times New Roman" w:hAnsi="Times New Roman" w:cs="Times New Roman"/>
+          <w:b/>
+          <w:bCs/>
+          <w:sz w:val="24"/>
+          <w:szCs w:val="24"/>
+        </w:rPr>
+      </w:pPr>
+      <w:r>
+        <w:rPr>
+          <w:rFonts w:ascii="Times New Roman" w:hAnsi="Times New Roman" w:cs="Times New Roman"/>
+          <w:b/>
+          <w:bCs/>
+          <w:sz w:val="24"/>
+          <w:szCs w:val="24"/>
+        </w:rPr>
+        <w:t xml:space="preserve">Requerimiento </w:t>
+      </w:r>
+      <w:r>
+        <w:rPr>
+          <w:rFonts w:ascii="Times New Roman" w:hAnsi="Times New Roman" w:cs="Times New Roman"/>
+          <w:b/>
+          <w:bCs/>
+          <w:sz w:val="24"/>
+          <w:szCs w:val="24"/>
+        </w:rPr>
+        <w:t>2</w:t>
+      </w:r>
+      <w:r>
+        <w:rPr>
+          <w:rFonts w:ascii="Times New Roman" w:hAnsi="Times New Roman" w:cs="Times New Roman"/>
+          <w:b/>
+          <w:bCs/>
+          <w:sz w:val="24"/>
+          <w:szCs w:val="24"/>
+        </w:rPr>
+        <w:t>:</w:t>
+      </w:r>
     </w:p>
     <w:tbl>
       <w:tblPr>
@@ -2257,7 +2371,16 @@
                 <w:szCs w:val="24"/>
                 <w:lang w:eastAsia="es-CO"/>
               </w:rPr>
-              <w:t xml:space="preserve">a especie a un </w:t>
+              <w:t xml:space="preserve"> evento </w:t>
+            </w:r>
+            <w:r>
+              <w:rPr>
+                <w:rFonts w:ascii="Times New Roman" w:eastAsia="Times New Roman" w:hAnsi="Times New Roman" w:cs="Times New Roman"/>
+                <w:sz w:val="24"/>
+                <w:szCs w:val="24"/>
+                <w:lang w:eastAsia="es-CO"/>
+              </w:rPr>
+              <w:t xml:space="preserve">a un </w:t>
             </w:r>
             <w:r>
               <w:rPr>
@@ -2311,34 +2434,63 @@
                 <w:szCs w:val="24"/>
                 <w:lang w:eastAsia="es-CO"/>
               </w:rPr>
-              <w:t xml:space="preserve"> nombre del humedal al que se va a agregar, </w:t>
-            </w:r>
-            <w:r>
-              <w:rPr>
-                <w:rFonts w:ascii="Times New Roman" w:eastAsia="Times New Roman" w:hAnsi="Times New Roman" w:cs="Times New Roman"/>
-                <w:sz w:val="24"/>
-                <w:szCs w:val="24"/>
-                <w:lang w:eastAsia="es-CO"/>
-              </w:rPr>
-              <w:t>nombre</w:t>
-            </w:r>
-            <w:r>
-              <w:rPr>
-                <w:rFonts w:ascii="Times New Roman" w:eastAsia="Times New Roman" w:hAnsi="Times New Roman" w:cs="Times New Roman"/>
-                <w:sz w:val="24"/>
-                <w:szCs w:val="24"/>
-                <w:lang w:eastAsia="es-CO"/>
-              </w:rPr>
-              <w:t xml:space="preserve"> de la especie</w:t>
-            </w:r>
-            <w:r>
-              <w:rPr>
-                <w:rFonts w:ascii="Times New Roman" w:eastAsia="Times New Roman" w:hAnsi="Times New Roman" w:cs="Times New Roman"/>
-                <w:sz w:val="24"/>
-                <w:szCs w:val="24"/>
-                <w:lang w:eastAsia="es-CO"/>
-              </w:rPr>
-              <w:t>, nombre científico, si la especie es migratoria, tipo (flora terrestre, flora acuática, ave, mamífero, acuático)</w:t>
+              <w:t xml:space="preserve"> El día</w:t>
+            </w:r>
+            <w:r>
+              <w:rPr>
+                <w:rFonts w:ascii="Arial" w:hAnsi="Arial" w:cs="Arial"/>
+                <w:color w:val="000000"/>
+              </w:rPr>
+              <w:t>,</w:t>
+            </w:r>
+            <w:r>
+              <w:rPr>
+                <w:rFonts w:ascii="Arial" w:hAnsi="Arial" w:cs="Arial"/>
+                <w:color w:val="000000"/>
+              </w:rPr>
+              <w:t xml:space="preserve"> el mes, el año en que se realiza el evento,</w:t>
+            </w:r>
+            <w:r>
+              <w:rPr>
+                <w:rFonts w:ascii="Arial" w:hAnsi="Arial" w:cs="Arial"/>
+                <w:color w:val="000000"/>
+              </w:rPr>
+              <w:t xml:space="preserve"> quien realiza el evento, el valor</w:t>
+            </w:r>
+            <w:r>
+              <w:rPr>
+                <w:rFonts w:ascii="Arial" w:hAnsi="Arial" w:cs="Arial"/>
+                <w:color w:val="000000"/>
+              </w:rPr>
+              <w:t xml:space="preserve">, </w:t>
+            </w:r>
+            <w:r>
+              <w:rPr>
+                <w:rFonts w:ascii="Arial" w:hAnsi="Arial" w:cs="Arial"/>
+                <w:color w:val="000000"/>
+              </w:rPr>
+              <w:t>una descripción</w:t>
+            </w:r>
+            <w:r>
+              <w:rPr>
+                <w:rFonts w:ascii="Arial" w:hAnsi="Arial" w:cs="Arial"/>
+                <w:color w:val="000000"/>
+              </w:rPr>
+              <w:t xml:space="preserve"> y el tipo (</w:t>
+            </w:r>
+            <w:r>
+              <w:rPr>
+                <w:rFonts w:ascii="Arial" w:hAnsi="Arial" w:cs="Arial"/>
+                <w:color w:val="000000"/>
+              </w:rPr>
+              <w:t>mantenimientos, visitas de colegio, actividades de mejoramiento y celebraciones</w:t>
+            </w:r>
+            <w:r>
+              <w:rPr>
+                <w:rFonts w:ascii="Arial" w:hAnsi="Arial" w:cs="Arial"/>
+                <w:color w:val="000000"/>
+              </w:rPr>
+              <w:t>)</w:t>
             </w:r>
             <w:r>
               <w:rPr>
@@ -2365,7 +2517,25 @@
                 <w:szCs w:val="24"/>
                 <w:lang w:eastAsia="es-CO"/>
               </w:rPr>
-              <w:t>Finalmente se debe mostrar un mensaje de confirmación si el humedal se registró adecuadamente.</w:t>
+              <w:t xml:space="preserve">Finalmente se debe mostrar un mensaje de confirmación si </w:t>
+            </w:r>
+            <w:r>
+              <w:rPr>
+                <w:rFonts w:ascii="Times New Roman" w:eastAsia="Times New Roman" w:hAnsi="Times New Roman" w:cs="Times New Roman"/>
+                <w:sz w:val="24"/>
+                <w:szCs w:val="24"/>
+                <w:lang w:eastAsia="es-CO"/>
+              </w:rPr>
+              <w:t>la especie</w:t>
+            </w:r>
+            <w:r>
+              <w:rPr>
+                <w:rFonts w:ascii="Times New Roman" w:eastAsia="Times New Roman" w:hAnsi="Times New Roman" w:cs="Times New Roman"/>
+                <w:sz w:val="24"/>
+                <w:szCs w:val="24"/>
+                <w:lang w:eastAsia="es-CO"/>
+              </w:rPr>
+              <w:t xml:space="preserve"> se registró adecuadamente.</w:t>
             </w:r>
           </w:p>
           <w:p>
@@ -2527,6 +2697,7 @@
                 <w:lang w:eastAsia="es-CO"/>
               </w:rPr>
             </w:pPr>
+            <w:proofErr w:type="spellStart"/>
             <w:r>
               <w:rPr>
                 <w:rFonts w:ascii="Times New Roman" w:eastAsia="Times New Roman" w:hAnsi="Times New Roman" w:cs="Times New Roman"/>
@@ -2545,6 +2716,7 @@
               </w:rPr>
               <w:t>Wetland</w:t>
             </w:r>
+            <w:proofErr w:type="spellEnd"/>
           </w:p>
         </w:tc>
         <w:tc>
@@ -2624,6 +2796,7 @@
                 <w:lang w:eastAsia="es-CO"/>
               </w:rPr>
             </w:pPr>
+            <w:proofErr w:type="spellStart"/>
             <w:r>
               <w:rPr>
                 <w:rFonts w:ascii="Times New Roman" w:eastAsia="Times New Roman" w:hAnsi="Times New Roman" w:cs="Times New Roman"/>
@@ -2633,6 +2806,7 @@
               </w:rPr>
               <w:t>nameSpecie</w:t>
             </w:r>
+            <w:proofErr w:type="spellEnd"/>
           </w:p>
         </w:tc>
         <w:tc>
@@ -2710,6 +2884,7 @@
                 <w:lang w:eastAsia="es-CO"/>
               </w:rPr>
             </w:pPr>
+            <w:proofErr w:type="spellStart"/>
             <w:r>
               <w:rPr>
                 <w:rFonts w:ascii="Times New Roman" w:eastAsia="Times New Roman" w:hAnsi="Times New Roman" w:cs="Times New Roman"/>
@@ -2719,6 +2894,7 @@
               </w:rPr>
               <w:t>scientificName</w:t>
             </w:r>
+            <w:proofErr w:type="spellEnd"/>
           </w:p>
         </w:tc>
         <w:tc>
@@ -2796,6 +2972,7 @@
                 <w:lang w:eastAsia="es-CO"/>
               </w:rPr>
             </w:pPr>
+            <w:proofErr w:type="spellStart"/>
             <w:r>
               <w:rPr>
                 <w:rFonts w:ascii="Times New Roman" w:eastAsia="Times New Roman" w:hAnsi="Times New Roman" w:cs="Times New Roman"/>
@@ -2805,6 +2982,7 @@
               </w:rPr>
               <w:t>optionMigratorySpecie</w:t>
             </w:r>
+            <w:proofErr w:type="spellEnd"/>
           </w:p>
         </w:tc>
         <w:tc>
@@ -2891,6 +3069,7 @@
                 <w:lang w:eastAsia="es-CO"/>
               </w:rPr>
             </w:pPr>
+            <w:proofErr w:type="spellStart"/>
             <w:r>
               <w:rPr>
                 <w:rFonts w:ascii="Times New Roman" w:eastAsia="Times New Roman" w:hAnsi="Times New Roman" w:cs="Times New Roman"/>
@@ -2900,6 +3079,7 @@
               </w:rPr>
               <w:t>numType</w:t>
             </w:r>
+            <w:proofErr w:type="spellEnd"/>
           </w:p>
         </w:tc>
         <w:tc>
@@ -2997,7 +3177,17 @@
                 <w:szCs w:val="24"/>
                 <w:lang w:eastAsia="es-CO"/>
               </w:rPr>
-              <w:t>Se debe ejecutar el metodo ad</w:t>
+              <w:t xml:space="preserve">Se debe ejecutar el metodo </w:t>
+            </w:r>
+            <w:proofErr w:type="spellStart"/>
+            <w:r>
+              <w:rPr>
+                <w:rFonts w:ascii="Times New Roman" w:eastAsia="Times New Roman" w:hAnsi="Times New Roman" w:cs="Times New Roman"/>
+                <w:sz w:val="24"/>
+                <w:szCs w:val="24"/>
+                <w:lang w:eastAsia="es-CO"/>
+              </w:rPr>
+              <w:t>ad</w:t>
             </w:r>
             <w:r>
               <w:rPr>
@@ -3008,6 +3198,7 @@
               </w:rPr>
               <w:t>dSpecie</w:t>
             </w:r>
+            <w:proofErr w:type="spellEnd"/>
             <w:r>
               <w:rPr>
                 <w:rFonts w:ascii="Times New Roman" w:eastAsia="Times New Roman" w:hAnsi="Times New Roman" w:cs="Times New Roman"/>
@@ -3138,7 +3329,27 @@
                 <w:szCs w:val="24"/>
                 <w:lang w:eastAsia="es-CO"/>
               </w:rPr>
-              <w:t xml:space="preserve"> que esta en la clase control </w:t>
+              <w:t xml:space="preserve"> que </w:t>
+            </w:r>
+            <w:proofErr w:type="spellStart"/>
+            <w:r>
+              <w:rPr>
+                <w:rFonts w:ascii="Times New Roman" w:eastAsia="Times New Roman" w:hAnsi="Times New Roman" w:cs="Times New Roman"/>
+                <w:sz w:val="24"/>
+                <w:szCs w:val="24"/>
+                <w:lang w:eastAsia="es-CO"/>
+              </w:rPr>
+              <w:t>esta</w:t>
+            </w:r>
+            <w:proofErr w:type="spellEnd"/>
+            <w:r>
+              <w:rPr>
+                <w:rFonts w:ascii="Times New Roman" w:eastAsia="Times New Roman" w:hAnsi="Times New Roman" w:cs="Times New Roman"/>
+                <w:sz w:val="24"/>
+                <w:szCs w:val="24"/>
+                <w:lang w:eastAsia="es-CO"/>
+              </w:rPr>
+              <w:t xml:space="preserve"> en la clase control </w:t>
             </w:r>
           </w:p>
         </w:tc>
@@ -3295,6 +3506,7 @@
                 <w:lang w:eastAsia="es-CO"/>
               </w:rPr>
             </w:pPr>
+            <w:proofErr w:type="spellStart"/>
             <w:r>
               <w:rPr>
                 <w:rFonts w:ascii="Times New Roman" w:eastAsia="Times New Roman" w:hAnsi="Times New Roman" w:cs="Times New Roman"/>
@@ -3304,6 +3516,7 @@
               </w:rPr>
               <w:t>stateOfTheProcess</w:t>
             </w:r>
+            <w:proofErr w:type="spellEnd"/>
           </w:p>
         </w:tc>
         <w:tc>
@@ -3359,6 +3572,47 @@
           <w:szCs w:val="24"/>
         </w:rPr>
       </w:pPr>
+    </w:p>
+    <w:p>
+      <w:pPr>
+        <w:rPr>
+          <w:rFonts w:ascii="Times New Roman" w:hAnsi="Times New Roman" w:cs="Times New Roman"/>
+          <w:b/>
+          <w:bCs/>
+          <w:sz w:val="24"/>
+          <w:szCs w:val="24"/>
+        </w:rPr>
+      </w:pPr>
+      <w:r>
+        <w:rPr>
+          <w:rFonts w:ascii="Times New Roman" w:hAnsi="Times New Roman" w:cs="Times New Roman"/>
+          <w:b/>
+          <w:bCs/>
+          <w:sz w:val="24"/>
+          <w:szCs w:val="24"/>
+        </w:rPr>
+        <w:t xml:space="preserve">Requerimiento </w:t>
+      </w:r>
+      <w:r>
+        <w:rPr>
+          <w:rFonts w:ascii="Times New Roman" w:hAnsi="Times New Roman" w:cs="Times New Roman"/>
+          <w:b/>
+          <w:bCs/>
+          <w:sz w:val="24"/>
+          <w:szCs w:val="24"/>
+        </w:rPr>
+        <w:t>3</w:t>
+      </w:r>
+      <w:r>
+        <w:rPr>
+          <w:rFonts w:ascii="Times New Roman" w:hAnsi="Times New Roman" w:cs="Times New Roman"/>
+          <w:b/>
+          <w:bCs/>
+          <w:sz w:val="24"/>
+          <w:szCs w:val="24"/>
+        </w:rPr>
+        <w:t>:</w:t>
+      </w:r>
     </w:p>
     <w:tbl>
       <w:tblPr>
@@ -3368,9 +3622,9 @@
       </w:tblPr>
       <w:tblGrid>
         <w:gridCol w:w="2405"/>
-        <w:gridCol w:w="2443"/>
-        <w:gridCol w:w="1192"/>
-        <w:gridCol w:w="2788"/>
+        <w:gridCol w:w="2016"/>
+        <w:gridCol w:w="1279"/>
+        <w:gridCol w:w="3128"/>
       </w:tblGrid>
       <w:tr>
         <w:trPr>
@@ -3656,7 +3910,25 @@
                 <w:szCs w:val="24"/>
                 <w:lang w:eastAsia="es-CO"/>
               </w:rPr>
-              <w:t xml:space="preserve"> Finalmente se debe mostrar un mensaje de confirmación si el humedal se registró adecuadamente.</w:t>
+              <w:t xml:space="preserve"> Finalmente se debe mostrar un mensaje de confirmación si</w:t>
+            </w:r>
+            <w:r>
+              <w:rPr>
+                <w:rFonts w:ascii="Times New Roman" w:eastAsia="Times New Roman" w:hAnsi="Times New Roman" w:cs="Times New Roman"/>
+                <w:sz w:val="24"/>
+                <w:szCs w:val="24"/>
+                <w:lang w:eastAsia="es-CO"/>
+              </w:rPr>
+              <w:t xml:space="preserve"> el evento</w:t>
+            </w:r>
+            <w:r>
+              <w:rPr>
+                <w:rFonts w:ascii="Times New Roman" w:eastAsia="Times New Roman" w:hAnsi="Times New Roman" w:cs="Times New Roman"/>
+                <w:sz w:val="24"/>
+                <w:szCs w:val="24"/>
+                <w:lang w:eastAsia="es-CO"/>
+              </w:rPr>
+              <w:t xml:space="preserve"> se registró adecuadamente.</w:t>
             </w:r>
           </w:p>
           <w:p>
@@ -3818,6 +4090,7 @@
                 <w:lang w:eastAsia="es-CO"/>
               </w:rPr>
             </w:pPr>
+            <w:proofErr w:type="spellStart"/>
             <w:r>
               <w:rPr>
                 <w:rFonts w:ascii="Times New Roman" w:eastAsia="Times New Roman" w:hAnsi="Times New Roman" w:cs="Times New Roman"/>
@@ -3827,6 +4100,7 @@
               </w:rPr>
               <w:t>nameWetland</w:t>
             </w:r>
+            <w:proofErr w:type="spellEnd"/>
           </w:p>
         </w:tc>
         <w:tc>
@@ -3906,15 +4180,17 @@
                 <w:lang w:eastAsia="es-CO"/>
               </w:rPr>
             </w:pPr>
-            <w:r>
-              <w:rPr>
-                <w:rFonts w:ascii="Times New Roman" w:eastAsia="Times New Roman" w:hAnsi="Times New Roman" w:cs="Times New Roman"/>
-                <w:sz w:val="24"/>
-                <w:szCs w:val="24"/>
-                <w:lang w:eastAsia="es-CO"/>
-              </w:rPr>
-              <w:t>nameSpecie</w:t>
-            </w:r>
+            <w:proofErr w:type="spellStart"/>
+            <w:r>
+              <w:rPr>
+                <w:rFonts w:ascii="Times New Roman" w:eastAsia="Times New Roman" w:hAnsi="Times New Roman" w:cs="Times New Roman"/>
+                <w:sz w:val="24"/>
+                <w:szCs w:val="24"/>
+                <w:lang w:eastAsia="es-CO"/>
+              </w:rPr>
+              <w:t>clientName</w:t>
+            </w:r>
+            <w:proofErr w:type="spellEnd"/>
           </w:p>
         </w:tc>
         <w:tc>
@@ -3992,15 +4268,17 @@
                 <w:lang w:eastAsia="es-CO"/>
               </w:rPr>
             </w:pPr>
-            <w:r>
-              <w:rPr>
-                <w:rFonts w:ascii="Times New Roman" w:eastAsia="Times New Roman" w:hAnsi="Times New Roman" w:cs="Times New Roman"/>
-                <w:sz w:val="24"/>
-                <w:szCs w:val="24"/>
-                <w:lang w:eastAsia="es-CO"/>
-              </w:rPr>
-              <w:t>scientificName</w:t>
-            </w:r>
+            <w:proofErr w:type="spellStart"/>
+            <w:r>
+              <w:rPr>
+                <w:rFonts w:ascii="Times New Roman" w:eastAsia="Times New Roman" w:hAnsi="Times New Roman" w:cs="Times New Roman"/>
+                <w:sz w:val="24"/>
+                <w:szCs w:val="24"/>
+                <w:lang w:eastAsia="es-CO"/>
+              </w:rPr>
+              <w:t>price</w:t>
+            </w:r>
+            <w:proofErr w:type="spellEnd"/>
           </w:p>
         </w:tc>
         <w:tc>
@@ -4023,7 +4301,7 @@
                 <w:szCs w:val="24"/>
                 <w:lang w:eastAsia="es-CO"/>
               </w:rPr>
-              <w:t>String</w:t>
+              <w:t>double</w:t>
             </w:r>
           </w:p>
         </w:tc>
@@ -4078,15 +4356,17 @@
                 <w:lang w:eastAsia="es-CO"/>
               </w:rPr>
             </w:pPr>
-            <w:r>
-              <w:rPr>
-                <w:rFonts w:ascii="Times New Roman" w:eastAsia="Times New Roman" w:hAnsi="Times New Roman" w:cs="Times New Roman"/>
-                <w:sz w:val="24"/>
-                <w:szCs w:val="24"/>
-                <w:lang w:eastAsia="es-CO"/>
-              </w:rPr>
-              <w:t>optionMigratorySpecie</w:t>
-            </w:r>
+            <w:proofErr w:type="spellStart"/>
+            <w:r>
+              <w:rPr>
+                <w:rFonts w:ascii="Times New Roman" w:eastAsia="Times New Roman" w:hAnsi="Times New Roman" w:cs="Times New Roman"/>
+                <w:sz w:val="24"/>
+                <w:szCs w:val="24"/>
+                <w:lang w:eastAsia="es-CO"/>
+              </w:rPr>
+              <w:t>description</w:t>
+            </w:r>
+            <w:proofErr w:type="spellEnd"/>
           </w:p>
         </w:tc>
         <w:tc>
@@ -4109,7 +4389,7 @@
                 <w:szCs w:val="24"/>
                 <w:lang w:eastAsia="es-CO"/>
               </w:rPr>
-              <w:t xml:space="preserve">int </w:t>
+              <w:t>String</w:t>
             </w:r>
           </w:p>
         </w:tc>
@@ -4164,15 +4444,278 @@
                 <w:lang w:eastAsia="es-CO"/>
               </w:rPr>
             </w:pPr>
-            <w:r>
-              <w:rPr>
-                <w:rFonts w:ascii="Times New Roman" w:eastAsia="Times New Roman" w:hAnsi="Times New Roman" w:cs="Times New Roman"/>
-                <w:sz w:val="24"/>
-                <w:szCs w:val="24"/>
-                <w:lang w:eastAsia="es-CO"/>
-              </w:rPr>
-              <w:t>numType</w:t>
-            </w:r>
+            <w:proofErr w:type="spellStart"/>
+            <w:r>
+              <w:rPr>
+                <w:rFonts w:ascii="Times New Roman" w:eastAsia="Times New Roman" w:hAnsi="Times New Roman" w:cs="Times New Roman"/>
+                <w:sz w:val="24"/>
+                <w:szCs w:val="24"/>
+                <w:lang w:eastAsia="es-CO"/>
+              </w:rPr>
+              <w:t>day</w:t>
+            </w:r>
+            <w:proofErr w:type="spellEnd"/>
+          </w:p>
+        </w:tc>
+        <w:tc>
+          <w:tcPr>
+            <w:tcW w:w="0" w:type="auto"/>
+          </w:tcPr>
+          <w:p>
+            <w:pPr>
+              <w:rPr>
+                <w:rFonts w:ascii="Times New Roman" w:eastAsia="Times New Roman" w:hAnsi="Times New Roman" w:cs="Times New Roman"/>
+                <w:sz w:val="24"/>
+                <w:szCs w:val="24"/>
+                <w:lang w:eastAsia="es-CO"/>
+              </w:rPr>
+            </w:pPr>
+            <w:r>
+              <w:rPr>
+                <w:rFonts w:ascii="Times New Roman" w:eastAsia="Times New Roman" w:hAnsi="Times New Roman" w:cs="Times New Roman"/>
+                <w:sz w:val="24"/>
+                <w:szCs w:val="24"/>
+                <w:lang w:eastAsia="es-CO"/>
+              </w:rPr>
+              <w:t>int</w:t>
+            </w:r>
+          </w:p>
+        </w:tc>
+        <w:tc>
+          <w:tcPr>
+            <w:tcW w:w="0" w:type="auto"/>
+          </w:tcPr>
+          <w:p>
+            <w:pPr>
+              <w:rPr>
+                <w:rFonts w:ascii="Times New Roman" w:eastAsia="Times New Roman" w:hAnsi="Times New Roman" w:cs="Times New Roman"/>
+                <w:sz w:val="24"/>
+                <w:szCs w:val="24"/>
+                <w:lang w:eastAsia="es-CO"/>
+              </w:rPr>
+            </w:pPr>
+          </w:p>
+        </w:tc>
+      </w:tr>
+      <w:tr>
+        <w:trPr>
+          <w:trHeight w:val="579"/>
+        </w:trPr>
+        <w:tc>
+          <w:tcPr>
+            <w:tcW w:w="2405" w:type="dxa"/>
+          </w:tcPr>
+          <w:p>
+            <w:pPr>
+              <w:rPr>
+                <w:rFonts w:ascii="Times New Roman" w:eastAsia="Times New Roman" w:hAnsi="Times New Roman" w:cs="Times New Roman"/>
+                <w:b/>
+                <w:bCs/>
+                <w:sz w:val="24"/>
+                <w:szCs w:val="24"/>
+                <w:lang w:eastAsia="es-CO"/>
+              </w:rPr>
+            </w:pPr>
+          </w:p>
+        </w:tc>
+        <w:tc>
+          <w:tcPr>
+            <w:tcW w:w="2016" w:type="dxa"/>
+          </w:tcPr>
+          <w:p>
+            <w:pPr>
+              <w:rPr>
+                <w:rFonts w:ascii="Times New Roman" w:eastAsia="Times New Roman" w:hAnsi="Times New Roman" w:cs="Times New Roman"/>
+                <w:sz w:val="24"/>
+                <w:szCs w:val="24"/>
+                <w:lang w:eastAsia="es-CO"/>
+              </w:rPr>
+            </w:pPr>
+            <w:proofErr w:type="spellStart"/>
+            <w:r>
+              <w:rPr>
+                <w:rFonts w:ascii="Times New Roman" w:eastAsia="Times New Roman" w:hAnsi="Times New Roman" w:cs="Times New Roman"/>
+                <w:sz w:val="24"/>
+                <w:szCs w:val="24"/>
+                <w:lang w:eastAsia="es-CO"/>
+              </w:rPr>
+              <w:t>month</w:t>
+            </w:r>
+            <w:proofErr w:type="spellEnd"/>
+          </w:p>
+        </w:tc>
+        <w:tc>
+          <w:tcPr>
+            <w:tcW w:w="0" w:type="auto"/>
+          </w:tcPr>
+          <w:p>
+            <w:pPr>
+              <w:rPr>
+                <w:rFonts w:ascii="Times New Roman" w:eastAsia="Times New Roman" w:hAnsi="Times New Roman" w:cs="Times New Roman"/>
+                <w:sz w:val="24"/>
+                <w:szCs w:val="24"/>
+                <w:lang w:eastAsia="es-CO"/>
+              </w:rPr>
+            </w:pPr>
+            <w:r>
+              <w:rPr>
+                <w:rFonts w:ascii="Times New Roman" w:eastAsia="Times New Roman" w:hAnsi="Times New Roman" w:cs="Times New Roman"/>
+                <w:sz w:val="24"/>
+                <w:szCs w:val="24"/>
+                <w:lang w:eastAsia="es-CO"/>
+              </w:rPr>
+              <w:t>Int</w:t>
+            </w:r>
+          </w:p>
+        </w:tc>
+        <w:tc>
+          <w:tcPr>
+            <w:tcW w:w="0" w:type="auto"/>
+          </w:tcPr>
+          <w:p>
+            <w:pPr>
+              <w:rPr>
+                <w:rFonts w:ascii="Times New Roman" w:eastAsia="Times New Roman" w:hAnsi="Times New Roman" w:cs="Times New Roman"/>
+                <w:sz w:val="24"/>
+                <w:szCs w:val="24"/>
+                <w:lang w:eastAsia="es-CO"/>
+              </w:rPr>
+            </w:pPr>
+          </w:p>
+        </w:tc>
+      </w:tr>
+      <w:tr>
+        <w:trPr>
+          <w:trHeight w:val="579"/>
+        </w:trPr>
+        <w:tc>
+          <w:tcPr>
+            <w:tcW w:w="2405" w:type="dxa"/>
+          </w:tcPr>
+          <w:p>
+            <w:pPr>
+              <w:rPr>
+                <w:rFonts w:ascii="Times New Roman" w:eastAsia="Times New Roman" w:hAnsi="Times New Roman" w:cs="Times New Roman"/>
+                <w:b/>
+                <w:bCs/>
+                <w:sz w:val="24"/>
+                <w:szCs w:val="24"/>
+                <w:lang w:eastAsia="es-CO"/>
+              </w:rPr>
+            </w:pPr>
+          </w:p>
+        </w:tc>
+        <w:tc>
+          <w:tcPr>
+            <w:tcW w:w="2016" w:type="dxa"/>
+          </w:tcPr>
+          <w:p>
+            <w:pPr>
+              <w:rPr>
+                <w:rFonts w:ascii="Times New Roman" w:eastAsia="Times New Roman" w:hAnsi="Times New Roman" w:cs="Times New Roman"/>
+                <w:sz w:val="24"/>
+                <w:szCs w:val="24"/>
+                <w:lang w:eastAsia="es-CO"/>
+              </w:rPr>
+            </w:pPr>
+            <w:proofErr w:type="spellStart"/>
+            <w:r>
+              <w:rPr>
+                <w:rFonts w:ascii="Times New Roman" w:eastAsia="Times New Roman" w:hAnsi="Times New Roman" w:cs="Times New Roman"/>
+                <w:sz w:val="24"/>
+                <w:szCs w:val="24"/>
+                <w:lang w:eastAsia="es-CO"/>
+              </w:rPr>
+              <w:t>year</w:t>
+            </w:r>
+            <w:proofErr w:type="spellEnd"/>
+          </w:p>
+        </w:tc>
+        <w:tc>
+          <w:tcPr>
+            <w:tcW w:w="0" w:type="auto"/>
+          </w:tcPr>
+          <w:p>
+            <w:pPr>
+              <w:rPr>
+                <w:rFonts w:ascii="Times New Roman" w:eastAsia="Times New Roman" w:hAnsi="Times New Roman" w:cs="Times New Roman"/>
+                <w:sz w:val="24"/>
+                <w:szCs w:val="24"/>
+                <w:lang w:eastAsia="es-CO"/>
+              </w:rPr>
+            </w:pPr>
+            <w:r>
+              <w:rPr>
+                <w:rFonts w:ascii="Times New Roman" w:eastAsia="Times New Roman" w:hAnsi="Times New Roman" w:cs="Times New Roman"/>
+                <w:sz w:val="24"/>
+                <w:szCs w:val="24"/>
+                <w:lang w:eastAsia="es-CO"/>
+              </w:rPr>
+              <w:t>Int</w:t>
+            </w:r>
+          </w:p>
+        </w:tc>
+        <w:tc>
+          <w:tcPr>
+            <w:tcW w:w="0" w:type="auto"/>
+          </w:tcPr>
+          <w:p>
+            <w:pPr>
+              <w:rPr>
+                <w:rFonts w:ascii="Times New Roman" w:eastAsia="Times New Roman" w:hAnsi="Times New Roman" w:cs="Times New Roman"/>
+                <w:sz w:val="24"/>
+                <w:szCs w:val="24"/>
+                <w:lang w:eastAsia="es-CO"/>
+              </w:rPr>
+            </w:pPr>
+          </w:p>
+        </w:tc>
+      </w:tr>
+      <w:tr>
+        <w:trPr>
+          <w:trHeight w:val="579"/>
+        </w:trPr>
+        <w:tc>
+          <w:tcPr>
+            <w:tcW w:w="2405" w:type="dxa"/>
+          </w:tcPr>
+          <w:p>
+            <w:pPr>
+              <w:rPr>
+                <w:rFonts w:ascii="Times New Roman" w:eastAsia="Times New Roman" w:hAnsi="Times New Roman" w:cs="Times New Roman"/>
+                <w:b/>
+                <w:bCs/>
+                <w:sz w:val="24"/>
+                <w:szCs w:val="24"/>
+                <w:lang w:eastAsia="es-CO"/>
+              </w:rPr>
+            </w:pPr>
+          </w:p>
+        </w:tc>
+        <w:tc>
+          <w:tcPr>
+            <w:tcW w:w="2016" w:type="dxa"/>
+          </w:tcPr>
+          <w:p>
+            <w:pPr>
+              <w:rPr>
+                <w:rFonts w:ascii="Times New Roman" w:eastAsia="Times New Roman" w:hAnsi="Times New Roman" w:cs="Times New Roman"/>
+                <w:sz w:val="24"/>
+                <w:szCs w:val="24"/>
+                <w:lang w:eastAsia="es-CO"/>
+              </w:rPr>
+            </w:pPr>
+            <w:proofErr w:type="spellStart"/>
+            <w:r>
+              <w:rPr>
+                <w:rFonts w:ascii="Times New Roman" w:eastAsia="Times New Roman" w:hAnsi="Times New Roman" w:cs="Times New Roman"/>
+                <w:sz w:val="24"/>
+                <w:szCs w:val="24"/>
+                <w:lang w:eastAsia="es-CO"/>
+              </w:rPr>
+              <w:t>optionTypeEvent</w:t>
+            </w:r>
+            <w:proofErr w:type="spellEnd"/>
           </w:p>
         </w:tc>
         <w:tc>
@@ -4243,6 +4786,7 @@
                 <w:color w:val="000000"/>
                 <w:lang w:eastAsia="es-CO"/>
               </w:rPr>
+              <w:lastRenderedPageBreak/>
               <w:t>Actividades generales necesarias para obtener los resultados</w:t>
             </w:r>
           </w:p>
@@ -4269,7 +4813,36 @@
                 <w:szCs w:val="24"/>
                 <w:lang w:eastAsia="es-CO"/>
               </w:rPr>
-              <w:t>Se debe ejecutar el metodo addSpecie() en el objeto de la clase control, e insertar como parámetros los valores que se leyeron en la clase main. Finalmente, la cadena que retorna ese metodo se debe imprimir en pantalla para informar al usuario si este proceso se hizo correctamente</w:t>
+              <w:t xml:space="preserve">Se debe ejecutar el metodo </w:t>
+            </w:r>
+            <w:proofErr w:type="spellStart"/>
+            <w:r>
+              <w:rPr>
+                <w:rFonts w:ascii="Times New Roman" w:eastAsia="Times New Roman" w:hAnsi="Times New Roman" w:cs="Times New Roman"/>
+                <w:sz w:val="24"/>
+                <w:szCs w:val="24"/>
+                <w:lang w:eastAsia="es-CO"/>
+              </w:rPr>
+              <w:t>add</w:t>
+            </w:r>
+            <w:r>
+              <w:rPr>
+                <w:rFonts w:ascii="Times New Roman" w:eastAsia="Times New Roman" w:hAnsi="Times New Roman" w:cs="Times New Roman"/>
+                <w:sz w:val="24"/>
+                <w:szCs w:val="24"/>
+                <w:lang w:eastAsia="es-CO"/>
+              </w:rPr>
+              <w:t>Event</w:t>
+            </w:r>
+            <w:proofErr w:type="spellEnd"/>
+            <w:r>
+              <w:rPr>
+                <w:rFonts w:ascii="Times New Roman" w:eastAsia="Times New Roman" w:hAnsi="Times New Roman" w:cs="Times New Roman"/>
+                <w:sz w:val="24"/>
+                <w:szCs w:val="24"/>
+                <w:lang w:eastAsia="es-CO"/>
+              </w:rPr>
+              <w:t>() en el objeto de la clase control, e insertar como parámetros los valores que se leyeron en la clase main. Finalmente, la cadena que retorna ese metodo se debe imprimir en pantalla para informar al usuario si este proceso se hizo correctamente</w:t>
             </w:r>
           </w:p>
           <w:p>
@@ -4338,7 +4911,79 @@
                 <w:szCs w:val="24"/>
                 <w:lang w:eastAsia="es-CO"/>
               </w:rPr>
-              <w:t xml:space="preserve">Se agrega una nueva especie al arreglo de especies que hay en el humedal que se seleccionó que esta en la clase control </w:t>
+              <w:t>Se agrega un</w:t>
+            </w:r>
+            <w:r>
+              <w:rPr>
+                <w:rFonts w:ascii="Times New Roman" w:eastAsia="Times New Roman" w:hAnsi="Times New Roman" w:cs="Times New Roman"/>
+                <w:sz w:val="24"/>
+                <w:szCs w:val="24"/>
+                <w:lang w:eastAsia="es-CO"/>
+              </w:rPr>
+              <w:t xml:space="preserve"> nuevo</w:t>
+            </w:r>
+            <w:r>
+              <w:rPr>
+                <w:rFonts w:ascii="Times New Roman" w:eastAsia="Times New Roman" w:hAnsi="Times New Roman" w:cs="Times New Roman"/>
+                <w:sz w:val="24"/>
+                <w:szCs w:val="24"/>
+                <w:lang w:eastAsia="es-CO"/>
+              </w:rPr>
+              <w:t xml:space="preserve"> </w:t>
+            </w:r>
+            <w:r>
+              <w:rPr>
+                <w:rFonts w:ascii="Times New Roman" w:eastAsia="Times New Roman" w:hAnsi="Times New Roman" w:cs="Times New Roman"/>
+                <w:sz w:val="24"/>
+                <w:szCs w:val="24"/>
+                <w:lang w:eastAsia="es-CO"/>
+              </w:rPr>
+              <w:t xml:space="preserve">evento al </w:t>
+            </w:r>
+            <w:r>
+              <w:rPr>
+                <w:rFonts w:ascii="Times New Roman" w:eastAsia="Times New Roman" w:hAnsi="Times New Roman" w:cs="Times New Roman"/>
+                <w:sz w:val="24"/>
+                <w:szCs w:val="24"/>
+                <w:lang w:eastAsia="es-CO"/>
+              </w:rPr>
+              <w:t>arreglo de</w:t>
+            </w:r>
+            <w:r>
+              <w:rPr>
+                <w:rFonts w:ascii="Times New Roman" w:eastAsia="Times New Roman" w:hAnsi="Times New Roman" w:cs="Times New Roman"/>
+                <w:sz w:val="24"/>
+                <w:szCs w:val="24"/>
+                <w:lang w:eastAsia="es-CO"/>
+              </w:rPr>
+              <w:t xml:space="preserve"> eventos</w:t>
+            </w:r>
+            <w:r>
+              <w:rPr>
+                <w:rFonts w:ascii="Times New Roman" w:eastAsia="Times New Roman" w:hAnsi="Times New Roman" w:cs="Times New Roman"/>
+                <w:sz w:val="24"/>
+                <w:szCs w:val="24"/>
+                <w:lang w:eastAsia="es-CO"/>
+              </w:rPr>
+              <w:t xml:space="preserve"> que hay en el humedal que se seleccionó que </w:t>
+            </w:r>
+            <w:r>
+              <w:rPr>
+                <w:rFonts w:ascii="Times New Roman" w:eastAsia="Times New Roman" w:hAnsi="Times New Roman" w:cs="Times New Roman"/>
+                <w:sz w:val="24"/>
+                <w:szCs w:val="24"/>
+                <w:lang w:eastAsia="es-CO"/>
+              </w:rPr>
+              <w:t>está</w:t>
+            </w:r>
+            <w:r>
+              <w:rPr>
+                <w:rFonts w:ascii="Times New Roman" w:eastAsia="Times New Roman" w:hAnsi="Times New Roman" w:cs="Times New Roman"/>
+                <w:sz w:val="24"/>
+                <w:szCs w:val="24"/>
+                <w:lang w:eastAsia="es-CO"/>
+              </w:rPr>
+              <w:t xml:space="preserve"> en la clase control </w:t>
             </w:r>
           </w:p>
         </w:tc>
@@ -4495,6 +5140,7 @@
                 <w:lang w:eastAsia="es-CO"/>
               </w:rPr>
             </w:pPr>
+            <w:proofErr w:type="spellStart"/>
             <w:r>
               <w:rPr>
                 <w:rFonts w:ascii="Times New Roman" w:eastAsia="Times New Roman" w:hAnsi="Times New Roman" w:cs="Times New Roman"/>
@@ -4504,6 +5150,7 @@
               </w:rPr>
               <w:t>stateOfTheProcess</w:t>
             </w:r>
+            <w:proofErr w:type="spellEnd"/>
           </w:p>
         </w:tc>
         <w:tc>
@@ -5377,7 +6024,7 @@
   <w:style w:type="paragraph" w:default="1" w:styleId="Normal">
     <w:name w:val="Normal"/>
     <w:qFormat/>
-    <w:rsid w:val="00F36493"/>
+    <w:rsid w:val="001E6A6B"/>
   </w:style>
   <w:style w:type="character" w:default="1" w:styleId="Fuentedeprrafopredeter">
     <w:name w:val="Default Paragraph Font"/>

</xml_diff>

<commit_message>
Final changes in the document of the requirements
</commit_message>
<xml_diff>
--- a/doc/Analisis del problemadocx.docx
+++ b/doc/Analisis del problemadocx.docx
@@ -367,7 +367,7 @@
           <w:szCs w:val="24"/>
           <w:lang w:eastAsia="es-CO"/>
         </w:rPr>
-        <w:t>El usuario debe poder</w:t>
+        <w:t xml:space="preserve">Se debe </w:t>
       </w:r>
       <w:r>
         <w:rPr>
@@ -377,7 +377,7 @@
           <w:szCs w:val="24"/>
           <w:lang w:eastAsia="es-CO"/>
         </w:rPr>
-        <w:t xml:space="preserve"> i</w:t>
+        <w:t>i</w:t>
       </w:r>
       <w:r>
         <w:rPr>
@@ -422,6 +422,8 @@
       <w:r>
         <w:rPr>
           <w:rFonts w:ascii="Times New Roman" w:eastAsia="Times New Roman" w:hAnsi="Times New Roman" w:cs="Times New Roman"/>
+          <w:b/>
+          <w:bCs/>
           <w:color w:val="000000"/>
           <w:sz w:val="24"/>
           <w:szCs w:val="24"/>
@@ -437,7 +439,17 @@
           <w:szCs w:val="24"/>
           <w:lang w:eastAsia="es-CO"/>
         </w:rPr>
-        <w:t xml:space="preserve">El usuario debe poder </w:t>
+        <w:t>Se</w:t>
+      </w:r>
+      <w:r>
+        <w:rPr>
+          <w:rFonts w:ascii="Times New Roman" w:eastAsia="Times New Roman" w:hAnsi="Times New Roman" w:cs="Times New Roman"/>
+          <w:color w:val="000000"/>
+          <w:sz w:val="24"/>
+          <w:szCs w:val="24"/>
+          <w:lang w:eastAsia="es-CO"/>
+        </w:rPr>
+        <w:t xml:space="preserve"> debe poder </w:t>
       </w:r>
       <w:r>
         <w:rPr>
@@ -507,7 +519,57 @@
           <w:szCs w:val="24"/>
           <w:lang w:eastAsia="es-CO"/>
         </w:rPr>
-        <w:t xml:space="preserve">El usuario debe poder </w:t>
+        <w:t xml:space="preserve">El </w:t>
+      </w:r>
+      <w:r>
+        <w:rPr>
+          <w:rFonts w:ascii="Times New Roman" w:eastAsia="Times New Roman" w:hAnsi="Times New Roman" w:cs="Times New Roman"/>
+          <w:color w:val="000000"/>
+          <w:sz w:val="24"/>
+          <w:szCs w:val="24"/>
+          <w:lang w:eastAsia="es-CO"/>
+        </w:rPr>
+        <w:t>sistema</w:t>
+      </w:r>
+      <w:r>
+        <w:rPr>
+          <w:rFonts w:ascii="Times New Roman" w:eastAsia="Times New Roman" w:hAnsi="Times New Roman" w:cs="Times New Roman"/>
+          <w:color w:val="000000"/>
+          <w:sz w:val="24"/>
+          <w:szCs w:val="24"/>
+          <w:lang w:eastAsia="es-CO"/>
+        </w:rPr>
+        <w:t xml:space="preserve"> </w:t>
+      </w:r>
+      <w:r>
+        <w:rPr>
+          <w:rFonts w:ascii="Times New Roman" w:eastAsia="Times New Roman" w:hAnsi="Times New Roman" w:cs="Times New Roman"/>
+          <w:color w:val="000000"/>
+          <w:sz w:val="24"/>
+          <w:szCs w:val="24"/>
+          <w:lang w:eastAsia="es-CO"/>
+        </w:rPr>
+        <w:t xml:space="preserve">debe poder </w:t>
+      </w:r>
+      <w:r>
+        <w:rPr>
+          <w:rFonts w:ascii="Times New Roman" w:eastAsia="Times New Roman" w:hAnsi="Times New Roman" w:cs="Times New Roman"/>
+          <w:color w:val="000000"/>
+          <w:sz w:val="24"/>
+          <w:szCs w:val="24"/>
+          <w:lang w:eastAsia="es-CO"/>
+        </w:rPr>
+        <w:t>desplegar los humedales donde se encuentre</w:t>
+      </w:r>
+      <w:r>
+        <w:rPr>
+          <w:rFonts w:ascii="Times New Roman" w:eastAsia="Times New Roman" w:hAnsi="Times New Roman" w:cs="Times New Roman"/>
+          <w:color w:val="000000"/>
+          <w:sz w:val="24"/>
+          <w:szCs w:val="24"/>
+          <w:lang w:eastAsia="es-CO"/>
+        </w:rPr>
+        <w:t xml:space="preserve"> una especie, </w:t>
       </w:r>
       <w:r>
         <w:rPr>
@@ -527,7 +589,27 @@
           <w:szCs w:val="24"/>
           <w:lang w:eastAsia="es-CO"/>
         </w:rPr>
-        <w:t>ado el nombre de una especie, desplegar los humedales donde se encuentre</w:t>
+        <w:t>ado</w:t>
+      </w:r>
+      <w:r>
+        <w:rPr>
+          <w:rFonts w:ascii="Times New Roman" w:eastAsia="Times New Roman" w:hAnsi="Times New Roman" w:cs="Times New Roman"/>
+          <w:color w:val="000000"/>
+          <w:sz w:val="24"/>
+          <w:szCs w:val="24"/>
+          <w:lang w:eastAsia="es-CO"/>
+        </w:rPr>
+        <w:t xml:space="preserve"> su nombre.</w:t>
+      </w:r>
+      <w:r>
+        <w:rPr>
+          <w:rFonts w:ascii="Times New Roman" w:eastAsia="Times New Roman" w:hAnsi="Times New Roman" w:cs="Times New Roman"/>
+          <w:color w:val="000000"/>
+          <w:sz w:val="24"/>
+          <w:szCs w:val="24"/>
+          <w:lang w:eastAsia="es-CO"/>
+        </w:rPr>
+        <w:t xml:space="preserve"> </w:t>
       </w:r>
     </w:p>
     <w:p>
@@ -577,7 +659,37 @@
           <w:szCs w:val="24"/>
           <w:lang w:eastAsia="es-CO"/>
         </w:rPr>
-        <w:t xml:space="preserve">El usuario debe poder </w:t>
+        <w:t xml:space="preserve">El </w:t>
+      </w:r>
+      <w:r>
+        <w:rPr>
+          <w:rFonts w:ascii="Times New Roman" w:eastAsia="Times New Roman" w:hAnsi="Times New Roman" w:cs="Times New Roman"/>
+          <w:color w:val="000000"/>
+          <w:sz w:val="24"/>
+          <w:szCs w:val="24"/>
+          <w:lang w:eastAsia="es-CO"/>
+        </w:rPr>
+        <w:t>sistema</w:t>
+      </w:r>
+      <w:r>
+        <w:rPr>
+          <w:rFonts w:ascii="Times New Roman" w:eastAsia="Times New Roman" w:hAnsi="Times New Roman" w:cs="Times New Roman"/>
+          <w:color w:val="000000"/>
+          <w:sz w:val="24"/>
+          <w:szCs w:val="24"/>
+          <w:lang w:eastAsia="es-CO"/>
+        </w:rPr>
+        <w:t xml:space="preserve"> </w:t>
+      </w:r>
+      <w:r>
+        <w:rPr>
+          <w:rFonts w:ascii="Times New Roman" w:eastAsia="Times New Roman" w:hAnsi="Times New Roman" w:cs="Times New Roman"/>
+          <w:color w:val="000000"/>
+          <w:sz w:val="24"/>
+          <w:szCs w:val="24"/>
+          <w:lang w:eastAsia="es-CO"/>
+        </w:rPr>
+        <w:t xml:space="preserve">debe poder </w:t>
       </w:r>
       <w:r>
         <w:rPr>
@@ -647,7 +759,37 @@
           <w:szCs w:val="24"/>
           <w:lang w:eastAsia="es-CO"/>
         </w:rPr>
-        <w:t xml:space="preserve">El usuario debe poder </w:t>
+        <w:t xml:space="preserve">El </w:t>
+      </w:r>
+      <w:r>
+        <w:rPr>
+          <w:rFonts w:ascii="Times New Roman" w:eastAsia="Times New Roman" w:hAnsi="Times New Roman" w:cs="Times New Roman"/>
+          <w:color w:val="000000"/>
+          <w:sz w:val="24"/>
+          <w:szCs w:val="24"/>
+          <w:lang w:eastAsia="es-CO"/>
+        </w:rPr>
+        <w:t>sistema</w:t>
+      </w:r>
+      <w:r>
+        <w:rPr>
+          <w:rFonts w:ascii="Times New Roman" w:eastAsia="Times New Roman" w:hAnsi="Times New Roman" w:cs="Times New Roman"/>
+          <w:color w:val="000000"/>
+          <w:sz w:val="24"/>
+          <w:szCs w:val="24"/>
+          <w:lang w:eastAsia="es-CO"/>
+        </w:rPr>
+        <w:t xml:space="preserve"> </w:t>
+      </w:r>
+      <w:r>
+        <w:rPr>
+          <w:rFonts w:ascii="Times New Roman" w:eastAsia="Times New Roman" w:hAnsi="Times New Roman" w:cs="Times New Roman"/>
+          <w:color w:val="000000"/>
+          <w:sz w:val="24"/>
+          <w:szCs w:val="24"/>
+          <w:lang w:eastAsia="es-CO"/>
+        </w:rPr>
+        <w:t xml:space="preserve">debe poder </w:t>
       </w:r>
       <w:r>
         <w:rPr>
@@ -1758,6 +1900,7 @@
               <w:t xml:space="preserve">Se debe ejecutar el metodo </w:t>
             </w:r>
             <w:proofErr w:type="spellStart"/>
+            <w:proofErr w:type="gramStart"/>
             <w:r>
               <w:rPr>
                 <w:rFonts w:ascii="Times New Roman" w:eastAsia="Times New Roman" w:hAnsi="Times New Roman" w:cs="Times New Roman"/>
@@ -1775,16 +1918,46 @@
                 <w:szCs w:val="24"/>
                 <w:lang w:eastAsia="es-CO"/>
               </w:rPr>
-              <w:t xml:space="preserve">() en el objeto de la clase control, e insertar como parámetros los valores que se leyeron en </w:t>
-            </w:r>
-            <w:r>
-              <w:rPr>
-                <w:rFonts w:ascii="Times New Roman" w:eastAsia="Times New Roman" w:hAnsi="Times New Roman" w:cs="Times New Roman"/>
-                <w:sz w:val="24"/>
-                <w:szCs w:val="24"/>
-                <w:lang w:eastAsia="es-CO"/>
-              </w:rPr>
-              <w:t>la clase main. Finalmente la cadena que retorna ese metodo se debe imprimir en pantalla para informar al usuario si este proceso se hizo correctamente</w:t>
+              <w:t>(</w:t>
+            </w:r>
+            <w:proofErr w:type="gramEnd"/>
+            <w:r>
+              <w:rPr>
+                <w:rFonts w:ascii="Times New Roman" w:eastAsia="Times New Roman" w:hAnsi="Times New Roman" w:cs="Times New Roman"/>
+                <w:sz w:val="24"/>
+                <w:szCs w:val="24"/>
+                <w:lang w:eastAsia="es-CO"/>
+              </w:rPr>
+              <w:t xml:space="preserve">) en el objeto de la clase control, e insertar como parámetros los valores que se leyeron en </w:t>
+            </w:r>
+            <w:r>
+              <w:rPr>
+                <w:rFonts w:ascii="Times New Roman" w:eastAsia="Times New Roman" w:hAnsi="Times New Roman" w:cs="Times New Roman"/>
+                <w:sz w:val="24"/>
+                <w:szCs w:val="24"/>
+                <w:lang w:eastAsia="es-CO"/>
+              </w:rPr>
+              <w:t xml:space="preserve">la clase main. </w:t>
+            </w:r>
+            <w:proofErr w:type="gramStart"/>
+            <w:r>
+              <w:rPr>
+                <w:rFonts w:ascii="Times New Roman" w:eastAsia="Times New Roman" w:hAnsi="Times New Roman" w:cs="Times New Roman"/>
+                <w:sz w:val="24"/>
+                <w:szCs w:val="24"/>
+                <w:lang w:eastAsia="es-CO"/>
+              </w:rPr>
+              <w:t>Finalmente</w:t>
+            </w:r>
+            <w:proofErr w:type="gramEnd"/>
+            <w:r>
+              <w:rPr>
+                <w:rFonts w:ascii="Times New Roman" w:eastAsia="Times New Roman" w:hAnsi="Times New Roman" w:cs="Times New Roman"/>
+                <w:sz w:val="24"/>
+                <w:szCs w:val="24"/>
+                <w:lang w:eastAsia="es-CO"/>
+              </w:rPr>
+              <w:t xml:space="preserve"> la cadena que retorna ese metodo se debe imprimir en pantalla para informar al usuario si este proceso se hizo correctamente</w:t>
             </w:r>
           </w:p>
           <w:p>
@@ -2438,57 +2611,73 @@
             </w:r>
             <w:r>
               <w:rPr>
-                <w:rFonts w:ascii="Arial" w:hAnsi="Arial" w:cs="Arial"/>
-                <w:color w:val="000000"/>
+                <w:rFonts w:ascii="Times New Roman" w:eastAsia="Times New Roman" w:hAnsi="Times New Roman" w:cs="Times New Roman"/>
+                <w:sz w:val="24"/>
+                <w:szCs w:val="24"/>
+                <w:lang w:eastAsia="es-CO"/>
               </w:rPr>
               <w:t>,</w:t>
             </w:r>
             <w:r>
               <w:rPr>
-                <w:rFonts w:ascii="Arial" w:hAnsi="Arial" w:cs="Arial"/>
-                <w:color w:val="000000"/>
+                <w:rFonts w:ascii="Times New Roman" w:eastAsia="Times New Roman" w:hAnsi="Times New Roman" w:cs="Times New Roman"/>
+                <w:sz w:val="24"/>
+                <w:szCs w:val="24"/>
+                <w:lang w:eastAsia="es-CO"/>
               </w:rPr>
               <w:t xml:space="preserve"> el mes, el año en que se realiza el evento,</w:t>
             </w:r>
             <w:r>
               <w:rPr>
-                <w:rFonts w:ascii="Arial" w:hAnsi="Arial" w:cs="Arial"/>
-                <w:color w:val="000000"/>
+                <w:rFonts w:ascii="Times New Roman" w:eastAsia="Times New Roman" w:hAnsi="Times New Roman" w:cs="Times New Roman"/>
+                <w:sz w:val="24"/>
+                <w:szCs w:val="24"/>
+                <w:lang w:eastAsia="es-CO"/>
               </w:rPr>
               <w:t xml:space="preserve"> quien realiza el evento, el valor</w:t>
             </w:r>
             <w:r>
               <w:rPr>
-                <w:rFonts w:ascii="Arial" w:hAnsi="Arial" w:cs="Arial"/>
-                <w:color w:val="000000"/>
+                <w:rFonts w:ascii="Times New Roman" w:eastAsia="Times New Roman" w:hAnsi="Times New Roman" w:cs="Times New Roman"/>
+                <w:sz w:val="24"/>
+                <w:szCs w:val="24"/>
+                <w:lang w:eastAsia="es-CO"/>
               </w:rPr>
               <w:t xml:space="preserve">, </w:t>
             </w:r>
             <w:r>
               <w:rPr>
-                <w:rFonts w:ascii="Arial" w:hAnsi="Arial" w:cs="Arial"/>
-                <w:color w:val="000000"/>
+                <w:rFonts w:ascii="Times New Roman" w:eastAsia="Times New Roman" w:hAnsi="Times New Roman" w:cs="Times New Roman"/>
+                <w:sz w:val="24"/>
+                <w:szCs w:val="24"/>
+                <w:lang w:eastAsia="es-CO"/>
               </w:rPr>
               <w:t>una descripción</w:t>
             </w:r>
             <w:r>
               <w:rPr>
-                <w:rFonts w:ascii="Arial" w:hAnsi="Arial" w:cs="Arial"/>
-                <w:color w:val="000000"/>
+                <w:rFonts w:ascii="Times New Roman" w:eastAsia="Times New Roman" w:hAnsi="Times New Roman" w:cs="Times New Roman"/>
+                <w:sz w:val="24"/>
+                <w:szCs w:val="24"/>
+                <w:lang w:eastAsia="es-CO"/>
               </w:rPr>
               <w:t xml:space="preserve"> y el tipo (</w:t>
             </w:r>
             <w:r>
               <w:rPr>
-                <w:rFonts w:ascii="Arial" w:hAnsi="Arial" w:cs="Arial"/>
-                <w:color w:val="000000"/>
+                <w:rFonts w:ascii="Times New Roman" w:eastAsia="Times New Roman" w:hAnsi="Times New Roman" w:cs="Times New Roman"/>
+                <w:sz w:val="24"/>
+                <w:szCs w:val="24"/>
+                <w:lang w:eastAsia="es-CO"/>
               </w:rPr>
               <w:t>mantenimientos, visitas de colegio, actividades de mejoramiento y celebraciones</w:t>
             </w:r>
             <w:r>
               <w:rPr>
-                <w:rFonts w:ascii="Arial" w:hAnsi="Arial" w:cs="Arial"/>
-                <w:color w:val="000000"/>
+                <w:rFonts w:ascii="Times New Roman" w:eastAsia="Times New Roman" w:hAnsi="Times New Roman" w:cs="Times New Roman"/>
+                <w:sz w:val="24"/>
+                <w:szCs w:val="24"/>
+                <w:lang w:eastAsia="es-CO"/>
               </w:rPr>
               <w:t>)</w:t>
             </w:r>
@@ -3180,6 +3369,7 @@
               <w:t xml:space="preserve">Se debe ejecutar el metodo </w:t>
             </w:r>
             <w:proofErr w:type="spellStart"/>
+            <w:proofErr w:type="gramStart"/>
             <w:r>
               <w:rPr>
                 <w:rFonts w:ascii="Times New Roman" w:eastAsia="Times New Roman" w:hAnsi="Times New Roman" w:cs="Times New Roman"/>
@@ -3206,7 +3396,17 @@
                 <w:szCs w:val="24"/>
                 <w:lang w:eastAsia="es-CO"/>
               </w:rPr>
-              <w:t xml:space="preserve">() en el objeto de la clase control, e insertar como parámetros los valores que se leyeron en la clase main. </w:t>
+              <w:t>(</w:t>
+            </w:r>
+            <w:proofErr w:type="gramEnd"/>
+            <w:r>
+              <w:rPr>
+                <w:rFonts w:ascii="Times New Roman" w:eastAsia="Times New Roman" w:hAnsi="Times New Roman" w:cs="Times New Roman"/>
+                <w:sz w:val="24"/>
+                <w:szCs w:val="24"/>
+                <w:lang w:eastAsia="es-CO"/>
+              </w:rPr>
+              <w:t xml:space="preserve">) en el objeto de la clase control, e insertar como parámetros los valores que se leyeron en la clase main. </w:t>
             </w:r>
             <w:r>
               <w:rPr>
@@ -4504,6 +4704,7 @@
         <w:tc>
           <w:tcPr>
             <w:tcW w:w="2405" w:type="dxa"/>
+            <w:vMerge/>
           </w:tcPr>
           <w:p>
             <w:pPr>
@@ -4591,6 +4792,7 @@
         <w:tc>
           <w:tcPr>
             <w:tcW w:w="2405" w:type="dxa"/>
+            <w:vMerge/>
           </w:tcPr>
           <w:p>
             <w:pPr>
@@ -4678,6 +4880,7 @@
         <w:tc>
           <w:tcPr>
             <w:tcW w:w="2405" w:type="dxa"/>
+            <w:vMerge/>
           </w:tcPr>
           <w:p>
             <w:pPr>
@@ -4816,6 +5019,7 @@
               <w:t xml:space="preserve">Se debe ejecutar el metodo </w:t>
             </w:r>
             <w:proofErr w:type="spellStart"/>
+            <w:proofErr w:type="gramStart"/>
             <w:r>
               <w:rPr>
                 <w:rFonts w:ascii="Times New Roman" w:eastAsia="Times New Roman" w:hAnsi="Times New Roman" w:cs="Times New Roman"/>
@@ -4842,7 +5046,17 @@
                 <w:szCs w:val="24"/>
                 <w:lang w:eastAsia="es-CO"/>
               </w:rPr>
-              <w:t>() en el objeto de la clase control, e insertar como parámetros los valores que se leyeron en la clase main. Finalmente, la cadena que retorna ese metodo se debe imprimir en pantalla para informar al usuario si este proceso se hizo correctamente</w:t>
+              <w:t>(</w:t>
+            </w:r>
+            <w:proofErr w:type="gramEnd"/>
+            <w:r>
+              <w:rPr>
+                <w:rFonts w:ascii="Times New Roman" w:eastAsia="Times New Roman" w:hAnsi="Times New Roman" w:cs="Times New Roman"/>
+                <w:sz w:val="24"/>
+                <w:szCs w:val="24"/>
+                <w:lang w:eastAsia="es-CO"/>
+              </w:rPr>
+              <w:t>) en el objeto de la clase control, e insertar como parámetros los valores que se leyeron en la clase main. Finalmente, la cadena que retorna ese metodo se debe imprimir en pantalla para informar al usuario si este proceso se hizo correctamente</w:t>
             </w:r>
           </w:p>
           <w:p>
@@ -5196,6 +5410,3699 @@
         </w:tc>
       </w:tr>
     </w:tbl>
+    <w:p>
+      <w:pPr>
+        <w:rPr>
+          <w:rFonts w:ascii="Times New Roman" w:hAnsi="Times New Roman" w:cs="Times New Roman"/>
+          <w:b/>
+          <w:bCs/>
+          <w:sz w:val="24"/>
+          <w:szCs w:val="24"/>
+        </w:rPr>
+      </w:pPr>
+    </w:p>
+    <w:p>
+      <w:pPr>
+        <w:rPr>
+          <w:rFonts w:ascii="Times New Roman" w:hAnsi="Times New Roman" w:cs="Times New Roman"/>
+          <w:b/>
+          <w:bCs/>
+          <w:sz w:val="24"/>
+          <w:szCs w:val="24"/>
+        </w:rPr>
+      </w:pPr>
+      <w:r>
+        <w:rPr>
+          <w:rFonts w:ascii="Times New Roman" w:hAnsi="Times New Roman" w:cs="Times New Roman"/>
+          <w:b/>
+          <w:bCs/>
+          <w:sz w:val="24"/>
+          <w:szCs w:val="24"/>
+        </w:rPr>
+        <w:t>Requerimiento 4:</w:t>
+      </w:r>
+    </w:p>
+    <w:tbl>
+      <w:tblPr>
+        <w:tblStyle w:val="Tablaconcuadrcula"/>
+        <w:tblW w:w="0" w:type="auto"/>
+        <w:tblLook w:val="04A0" w:firstRow="1" w:lastRow="0" w:firstColumn="1" w:lastColumn="0" w:noHBand="0" w:noVBand="1"/>
+      </w:tblPr>
+      <w:tblGrid>
+        <w:gridCol w:w="2405"/>
+        <w:gridCol w:w="2376"/>
+        <w:gridCol w:w="1204"/>
+        <w:gridCol w:w="2843"/>
+      </w:tblGrid>
+      <w:tr>
+        <w:trPr>
+          <w:trHeight w:val="589"/>
+        </w:trPr>
+        <w:tc>
+          <w:tcPr>
+            <w:tcW w:w="2405" w:type="dxa"/>
+            <w:hideMark/>
+          </w:tcPr>
+          <w:p>
+            <w:pPr>
+              <w:rPr>
+                <w:rFonts w:ascii="Times New Roman" w:eastAsia="Times New Roman" w:hAnsi="Times New Roman" w:cs="Times New Roman"/>
+                <w:b/>
+                <w:bCs/>
+                <w:sz w:val="24"/>
+                <w:szCs w:val="24"/>
+                <w:lang w:eastAsia="es-CO"/>
+              </w:rPr>
+            </w:pPr>
+            <w:r>
+              <w:rPr>
+                <w:rFonts w:ascii="Times New Roman" w:eastAsia="Times New Roman" w:hAnsi="Times New Roman" w:cs="Times New Roman"/>
+                <w:b/>
+                <w:bCs/>
+                <w:color w:val="000000"/>
+                <w:lang w:eastAsia="es-CO"/>
+              </w:rPr>
+              <w:t>Nombre o identificador</w:t>
+            </w:r>
+          </w:p>
+        </w:tc>
+        <w:tc>
+          <w:tcPr>
+            <w:tcW w:w="6423" w:type="dxa"/>
+            <w:gridSpan w:val="3"/>
+            <w:hideMark/>
+          </w:tcPr>
+          <w:p>
+            <w:pPr>
+              <w:textAlignment w:val="baseline"/>
+              <w:rPr>
+                <w:rFonts w:ascii="Times New Roman" w:eastAsia="Times New Roman" w:hAnsi="Times New Roman" w:cs="Times New Roman"/>
+                <w:color w:val="000000"/>
+                <w:sz w:val="24"/>
+                <w:szCs w:val="24"/>
+                <w:lang w:eastAsia="es-CO"/>
+              </w:rPr>
+            </w:pPr>
+            <w:r>
+              <w:rPr>
+                <w:rFonts w:ascii="Times New Roman" w:eastAsia="Times New Roman" w:hAnsi="Times New Roman" w:cs="Times New Roman"/>
+                <w:b/>
+                <w:bCs/>
+                <w:color w:val="000000"/>
+                <w:sz w:val="24"/>
+                <w:szCs w:val="24"/>
+                <w:lang w:eastAsia="es-CO"/>
+              </w:rPr>
+              <w:t>R4:</w:t>
+            </w:r>
+            <w:r>
+              <w:rPr>
+                <w:rFonts w:ascii="Times New Roman" w:eastAsia="Times New Roman" w:hAnsi="Times New Roman" w:cs="Times New Roman"/>
+                <w:color w:val="000000"/>
+                <w:sz w:val="24"/>
+                <w:szCs w:val="24"/>
+                <w:lang w:eastAsia="es-CO"/>
+              </w:rPr>
+              <w:t xml:space="preserve"> </w:t>
+            </w:r>
+            <w:r>
+              <w:rPr>
+                <w:rFonts w:ascii="Times New Roman" w:eastAsia="Times New Roman" w:hAnsi="Times New Roman" w:cs="Times New Roman"/>
+                <w:color w:val="000000"/>
+                <w:sz w:val="24"/>
+                <w:szCs w:val="24"/>
+                <w:lang w:eastAsia="es-CO"/>
+              </w:rPr>
+              <w:t xml:space="preserve">Se debe </w:t>
+            </w:r>
+            <w:r>
+              <w:rPr>
+                <w:rFonts w:ascii="Times New Roman" w:eastAsia="Times New Roman" w:hAnsi="Times New Roman" w:cs="Times New Roman"/>
+                <w:color w:val="000000"/>
+                <w:sz w:val="24"/>
+                <w:szCs w:val="24"/>
+                <w:lang w:eastAsia="es-CO"/>
+              </w:rPr>
+              <w:t>informar para cada humedal, la cantidad de mantenimientos en un año dado por el usuario</w:t>
+            </w:r>
+          </w:p>
+          <w:p>
+            <w:pPr>
+              <w:jc w:val="both"/>
+              <w:textAlignment w:val="baseline"/>
+              <w:rPr>
+                <w:rFonts w:ascii="Times New Roman" w:eastAsia="Times New Roman" w:hAnsi="Times New Roman" w:cs="Times New Roman"/>
+                <w:sz w:val="24"/>
+                <w:szCs w:val="24"/>
+                <w:lang w:eastAsia="es-CO"/>
+              </w:rPr>
+            </w:pPr>
+          </w:p>
+        </w:tc>
+      </w:tr>
+      <w:tr>
+        <w:trPr>
+          <w:trHeight w:val="1128"/>
+        </w:trPr>
+        <w:tc>
+          <w:tcPr>
+            <w:tcW w:w="2405" w:type="dxa"/>
+            <w:hideMark/>
+          </w:tcPr>
+          <w:p>
+            <w:pPr>
+              <w:spacing w:before="240"/>
+              <w:rPr>
+                <w:rFonts w:ascii="Times New Roman" w:eastAsia="Times New Roman" w:hAnsi="Times New Roman" w:cs="Times New Roman"/>
+                <w:b/>
+                <w:bCs/>
+                <w:sz w:val="24"/>
+                <w:szCs w:val="24"/>
+                <w:lang w:eastAsia="es-CO"/>
+              </w:rPr>
+            </w:pPr>
+            <w:r>
+              <w:rPr>
+                <w:rFonts w:ascii="Times New Roman" w:eastAsia="Times New Roman" w:hAnsi="Times New Roman" w:cs="Times New Roman"/>
+                <w:b/>
+                <w:bCs/>
+                <w:color w:val="000000"/>
+                <w:lang w:eastAsia="es-CO"/>
+              </w:rPr>
+              <w:t>Resumen</w:t>
+            </w:r>
+          </w:p>
+        </w:tc>
+        <w:tc>
+          <w:tcPr>
+            <w:tcW w:w="6423" w:type="dxa"/>
+            <w:gridSpan w:val="3"/>
+            <w:hideMark/>
+          </w:tcPr>
+          <w:p>
+            <w:pPr>
+              <w:jc w:val="both"/>
+              <w:rPr>
+                <w:rFonts w:ascii="Times New Roman" w:eastAsia="Times New Roman" w:hAnsi="Times New Roman" w:cs="Times New Roman"/>
+                <w:sz w:val="24"/>
+                <w:szCs w:val="24"/>
+                <w:lang w:eastAsia="es-CO"/>
+              </w:rPr>
+            </w:pPr>
+            <w:r>
+              <w:rPr>
+                <w:rFonts w:ascii="Times New Roman" w:eastAsia="Times New Roman" w:hAnsi="Times New Roman" w:cs="Times New Roman"/>
+                <w:sz w:val="24"/>
+                <w:szCs w:val="24"/>
+                <w:lang w:eastAsia="es-CO"/>
+              </w:rPr>
+              <w:t>El usuario debe poder ingresar el año en que desea hacer la búsqueda, y el sistema debe mostrar en pantalla la cantidad de mantenimientos que hubo en ese año en cada humedal.</w:t>
+            </w:r>
+          </w:p>
+        </w:tc>
+      </w:tr>
+      <w:tr>
+        <w:trPr>
+          <w:trHeight w:val="416"/>
+        </w:trPr>
+        <w:tc>
+          <w:tcPr>
+            <w:tcW w:w="2405" w:type="dxa"/>
+            <w:vMerge w:val="restart"/>
+            <w:hideMark/>
+          </w:tcPr>
+          <w:p>
+            <w:pPr>
+              <w:rPr>
+                <w:rFonts w:ascii="Times New Roman" w:eastAsia="Times New Roman" w:hAnsi="Times New Roman" w:cs="Times New Roman"/>
+                <w:b/>
+                <w:bCs/>
+                <w:sz w:val="24"/>
+                <w:szCs w:val="24"/>
+                <w:lang w:eastAsia="es-CO"/>
+              </w:rPr>
+            </w:pPr>
+            <w:r>
+              <w:rPr>
+                <w:rFonts w:ascii="Times New Roman" w:eastAsia="Times New Roman" w:hAnsi="Times New Roman" w:cs="Times New Roman"/>
+                <w:b/>
+                <w:bCs/>
+                <w:color w:val="000000"/>
+                <w:lang w:eastAsia="es-CO"/>
+              </w:rPr>
+              <w:t>Entradas</w:t>
+            </w:r>
+          </w:p>
+        </w:tc>
+        <w:tc>
+          <w:tcPr>
+            <w:tcW w:w="2016" w:type="dxa"/>
+            <w:hideMark/>
+          </w:tcPr>
+          <w:p>
+            <w:pPr>
+              <w:jc w:val="center"/>
+              <w:rPr>
+                <w:rFonts w:ascii="Times New Roman" w:eastAsia="Times New Roman" w:hAnsi="Times New Roman" w:cs="Times New Roman"/>
+                <w:sz w:val="24"/>
+                <w:szCs w:val="24"/>
+                <w:lang w:eastAsia="es-CO"/>
+              </w:rPr>
+            </w:pPr>
+            <w:r>
+              <w:rPr>
+                <w:rFonts w:ascii="Times New Roman" w:eastAsia="Times New Roman" w:hAnsi="Times New Roman" w:cs="Times New Roman"/>
+                <w:color w:val="000000"/>
+                <w:lang w:eastAsia="es-CO"/>
+              </w:rPr>
+              <w:t>Nombre entrada</w:t>
+            </w:r>
+          </w:p>
+        </w:tc>
+        <w:tc>
+          <w:tcPr>
+            <w:tcW w:w="0" w:type="auto"/>
+            <w:hideMark/>
+          </w:tcPr>
+          <w:p>
+            <w:pPr>
+              <w:jc w:val="center"/>
+              <w:rPr>
+                <w:rFonts w:ascii="Times New Roman" w:eastAsia="Times New Roman" w:hAnsi="Times New Roman" w:cs="Times New Roman"/>
+                <w:sz w:val="24"/>
+                <w:szCs w:val="24"/>
+                <w:lang w:eastAsia="es-CO"/>
+              </w:rPr>
+            </w:pPr>
+            <w:r>
+              <w:rPr>
+                <w:rFonts w:ascii="Times New Roman" w:eastAsia="Times New Roman" w:hAnsi="Times New Roman" w:cs="Times New Roman"/>
+                <w:color w:val="000000"/>
+                <w:lang w:eastAsia="es-CO"/>
+              </w:rPr>
+              <w:t>Tipo de dato</w:t>
+            </w:r>
+          </w:p>
+        </w:tc>
+        <w:tc>
+          <w:tcPr>
+            <w:tcW w:w="0" w:type="auto"/>
+            <w:hideMark/>
+          </w:tcPr>
+          <w:p>
+            <w:pPr>
+              <w:jc w:val="center"/>
+              <w:rPr>
+                <w:rFonts w:ascii="Times New Roman" w:eastAsia="Times New Roman" w:hAnsi="Times New Roman" w:cs="Times New Roman"/>
+                <w:sz w:val="24"/>
+                <w:szCs w:val="24"/>
+                <w:lang w:eastAsia="es-CO"/>
+              </w:rPr>
+            </w:pPr>
+            <w:r>
+              <w:rPr>
+                <w:rFonts w:ascii="Times New Roman" w:eastAsia="Times New Roman" w:hAnsi="Times New Roman" w:cs="Times New Roman"/>
+                <w:color w:val="000000"/>
+                <w:lang w:eastAsia="es-CO"/>
+              </w:rPr>
+              <w:t>Condición de selección o repetición</w:t>
+            </w:r>
+          </w:p>
+        </w:tc>
+      </w:tr>
+      <w:tr>
+        <w:trPr>
+          <w:trHeight w:val="579"/>
+        </w:trPr>
+        <w:tc>
+          <w:tcPr>
+            <w:tcW w:w="2405" w:type="dxa"/>
+            <w:vMerge/>
+            <w:hideMark/>
+          </w:tcPr>
+          <w:p>
+            <w:pPr>
+              <w:rPr>
+                <w:rFonts w:ascii="Times New Roman" w:eastAsia="Times New Roman" w:hAnsi="Times New Roman" w:cs="Times New Roman"/>
+                <w:b/>
+                <w:bCs/>
+                <w:sz w:val="24"/>
+                <w:szCs w:val="24"/>
+                <w:lang w:eastAsia="es-CO"/>
+              </w:rPr>
+            </w:pPr>
+          </w:p>
+        </w:tc>
+        <w:tc>
+          <w:tcPr>
+            <w:tcW w:w="2016" w:type="dxa"/>
+            <w:hideMark/>
+          </w:tcPr>
+          <w:p>
+            <w:pPr>
+              <w:rPr>
+                <w:rFonts w:ascii="Times New Roman" w:eastAsia="Times New Roman" w:hAnsi="Times New Roman" w:cs="Times New Roman"/>
+                <w:sz w:val="24"/>
+                <w:szCs w:val="24"/>
+                <w:lang w:eastAsia="es-CO"/>
+              </w:rPr>
+            </w:pPr>
+            <w:proofErr w:type="spellStart"/>
+            <w:r>
+              <w:rPr>
+                <w:rFonts w:ascii="Times New Roman" w:eastAsia="Times New Roman" w:hAnsi="Times New Roman" w:cs="Times New Roman"/>
+                <w:sz w:val="24"/>
+                <w:szCs w:val="24"/>
+                <w:lang w:eastAsia="es-CO"/>
+              </w:rPr>
+              <w:t>yearToSearch</w:t>
+            </w:r>
+            <w:proofErr w:type="spellEnd"/>
+          </w:p>
+        </w:tc>
+        <w:tc>
+          <w:tcPr>
+            <w:tcW w:w="0" w:type="auto"/>
+            <w:hideMark/>
+          </w:tcPr>
+          <w:p>
+            <w:pPr>
+              <w:rPr>
+                <w:rFonts w:ascii="Times New Roman" w:eastAsia="Times New Roman" w:hAnsi="Times New Roman" w:cs="Times New Roman"/>
+                <w:sz w:val="24"/>
+                <w:szCs w:val="24"/>
+                <w:lang w:eastAsia="es-CO"/>
+              </w:rPr>
+            </w:pPr>
+            <w:r>
+              <w:rPr>
+                <w:rFonts w:ascii="Times New Roman" w:eastAsia="Times New Roman" w:hAnsi="Times New Roman" w:cs="Times New Roman"/>
+                <w:sz w:val="24"/>
+                <w:szCs w:val="24"/>
+                <w:lang w:eastAsia="es-CO"/>
+              </w:rPr>
+              <w:t>int</w:t>
+            </w:r>
+          </w:p>
+        </w:tc>
+        <w:tc>
+          <w:tcPr>
+            <w:tcW w:w="0" w:type="auto"/>
+            <w:hideMark/>
+          </w:tcPr>
+          <w:p>
+            <w:pPr>
+              <w:rPr>
+                <w:rFonts w:ascii="Times New Roman" w:eastAsia="Times New Roman" w:hAnsi="Times New Roman" w:cs="Times New Roman"/>
+                <w:sz w:val="24"/>
+                <w:szCs w:val="24"/>
+                <w:lang w:eastAsia="es-CO"/>
+              </w:rPr>
+            </w:pPr>
+          </w:p>
+        </w:tc>
+      </w:tr>
+      <w:tr>
+        <w:trPr>
+          <w:trHeight w:val="1255"/>
+        </w:trPr>
+        <w:tc>
+          <w:tcPr>
+            <w:tcW w:w="2405" w:type="dxa"/>
+            <w:hideMark/>
+          </w:tcPr>
+          <w:p>
+            <w:pPr>
+              <w:rPr>
+                <w:rFonts w:ascii="Times New Roman" w:eastAsia="Times New Roman" w:hAnsi="Times New Roman" w:cs="Times New Roman"/>
+                <w:b/>
+                <w:bCs/>
+                <w:sz w:val="24"/>
+                <w:szCs w:val="24"/>
+                <w:lang w:eastAsia="es-CO"/>
+              </w:rPr>
+            </w:pPr>
+            <w:r>
+              <w:rPr>
+                <w:rFonts w:ascii="Times New Roman" w:eastAsia="Times New Roman" w:hAnsi="Times New Roman" w:cs="Times New Roman"/>
+                <w:b/>
+                <w:bCs/>
+                <w:color w:val="000000"/>
+                <w:lang w:eastAsia="es-CO"/>
+              </w:rPr>
+              <w:t>Actividades generales necesarias para obtener los resultados</w:t>
+            </w:r>
+          </w:p>
+        </w:tc>
+        <w:tc>
+          <w:tcPr>
+            <w:tcW w:w="6423" w:type="dxa"/>
+            <w:gridSpan w:val="3"/>
+            <w:hideMark/>
+          </w:tcPr>
+          <w:p>
+            <w:pPr>
+              <w:rPr>
+                <w:rFonts w:ascii="Times New Roman" w:eastAsia="Times New Roman" w:hAnsi="Times New Roman" w:cs="Times New Roman"/>
+                <w:sz w:val="24"/>
+                <w:szCs w:val="24"/>
+                <w:lang w:eastAsia="es-CO"/>
+              </w:rPr>
+            </w:pPr>
+            <w:r>
+              <w:rPr>
+                <w:rFonts w:ascii="Times New Roman" w:eastAsia="Times New Roman" w:hAnsi="Times New Roman" w:cs="Times New Roman"/>
+                <w:sz w:val="24"/>
+                <w:szCs w:val="24"/>
+                <w:lang w:eastAsia="es-CO"/>
+              </w:rPr>
+              <w:t xml:space="preserve">Se debe ejecutar el metodo </w:t>
+            </w:r>
+            <w:proofErr w:type="spellStart"/>
+            <w:proofErr w:type="gramStart"/>
+            <w:r>
+              <w:rPr>
+                <w:rFonts w:ascii="Times New Roman" w:eastAsia="Times New Roman" w:hAnsi="Times New Roman" w:cs="Times New Roman"/>
+                <w:sz w:val="24"/>
+                <w:szCs w:val="24"/>
+                <w:lang w:eastAsia="es-CO"/>
+              </w:rPr>
+              <w:t>n</w:t>
+            </w:r>
+            <w:r>
+              <w:rPr>
+                <w:rFonts w:ascii="Times New Roman" w:eastAsia="Times New Roman" w:hAnsi="Times New Roman" w:cs="Times New Roman"/>
+                <w:sz w:val="24"/>
+                <w:szCs w:val="24"/>
+                <w:lang w:eastAsia="es-CO"/>
+              </w:rPr>
+              <w:t>umberMantenanceWetlands</w:t>
+            </w:r>
+            <w:proofErr w:type="spellEnd"/>
+            <w:r>
+              <w:rPr>
+                <w:rFonts w:ascii="Times New Roman" w:eastAsia="Times New Roman" w:hAnsi="Times New Roman" w:cs="Times New Roman"/>
+                <w:sz w:val="24"/>
+                <w:szCs w:val="24"/>
+                <w:lang w:eastAsia="es-CO"/>
+              </w:rPr>
+              <w:t>(</w:t>
+            </w:r>
+            <w:proofErr w:type="gramEnd"/>
+            <w:r>
+              <w:rPr>
+                <w:rFonts w:ascii="Times New Roman" w:eastAsia="Times New Roman" w:hAnsi="Times New Roman" w:cs="Times New Roman"/>
+                <w:sz w:val="24"/>
+                <w:szCs w:val="24"/>
+                <w:lang w:eastAsia="es-CO"/>
+              </w:rPr>
+              <w:t>)</w:t>
+            </w:r>
+            <w:r>
+              <w:rPr>
+                <w:rFonts w:ascii="Times New Roman" w:eastAsia="Times New Roman" w:hAnsi="Times New Roman" w:cs="Times New Roman"/>
+                <w:sz w:val="24"/>
+                <w:szCs w:val="24"/>
+                <w:lang w:eastAsia="es-CO"/>
+              </w:rPr>
+              <w:t xml:space="preserve"> en el objeto de la clase control,</w:t>
+            </w:r>
+            <w:r>
+              <w:rPr>
+                <w:rFonts w:ascii="Times New Roman" w:eastAsia="Times New Roman" w:hAnsi="Times New Roman" w:cs="Times New Roman"/>
+                <w:sz w:val="24"/>
+                <w:szCs w:val="24"/>
+                <w:lang w:eastAsia="es-CO"/>
+              </w:rPr>
+              <w:t xml:space="preserve"> poniendo como parámetro el año que se ingresó en el metodo main</w:t>
+            </w:r>
+            <w:r>
+              <w:rPr>
+                <w:rFonts w:ascii="Times New Roman" w:eastAsia="Times New Roman" w:hAnsi="Times New Roman" w:cs="Times New Roman"/>
+                <w:sz w:val="24"/>
+                <w:szCs w:val="24"/>
+                <w:lang w:eastAsia="es-CO"/>
+              </w:rPr>
+              <w:t>. Finalmente, la cadena que retorna ese metodo se debe imprimir en pantalla para informar al usuario si este proceso se hizo correctamente</w:t>
+            </w:r>
+          </w:p>
+          <w:p>
+            <w:pPr>
+              <w:rPr>
+                <w:rFonts w:ascii="Times New Roman" w:eastAsia="Times New Roman" w:hAnsi="Times New Roman" w:cs="Times New Roman"/>
+                <w:sz w:val="24"/>
+                <w:szCs w:val="24"/>
+                <w:lang w:eastAsia="es-CO"/>
+              </w:rPr>
+            </w:pPr>
+          </w:p>
+        </w:tc>
+      </w:tr>
+      <w:tr>
+        <w:trPr>
+          <w:trHeight w:val="727"/>
+        </w:trPr>
+        <w:tc>
+          <w:tcPr>
+            <w:tcW w:w="2405" w:type="dxa"/>
+            <w:hideMark/>
+          </w:tcPr>
+          <w:p>
+            <w:pPr>
+              <w:rPr>
+                <w:rFonts w:ascii="Times New Roman" w:eastAsia="Times New Roman" w:hAnsi="Times New Roman" w:cs="Times New Roman"/>
+                <w:b/>
+                <w:bCs/>
+                <w:sz w:val="24"/>
+                <w:szCs w:val="24"/>
+                <w:lang w:eastAsia="es-CO"/>
+              </w:rPr>
+            </w:pPr>
+            <w:r>
+              <w:rPr>
+                <w:rFonts w:ascii="Times New Roman" w:eastAsia="Times New Roman" w:hAnsi="Times New Roman" w:cs="Times New Roman"/>
+                <w:b/>
+                <w:bCs/>
+                <w:color w:val="000000"/>
+                <w:lang w:eastAsia="es-CO"/>
+              </w:rPr>
+              <w:t>Resultado o postcondición</w:t>
+            </w:r>
+          </w:p>
+        </w:tc>
+        <w:tc>
+          <w:tcPr>
+            <w:tcW w:w="6423" w:type="dxa"/>
+            <w:gridSpan w:val="3"/>
+            <w:hideMark/>
+          </w:tcPr>
+          <w:p>
+            <w:pPr>
+              <w:rPr>
+                <w:rFonts w:ascii="Times New Roman" w:eastAsia="Times New Roman" w:hAnsi="Times New Roman" w:cs="Times New Roman"/>
+                <w:sz w:val="24"/>
+                <w:szCs w:val="24"/>
+                <w:lang w:eastAsia="es-CO"/>
+              </w:rPr>
+            </w:pPr>
+            <w:r>
+              <w:rPr>
+                <w:rFonts w:ascii="Times New Roman" w:eastAsia="Times New Roman" w:hAnsi="Times New Roman" w:cs="Times New Roman"/>
+                <w:sz w:val="24"/>
+                <w:szCs w:val="24"/>
+                <w:lang w:eastAsia="es-CO"/>
+              </w:rPr>
+              <w:t xml:space="preserve">Se </w:t>
+            </w:r>
+            <w:r>
+              <w:rPr>
+                <w:rFonts w:ascii="Times New Roman" w:eastAsia="Times New Roman" w:hAnsi="Times New Roman" w:cs="Times New Roman"/>
+                <w:sz w:val="24"/>
+                <w:szCs w:val="24"/>
+                <w:lang w:eastAsia="es-CO"/>
+              </w:rPr>
+              <w:t xml:space="preserve">muestra en pantalla el numero de mantenimientos por cada </w:t>
+            </w:r>
+            <w:proofErr w:type="gramStart"/>
+            <w:r>
+              <w:rPr>
+                <w:rFonts w:ascii="Times New Roman" w:eastAsia="Times New Roman" w:hAnsi="Times New Roman" w:cs="Times New Roman"/>
+                <w:sz w:val="24"/>
+                <w:szCs w:val="24"/>
+                <w:lang w:eastAsia="es-CO"/>
+              </w:rPr>
+              <w:t>humedal</w:t>
+            </w:r>
+            <w:proofErr w:type="gramEnd"/>
+            <w:r>
+              <w:rPr>
+                <w:rFonts w:ascii="Times New Roman" w:eastAsia="Times New Roman" w:hAnsi="Times New Roman" w:cs="Times New Roman"/>
+                <w:sz w:val="24"/>
+                <w:szCs w:val="24"/>
+                <w:lang w:eastAsia="es-CO"/>
+              </w:rPr>
+              <w:t xml:space="preserve"> pero no se genera algún cambio dentro de los objetos.</w:t>
+            </w:r>
+          </w:p>
+        </w:tc>
+      </w:tr>
+      <w:tr>
+        <w:trPr>
+          <w:trHeight w:val="286"/>
+        </w:trPr>
+        <w:tc>
+          <w:tcPr>
+            <w:tcW w:w="2405" w:type="dxa"/>
+            <w:vMerge w:val="restart"/>
+            <w:hideMark/>
+          </w:tcPr>
+          <w:p>
+            <w:pPr>
+              <w:rPr>
+                <w:rFonts w:ascii="Times New Roman" w:eastAsia="Times New Roman" w:hAnsi="Times New Roman" w:cs="Times New Roman"/>
+                <w:b/>
+                <w:bCs/>
+                <w:sz w:val="24"/>
+                <w:szCs w:val="24"/>
+                <w:lang w:eastAsia="es-CO"/>
+              </w:rPr>
+            </w:pPr>
+            <w:r>
+              <w:rPr>
+                <w:rFonts w:ascii="Times New Roman" w:eastAsia="Times New Roman" w:hAnsi="Times New Roman" w:cs="Times New Roman"/>
+                <w:b/>
+                <w:bCs/>
+                <w:color w:val="000000"/>
+                <w:lang w:eastAsia="es-CO"/>
+              </w:rPr>
+              <w:t>Salidas</w:t>
+            </w:r>
+          </w:p>
+        </w:tc>
+        <w:tc>
+          <w:tcPr>
+            <w:tcW w:w="2016" w:type="dxa"/>
+            <w:hideMark/>
+          </w:tcPr>
+          <w:p>
+            <w:pPr>
+              <w:jc w:val="center"/>
+              <w:rPr>
+                <w:rFonts w:ascii="Times New Roman" w:eastAsia="Times New Roman" w:hAnsi="Times New Roman" w:cs="Times New Roman"/>
+                <w:sz w:val="24"/>
+                <w:szCs w:val="24"/>
+                <w:lang w:eastAsia="es-CO"/>
+              </w:rPr>
+            </w:pPr>
+            <w:r>
+              <w:rPr>
+                <w:rFonts w:ascii="Times New Roman" w:eastAsia="Times New Roman" w:hAnsi="Times New Roman" w:cs="Times New Roman"/>
+                <w:color w:val="000000"/>
+                <w:lang w:eastAsia="es-CO"/>
+              </w:rPr>
+              <w:t xml:space="preserve">Nombre </w:t>
+            </w:r>
+            <w:r>
+              <w:rPr>
+                <w:rFonts w:ascii="Times New Roman" w:eastAsia="Times New Roman" w:hAnsi="Times New Roman" w:cs="Times New Roman"/>
+                <w:color w:val="000000"/>
+                <w:lang w:eastAsia="es-CO"/>
+              </w:rPr>
+              <w:t>salida</w:t>
+            </w:r>
+          </w:p>
+        </w:tc>
+        <w:tc>
+          <w:tcPr>
+            <w:tcW w:w="0" w:type="auto"/>
+            <w:hideMark/>
+          </w:tcPr>
+          <w:p>
+            <w:pPr>
+              <w:jc w:val="center"/>
+              <w:rPr>
+                <w:rFonts w:ascii="Times New Roman" w:eastAsia="Times New Roman" w:hAnsi="Times New Roman" w:cs="Times New Roman"/>
+                <w:sz w:val="24"/>
+                <w:szCs w:val="24"/>
+                <w:lang w:eastAsia="es-CO"/>
+              </w:rPr>
+            </w:pPr>
+            <w:r>
+              <w:rPr>
+                <w:rFonts w:ascii="Times New Roman" w:eastAsia="Times New Roman" w:hAnsi="Times New Roman" w:cs="Times New Roman"/>
+                <w:color w:val="000000"/>
+                <w:lang w:eastAsia="es-CO"/>
+              </w:rPr>
+              <w:t>Tipo de dato</w:t>
+            </w:r>
+          </w:p>
+        </w:tc>
+        <w:tc>
+          <w:tcPr>
+            <w:tcW w:w="0" w:type="auto"/>
+            <w:hideMark/>
+          </w:tcPr>
+          <w:p>
+            <w:pPr>
+              <w:jc w:val="center"/>
+              <w:rPr>
+                <w:rFonts w:ascii="Times New Roman" w:eastAsia="Times New Roman" w:hAnsi="Times New Roman" w:cs="Times New Roman"/>
+                <w:sz w:val="24"/>
+                <w:szCs w:val="24"/>
+                <w:lang w:eastAsia="es-CO"/>
+              </w:rPr>
+            </w:pPr>
+            <w:r>
+              <w:rPr>
+                <w:rFonts w:ascii="Times New Roman" w:eastAsia="Times New Roman" w:hAnsi="Times New Roman" w:cs="Times New Roman"/>
+                <w:color w:val="000000"/>
+                <w:lang w:eastAsia="es-CO"/>
+              </w:rPr>
+              <w:t>Condición de selección o repetición</w:t>
+            </w:r>
+          </w:p>
+        </w:tc>
+      </w:tr>
+      <w:tr>
+        <w:trPr>
+          <w:trHeight w:val="488"/>
+        </w:trPr>
+        <w:tc>
+          <w:tcPr>
+            <w:tcW w:w="2405" w:type="dxa"/>
+            <w:vMerge/>
+            <w:hideMark/>
+          </w:tcPr>
+          <w:p>
+            <w:pPr>
+              <w:rPr>
+                <w:rFonts w:ascii="Times New Roman" w:eastAsia="Times New Roman" w:hAnsi="Times New Roman" w:cs="Times New Roman"/>
+                <w:sz w:val="24"/>
+                <w:szCs w:val="24"/>
+                <w:lang w:eastAsia="es-CO"/>
+              </w:rPr>
+            </w:pPr>
+          </w:p>
+        </w:tc>
+        <w:tc>
+          <w:tcPr>
+            <w:tcW w:w="2016" w:type="dxa"/>
+            <w:hideMark/>
+          </w:tcPr>
+          <w:p>
+            <w:pPr>
+              <w:rPr>
+                <w:rFonts w:ascii="Times New Roman" w:eastAsia="Times New Roman" w:hAnsi="Times New Roman" w:cs="Times New Roman"/>
+                <w:sz w:val="24"/>
+                <w:szCs w:val="24"/>
+                <w:lang w:eastAsia="es-CO"/>
+              </w:rPr>
+            </w:pPr>
+            <w:proofErr w:type="spellStart"/>
+            <w:r>
+              <w:rPr>
+                <w:rFonts w:ascii="Times New Roman" w:eastAsia="Times New Roman" w:hAnsi="Times New Roman" w:cs="Times New Roman"/>
+                <w:sz w:val="24"/>
+                <w:szCs w:val="24"/>
+                <w:lang w:eastAsia="es-CO"/>
+              </w:rPr>
+              <w:t>numberOfMantenance</w:t>
+            </w:r>
+            <w:proofErr w:type="spellEnd"/>
+          </w:p>
+        </w:tc>
+        <w:tc>
+          <w:tcPr>
+            <w:tcW w:w="0" w:type="auto"/>
+            <w:hideMark/>
+          </w:tcPr>
+          <w:p>
+            <w:pPr>
+              <w:rPr>
+                <w:rFonts w:ascii="Times New Roman" w:eastAsia="Times New Roman" w:hAnsi="Times New Roman" w:cs="Times New Roman"/>
+                <w:sz w:val="24"/>
+                <w:szCs w:val="24"/>
+                <w:lang w:eastAsia="es-CO"/>
+              </w:rPr>
+            </w:pPr>
+            <w:r>
+              <w:rPr>
+                <w:rFonts w:ascii="Times New Roman" w:eastAsia="Times New Roman" w:hAnsi="Times New Roman" w:cs="Times New Roman"/>
+                <w:sz w:val="24"/>
+                <w:szCs w:val="24"/>
+                <w:lang w:eastAsia="es-CO"/>
+              </w:rPr>
+              <w:t>String</w:t>
+            </w:r>
+          </w:p>
+        </w:tc>
+        <w:tc>
+          <w:tcPr>
+            <w:tcW w:w="0" w:type="auto"/>
+            <w:hideMark/>
+          </w:tcPr>
+          <w:p>
+            <w:pPr>
+              <w:rPr>
+                <w:rFonts w:ascii="Times New Roman" w:eastAsia="Times New Roman" w:hAnsi="Times New Roman" w:cs="Times New Roman"/>
+                <w:sz w:val="24"/>
+                <w:szCs w:val="24"/>
+                <w:lang w:eastAsia="es-CO"/>
+              </w:rPr>
+            </w:pPr>
+          </w:p>
+        </w:tc>
+      </w:tr>
+    </w:tbl>
+    <w:p>
+      <w:pPr>
+        <w:rPr>
+          <w:rFonts w:ascii="Times New Roman" w:hAnsi="Times New Roman" w:cs="Times New Roman"/>
+          <w:b/>
+          <w:bCs/>
+          <w:sz w:val="24"/>
+          <w:szCs w:val="24"/>
+        </w:rPr>
+      </w:pPr>
+    </w:p>
+    <w:p>
+      <w:pPr>
+        <w:rPr>
+          <w:rFonts w:ascii="Times New Roman" w:hAnsi="Times New Roman" w:cs="Times New Roman"/>
+          <w:b/>
+          <w:bCs/>
+          <w:sz w:val="24"/>
+          <w:szCs w:val="24"/>
+        </w:rPr>
+      </w:pPr>
+      <w:r>
+        <w:rPr>
+          <w:rFonts w:ascii="Times New Roman" w:hAnsi="Times New Roman" w:cs="Times New Roman"/>
+          <w:b/>
+          <w:bCs/>
+          <w:sz w:val="24"/>
+          <w:szCs w:val="24"/>
+        </w:rPr>
+        <w:t>Requerimiento 5:</w:t>
+      </w:r>
+    </w:p>
+    <w:tbl>
+      <w:tblPr>
+        <w:tblStyle w:val="Tablaconcuadrcula"/>
+        <w:tblW w:w="0" w:type="auto"/>
+        <w:tblLook w:val="04A0" w:firstRow="1" w:lastRow="0" w:firstColumn="1" w:lastColumn="0" w:noHBand="0" w:noVBand="1"/>
+      </w:tblPr>
+      <w:tblGrid>
+        <w:gridCol w:w="2405"/>
+        <w:gridCol w:w="2403"/>
+        <w:gridCol w:w="1199"/>
+        <w:gridCol w:w="2821"/>
+      </w:tblGrid>
+      <w:tr>
+        <w:trPr>
+          <w:trHeight w:val="589"/>
+        </w:trPr>
+        <w:tc>
+          <w:tcPr>
+            <w:tcW w:w="2405" w:type="dxa"/>
+            <w:hideMark/>
+          </w:tcPr>
+          <w:p>
+            <w:pPr>
+              <w:rPr>
+                <w:rFonts w:ascii="Times New Roman" w:eastAsia="Times New Roman" w:hAnsi="Times New Roman" w:cs="Times New Roman"/>
+                <w:b/>
+                <w:bCs/>
+                <w:sz w:val="24"/>
+                <w:szCs w:val="24"/>
+                <w:lang w:eastAsia="es-CO"/>
+              </w:rPr>
+            </w:pPr>
+            <w:r>
+              <w:rPr>
+                <w:rFonts w:ascii="Times New Roman" w:eastAsia="Times New Roman" w:hAnsi="Times New Roman" w:cs="Times New Roman"/>
+                <w:b/>
+                <w:bCs/>
+                <w:color w:val="000000"/>
+                <w:lang w:eastAsia="es-CO"/>
+              </w:rPr>
+              <w:t>Nombre o identificador</w:t>
+            </w:r>
+          </w:p>
+        </w:tc>
+        <w:tc>
+          <w:tcPr>
+            <w:tcW w:w="6423" w:type="dxa"/>
+            <w:gridSpan w:val="3"/>
+            <w:hideMark/>
+          </w:tcPr>
+          <w:p>
+            <w:pPr>
+              <w:textAlignment w:val="baseline"/>
+              <w:rPr>
+                <w:rFonts w:ascii="Times New Roman" w:eastAsia="Times New Roman" w:hAnsi="Times New Roman" w:cs="Times New Roman"/>
+                <w:color w:val="000000"/>
+                <w:sz w:val="24"/>
+                <w:szCs w:val="24"/>
+                <w:lang w:eastAsia="es-CO"/>
+              </w:rPr>
+            </w:pPr>
+            <w:r>
+              <w:rPr>
+                <w:rFonts w:ascii="Times New Roman" w:eastAsia="Times New Roman" w:hAnsi="Times New Roman" w:cs="Times New Roman"/>
+                <w:b/>
+                <w:bCs/>
+                <w:color w:val="000000"/>
+                <w:sz w:val="24"/>
+                <w:szCs w:val="24"/>
+                <w:lang w:eastAsia="es-CO"/>
+              </w:rPr>
+              <w:t>R5:</w:t>
+            </w:r>
+            <w:r>
+              <w:rPr>
+                <w:rFonts w:ascii="Times New Roman" w:eastAsia="Times New Roman" w:hAnsi="Times New Roman" w:cs="Times New Roman"/>
+                <w:color w:val="000000"/>
+                <w:sz w:val="24"/>
+                <w:szCs w:val="24"/>
+                <w:lang w:eastAsia="es-CO"/>
+              </w:rPr>
+              <w:t xml:space="preserve"> </w:t>
+            </w:r>
+            <w:r>
+              <w:rPr>
+                <w:rFonts w:ascii="Times New Roman" w:eastAsia="Times New Roman" w:hAnsi="Times New Roman" w:cs="Times New Roman"/>
+                <w:color w:val="000000"/>
+                <w:sz w:val="24"/>
+                <w:szCs w:val="24"/>
+                <w:lang w:eastAsia="es-CO"/>
+              </w:rPr>
+              <w:t>Se</w:t>
+            </w:r>
+            <w:r>
+              <w:rPr>
+                <w:rFonts w:ascii="Times New Roman" w:eastAsia="Times New Roman" w:hAnsi="Times New Roman" w:cs="Times New Roman"/>
+                <w:color w:val="000000"/>
+                <w:sz w:val="24"/>
+                <w:szCs w:val="24"/>
+                <w:lang w:eastAsia="es-CO"/>
+              </w:rPr>
+              <w:t xml:space="preserve"> debe poder desplegar el nombre del humedal con menos especies de flora.</w:t>
+            </w:r>
+          </w:p>
+          <w:p>
+            <w:pPr>
+              <w:jc w:val="both"/>
+              <w:textAlignment w:val="baseline"/>
+              <w:rPr>
+                <w:rFonts w:ascii="Times New Roman" w:eastAsia="Times New Roman" w:hAnsi="Times New Roman" w:cs="Times New Roman"/>
+                <w:sz w:val="24"/>
+                <w:szCs w:val="24"/>
+                <w:lang w:eastAsia="es-CO"/>
+              </w:rPr>
+            </w:pPr>
+          </w:p>
+        </w:tc>
+      </w:tr>
+      <w:tr>
+        <w:trPr>
+          <w:trHeight w:val="745"/>
+        </w:trPr>
+        <w:tc>
+          <w:tcPr>
+            <w:tcW w:w="2405" w:type="dxa"/>
+            <w:hideMark/>
+          </w:tcPr>
+          <w:p>
+            <w:pPr>
+              <w:spacing w:before="240"/>
+              <w:rPr>
+                <w:rFonts w:ascii="Times New Roman" w:eastAsia="Times New Roman" w:hAnsi="Times New Roman" w:cs="Times New Roman"/>
+                <w:b/>
+                <w:bCs/>
+                <w:sz w:val="24"/>
+                <w:szCs w:val="24"/>
+                <w:lang w:eastAsia="es-CO"/>
+              </w:rPr>
+            </w:pPr>
+            <w:r>
+              <w:rPr>
+                <w:rFonts w:ascii="Times New Roman" w:eastAsia="Times New Roman" w:hAnsi="Times New Roman" w:cs="Times New Roman"/>
+                <w:b/>
+                <w:bCs/>
+                <w:color w:val="000000"/>
+                <w:lang w:eastAsia="es-CO"/>
+              </w:rPr>
+              <w:t>Resumen</w:t>
+            </w:r>
+          </w:p>
+        </w:tc>
+        <w:tc>
+          <w:tcPr>
+            <w:tcW w:w="6423" w:type="dxa"/>
+            <w:gridSpan w:val="3"/>
+            <w:hideMark/>
+          </w:tcPr>
+          <w:p>
+            <w:pPr>
+              <w:jc w:val="both"/>
+              <w:rPr>
+                <w:rFonts w:ascii="Times New Roman" w:eastAsia="Times New Roman" w:hAnsi="Times New Roman" w:cs="Times New Roman"/>
+                <w:sz w:val="24"/>
+                <w:szCs w:val="24"/>
+                <w:lang w:eastAsia="es-CO"/>
+              </w:rPr>
+            </w:pPr>
+            <w:r>
+              <w:rPr>
+                <w:rFonts w:ascii="Times New Roman" w:eastAsia="Times New Roman" w:hAnsi="Times New Roman" w:cs="Times New Roman"/>
+                <w:sz w:val="24"/>
+                <w:szCs w:val="24"/>
+                <w:lang w:eastAsia="es-CO"/>
+              </w:rPr>
+              <w:t>El sistema debe mostrar en pantalla el nombre del humedal que tiene menos especies de flora</w:t>
+            </w:r>
+          </w:p>
+        </w:tc>
+      </w:tr>
+      <w:tr>
+        <w:trPr>
+          <w:trHeight w:val="1255"/>
+        </w:trPr>
+        <w:tc>
+          <w:tcPr>
+            <w:tcW w:w="2405" w:type="dxa"/>
+            <w:hideMark/>
+          </w:tcPr>
+          <w:p>
+            <w:pPr>
+              <w:rPr>
+                <w:rFonts w:ascii="Times New Roman" w:eastAsia="Times New Roman" w:hAnsi="Times New Roman" w:cs="Times New Roman"/>
+                <w:b/>
+                <w:bCs/>
+                <w:sz w:val="24"/>
+                <w:szCs w:val="24"/>
+                <w:lang w:eastAsia="es-CO"/>
+              </w:rPr>
+            </w:pPr>
+            <w:r>
+              <w:rPr>
+                <w:rFonts w:ascii="Times New Roman" w:eastAsia="Times New Roman" w:hAnsi="Times New Roman" w:cs="Times New Roman"/>
+                <w:b/>
+                <w:bCs/>
+                <w:color w:val="000000"/>
+                <w:lang w:eastAsia="es-CO"/>
+              </w:rPr>
+              <w:lastRenderedPageBreak/>
+              <w:t>Actividades generales necesarias para obtener los resultados</w:t>
+            </w:r>
+          </w:p>
+        </w:tc>
+        <w:tc>
+          <w:tcPr>
+            <w:tcW w:w="6423" w:type="dxa"/>
+            <w:gridSpan w:val="3"/>
+            <w:hideMark/>
+          </w:tcPr>
+          <w:p>
+            <w:pPr>
+              <w:rPr>
+                <w:rFonts w:ascii="Times New Roman" w:eastAsia="Times New Roman" w:hAnsi="Times New Roman" w:cs="Times New Roman"/>
+                <w:sz w:val="24"/>
+                <w:szCs w:val="24"/>
+                <w:lang w:eastAsia="es-CO"/>
+              </w:rPr>
+            </w:pPr>
+            <w:r>
+              <w:rPr>
+                <w:rFonts w:ascii="Times New Roman" w:eastAsia="Times New Roman" w:hAnsi="Times New Roman" w:cs="Times New Roman"/>
+                <w:sz w:val="24"/>
+                <w:szCs w:val="24"/>
+                <w:lang w:eastAsia="es-CO"/>
+              </w:rPr>
+              <w:t xml:space="preserve">Se debe ejecutar el metodo </w:t>
+            </w:r>
+            <w:proofErr w:type="spellStart"/>
+            <w:proofErr w:type="gramStart"/>
+            <w:r>
+              <w:rPr>
+                <w:rFonts w:ascii="Times New Roman" w:eastAsia="Times New Roman" w:hAnsi="Times New Roman" w:cs="Times New Roman"/>
+                <w:sz w:val="24"/>
+                <w:szCs w:val="24"/>
+                <w:lang w:eastAsia="es-CO"/>
+              </w:rPr>
+              <w:t>nameWetlandWithLessFlora</w:t>
+            </w:r>
+            <w:proofErr w:type="spellEnd"/>
+            <w:r>
+              <w:rPr>
+                <w:rFonts w:ascii="Times New Roman" w:eastAsia="Times New Roman" w:hAnsi="Times New Roman" w:cs="Times New Roman"/>
+                <w:sz w:val="24"/>
+                <w:szCs w:val="24"/>
+                <w:lang w:eastAsia="es-CO"/>
+              </w:rPr>
+              <w:t>(</w:t>
+            </w:r>
+            <w:proofErr w:type="gramEnd"/>
+            <w:r>
+              <w:rPr>
+                <w:rFonts w:ascii="Times New Roman" w:eastAsia="Times New Roman" w:hAnsi="Times New Roman" w:cs="Times New Roman"/>
+                <w:sz w:val="24"/>
+                <w:szCs w:val="24"/>
+                <w:lang w:eastAsia="es-CO"/>
+              </w:rPr>
+              <w:t>)</w:t>
+            </w:r>
+            <w:r>
+              <w:rPr>
+                <w:rFonts w:ascii="Times New Roman" w:eastAsia="Times New Roman" w:hAnsi="Times New Roman" w:cs="Times New Roman"/>
+                <w:sz w:val="24"/>
+                <w:szCs w:val="24"/>
+                <w:lang w:eastAsia="es-CO"/>
+              </w:rPr>
+              <w:t xml:space="preserve"> en el objeto de la clase controladora. Lo que hace este metodo es iterar la lista de humedales buscando cual es el que tiene menos especies de flora. Finalmente se imprime en pantalla el mensaje que retorna este metodo.</w:t>
+            </w:r>
+          </w:p>
+          <w:p>
+            <w:pPr>
+              <w:rPr>
+                <w:rFonts w:ascii="Times New Roman" w:eastAsia="Times New Roman" w:hAnsi="Times New Roman" w:cs="Times New Roman"/>
+                <w:sz w:val="24"/>
+                <w:szCs w:val="24"/>
+                <w:lang w:eastAsia="es-CO"/>
+              </w:rPr>
+            </w:pPr>
+          </w:p>
+        </w:tc>
+      </w:tr>
+      <w:tr>
+        <w:trPr>
+          <w:trHeight w:val="727"/>
+        </w:trPr>
+        <w:tc>
+          <w:tcPr>
+            <w:tcW w:w="2405" w:type="dxa"/>
+            <w:hideMark/>
+          </w:tcPr>
+          <w:p>
+            <w:pPr>
+              <w:rPr>
+                <w:rFonts w:ascii="Times New Roman" w:eastAsia="Times New Roman" w:hAnsi="Times New Roman" w:cs="Times New Roman"/>
+                <w:b/>
+                <w:bCs/>
+                <w:sz w:val="24"/>
+                <w:szCs w:val="24"/>
+                <w:lang w:eastAsia="es-CO"/>
+              </w:rPr>
+            </w:pPr>
+            <w:r>
+              <w:rPr>
+                <w:rFonts w:ascii="Times New Roman" w:eastAsia="Times New Roman" w:hAnsi="Times New Roman" w:cs="Times New Roman"/>
+                <w:b/>
+                <w:bCs/>
+                <w:color w:val="000000"/>
+                <w:lang w:eastAsia="es-CO"/>
+              </w:rPr>
+              <w:t>Resultado o postcondición</w:t>
+            </w:r>
+          </w:p>
+        </w:tc>
+        <w:tc>
+          <w:tcPr>
+            <w:tcW w:w="6423" w:type="dxa"/>
+            <w:gridSpan w:val="3"/>
+            <w:hideMark/>
+          </w:tcPr>
+          <w:p>
+            <w:pPr>
+              <w:rPr>
+                <w:rFonts w:ascii="Times New Roman" w:eastAsia="Times New Roman" w:hAnsi="Times New Roman" w:cs="Times New Roman"/>
+                <w:sz w:val="24"/>
+                <w:szCs w:val="24"/>
+                <w:lang w:eastAsia="es-CO"/>
+              </w:rPr>
+            </w:pPr>
+            <w:r>
+              <w:rPr>
+                <w:rFonts w:ascii="Times New Roman" w:eastAsia="Times New Roman" w:hAnsi="Times New Roman" w:cs="Times New Roman"/>
+                <w:sz w:val="24"/>
+                <w:szCs w:val="24"/>
+                <w:lang w:eastAsia="es-CO"/>
+              </w:rPr>
+              <w:t xml:space="preserve">Se </w:t>
+            </w:r>
+            <w:r>
+              <w:rPr>
+                <w:rFonts w:ascii="Times New Roman" w:eastAsia="Times New Roman" w:hAnsi="Times New Roman" w:cs="Times New Roman"/>
+                <w:sz w:val="24"/>
+                <w:szCs w:val="24"/>
+                <w:lang w:eastAsia="es-CO"/>
+              </w:rPr>
+              <w:t>muestra en pantalla el mensaje, pero no hay cambios en los objetos del sistema</w:t>
+            </w:r>
+          </w:p>
+        </w:tc>
+      </w:tr>
+      <w:tr>
+        <w:trPr>
+          <w:trHeight w:val="286"/>
+        </w:trPr>
+        <w:tc>
+          <w:tcPr>
+            <w:tcW w:w="2405" w:type="dxa"/>
+            <w:vMerge w:val="restart"/>
+            <w:hideMark/>
+          </w:tcPr>
+          <w:p>
+            <w:pPr>
+              <w:rPr>
+                <w:rFonts w:ascii="Times New Roman" w:eastAsia="Times New Roman" w:hAnsi="Times New Roman" w:cs="Times New Roman"/>
+                <w:b/>
+                <w:bCs/>
+                <w:sz w:val="24"/>
+                <w:szCs w:val="24"/>
+                <w:lang w:eastAsia="es-CO"/>
+              </w:rPr>
+            </w:pPr>
+            <w:r>
+              <w:rPr>
+                <w:rFonts w:ascii="Times New Roman" w:eastAsia="Times New Roman" w:hAnsi="Times New Roman" w:cs="Times New Roman"/>
+                <w:b/>
+                <w:bCs/>
+                <w:color w:val="000000"/>
+                <w:lang w:eastAsia="es-CO"/>
+              </w:rPr>
+              <w:t>Salidas</w:t>
+            </w:r>
+          </w:p>
+        </w:tc>
+        <w:tc>
+          <w:tcPr>
+            <w:tcW w:w="2016" w:type="dxa"/>
+            <w:hideMark/>
+          </w:tcPr>
+          <w:p>
+            <w:pPr>
+              <w:jc w:val="center"/>
+              <w:rPr>
+                <w:rFonts w:ascii="Times New Roman" w:eastAsia="Times New Roman" w:hAnsi="Times New Roman" w:cs="Times New Roman"/>
+                <w:sz w:val="24"/>
+                <w:szCs w:val="24"/>
+                <w:lang w:eastAsia="es-CO"/>
+              </w:rPr>
+            </w:pPr>
+            <w:r>
+              <w:rPr>
+                <w:rFonts w:ascii="Times New Roman" w:eastAsia="Times New Roman" w:hAnsi="Times New Roman" w:cs="Times New Roman"/>
+                <w:color w:val="000000"/>
+                <w:lang w:eastAsia="es-CO"/>
+              </w:rPr>
+              <w:t xml:space="preserve">Nombre </w:t>
+            </w:r>
+            <w:r>
+              <w:rPr>
+                <w:rFonts w:ascii="Times New Roman" w:eastAsia="Times New Roman" w:hAnsi="Times New Roman" w:cs="Times New Roman"/>
+                <w:color w:val="000000"/>
+                <w:lang w:eastAsia="es-CO"/>
+              </w:rPr>
+              <w:t>salida</w:t>
+            </w:r>
+          </w:p>
+        </w:tc>
+        <w:tc>
+          <w:tcPr>
+            <w:tcW w:w="0" w:type="auto"/>
+            <w:hideMark/>
+          </w:tcPr>
+          <w:p>
+            <w:pPr>
+              <w:jc w:val="center"/>
+              <w:rPr>
+                <w:rFonts w:ascii="Times New Roman" w:eastAsia="Times New Roman" w:hAnsi="Times New Roman" w:cs="Times New Roman"/>
+                <w:sz w:val="24"/>
+                <w:szCs w:val="24"/>
+                <w:lang w:eastAsia="es-CO"/>
+              </w:rPr>
+            </w:pPr>
+            <w:r>
+              <w:rPr>
+                <w:rFonts w:ascii="Times New Roman" w:eastAsia="Times New Roman" w:hAnsi="Times New Roman" w:cs="Times New Roman"/>
+                <w:color w:val="000000"/>
+                <w:lang w:eastAsia="es-CO"/>
+              </w:rPr>
+              <w:t>Tipo de dato</w:t>
+            </w:r>
+          </w:p>
+        </w:tc>
+        <w:tc>
+          <w:tcPr>
+            <w:tcW w:w="0" w:type="auto"/>
+            <w:hideMark/>
+          </w:tcPr>
+          <w:p>
+            <w:pPr>
+              <w:jc w:val="center"/>
+              <w:rPr>
+                <w:rFonts w:ascii="Times New Roman" w:eastAsia="Times New Roman" w:hAnsi="Times New Roman" w:cs="Times New Roman"/>
+                <w:sz w:val="24"/>
+                <w:szCs w:val="24"/>
+                <w:lang w:eastAsia="es-CO"/>
+              </w:rPr>
+            </w:pPr>
+            <w:r>
+              <w:rPr>
+                <w:rFonts w:ascii="Times New Roman" w:eastAsia="Times New Roman" w:hAnsi="Times New Roman" w:cs="Times New Roman"/>
+                <w:color w:val="000000"/>
+                <w:lang w:eastAsia="es-CO"/>
+              </w:rPr>
+              <w:t>Condición de selección o repetición</w:t>
+            </w:r>
+          </w:p>
+        </w:tc>
+      </w:tr>
+      <w:tr>
+        <w:trPr>
+          <w:trHeight w:val="488"/>
+        </w:trPr>
+        <w:tc>
+          <w:tcPr>
+            <w:tcW w:w="2405" w:type="dxa"/>
+            <w:vMerge/>
+            <w:hideMark/>
+          </w:tcPr>
+          <w:p>
+            <w:pPr>
+              <w:rPr>
+                <w:rFonts w:ascii="Times New Roman" w:eastAsia="Times New Roman" w:hAnsi="Times New Roman" w:cs="Times New Roman"/>
+                <w:sz w:val="24"/>
+                <w:szCs w:val="24"/>
+                <w:lang w:eastAsia="es-CO"/>
+              </w:rPr>
+            </w:pPr>
+          </w:p>
+        </w:tc>
+        <w:tc>
+          <w:tcPr>
+            <w:tcW w:w="2016" w:type="dxa"/>
+            <w:hideMark/>
+          </w:tcPr>
+          <w:p>
+            <w:pPr>
+              <w:rPr>
+                <w:rFonts w:ascii="Times New Roman" w:eastAsia="Times New Roman" w:hAnsi="Times New Roman" w:cs="Times New Roman"/>
+                <w:sz w:val="24"/>
+                <w:szCs w:val="24"/>
+                <w:lang w:eastAsia="es-CO"/>
+              </w:rPr>
+            </w:pPr>
+            <w:proofErr w:type="spellStart"/>
+            <w:r>
+              <w:rPr>
+                <w:rFonts w:ascii="Times New Roman" w:eastAsia="Times New Roman" w:hAnsi="Times New Roman" w:cs="Times New Roman"/>
+                <w:sz w:val="24"/>
+                <w:szCs w:val="24"/>
+                <w:lang w:eastAsia="es-CO"/>
+              </w:rPr>
+              <w:t>wetlandWithLessFlora</w:t>
+            </w:r>
+            <w:proofErr w:type="spellEnd"/>
+          </w:p>
+        </w:tc>
+        <w:tc>
+          <w:tcPr>
+            <w:tcW w:w="0" w:type="auto"/>
+            <w:hideMark/>
+          </w:tcPr>
+          <w:p>
+            <w:pPr>
+              <w:rPr>
+                <w:rFonts w:ascii="Times New Roman" w:eastAsia="Times New Roman" w:hAnsi="Times New Roman" w:cs="Times New Roman"/>
+                <w:sz w:val="24"/>
+                <w:szCs w:val="24"/>
+                <w:lang w:eastAsia="es-CO"/>
+              </w:rPr>
+            </w:pPr>
+            <w:r>
+              <w:rPr>
+                <w:rFonts w:ascii="Times New Roman" w:eastAsia="Times New Roman" w:hAnsi="Times New Roman" w:cs="Times New Roman"/>
+                <w:sz w:val="24"/>
+                <w:szCs w:val="24"/>
+                <w:lang w:eastAsia="es-CO"/>
+              </w:rPr>
+              <w:t>String</w:t>
+            </w:r>
+          </w:p>
+        </w:tc>
+        <w:tc>
+          <w:tcPr>
+            <w:tcW w:w="0" w:type="auto"/>
+            <w:hideMark/>
+          </w:tcPr>
+          <w:p>
+            <w:pPr>
+              <w:rPr>
+                <w:rFonts w:ascii="Times New Roman" w:eastAsia="Times New Roman" w:hAnsi="Times New Roman" w:cs="Times New Roman"/>
+                <w:sz w:val="24"/>
+                <w:szCs w:val="24"/>
+                <w:lang w:eastAsia="es-CO"/>
+              </w:rPr>
+            </w:pPr>
+          </w:p>
+        </w:tc>
+      </w:tr>
+    </w:tbl>
+    <w:p>
+      <w:pPr>
+        <w:rPr>
+          <w:rFonts w:ascii="Times New Roman" w:hAnsi="Times New Roman" w:cs="Times New Roman"/>
+          <w:b/>
+          <w:bCs/>
+          <w:sz w:val="24"/>
+          <w:szCs w:val="24"/>
+        </w:rPr>
+      </w:pPr>
+    </w:p>
+    <w:p>
+      <w:pPr>
+        <w:rPr>
+          <w:rFonts w:ascii="Times New Roman" w:hAnsi="Times New Roman" w:cs="Times New Roman"/>
+          <w:b/>
+          <w:bCs/>
+          <w:sz w:val="24"/>
+          <w:szCs w:val="24"/>
+        </w:rPr>
+      </w:pPr>
+      <w:r>
+        <w:rPr>
+          <w:rFonts w:ascii="Times New Roman" w:hAnsi="Times New Roman" w:cs="Times New Roman"/>
+          <w:b/>
+          <w:bCs/>
+          <w:sz w:val="24"/>
+          <w:szCs w:val="24"/>
+        </w:rPr>
+        <w:t>Requerimiento 6:</w:t>
+      </w:r>
+    </w:p>
+    <w:tbl>
+      <w:tblPr>
+        <w:tblStyle w:val="Tablaconcuadrcula"/>
+        <w:tblW w:w="0" w:type="auto"/>
+        <w:tblLook w:val="04A0" w:firstRow="1" w:lastRow="0" w:firstColumn="1" w:lastColumn="0" w:noHBand="0" w:noVBand="1"/>
+      </w:tblPr>
+      <w:tblGrid>
+        <w:gridCol w:w="2405"/>
+        <w:gridCol w:w="3389"/>
+        <w:gridCol w:w="1012"/>
+        <w:gridCol w:w="2022"/>
+      </w:tblGrid>
+      <w:tr>
+        <w:trPr>
+          <w:trHeight w:val="589"/>
+        </w:trPr>
+        <w:tc>
+          <w:tcPr>
+            <w:tcW w:w="2405" w:type="dxa"/>
+            <w:hideMark/>
+          </w:tcPr>
+          <w:p>
+            <w:pPr>
+              <w:rPr>
+                <w:rFonts w:ascii="Times New Roman" w:eastAsia="Times New Roman" w:hAnsi="Times New Roman" w:cs="Times New Roman"/>
+                <w:b/>
+                <w:bCs/>
+                <w:sz w:val="24"/>
+                <w:szCs w:val="24"/>
+                <w:lang w:eastAsia="es-CO"/>
+              </w:rPr>
+            </w:pPr>
+            <w:r>
+              <w:rPr>
+                <w:rFonts w:ascii="Times New Roman" w:eastAsia="Times New Roman" w:hAnsi="Times New Roman" w:cs="Times New Roman"/>
+                <w:b/>
+                <w:bCs/>
+                <w:color w:val="000000"/>
+                <w:lang w:eastAsia="es-CO"/>
+              </w:rPr>
+              <w:t>Nombre o identificador</w:t>
+            </w:r>
+          </w:p>
+        </w:tc>
+        <w:tc>
+          <w:tcPr>
+            <w:tcW w:w="6423" w:type="dxa"/>
+            <w:gridSpan w:val="3"/>
+            <w:hideMark/>
+          </w:tcPr>
+          <w:p>
+            <w:pPr>
+              <w:textAlignment w:val="baseline"/>
+              <w:rPr>
+                <w:rFonts w:ascii="Times New Roman" w:eastAsia="Times New Roman" w:hAnsi="Times New Roman" w:cs="Times New Roman"/>
+                <w:color w:val="000000"/>
+                <w:sz w:val="24"/>
+                <w:szCs w:val="24"/>
+                <w:lang w:eastAsia="es-CO"/>
+              </w:rPr>
+            </w:pPr>
+            <w:r>
+              <w:rPr>
+                <w:rFonts w:ascii="Times New Roman" w:eastAsia="Times New Roman" w:hAnsi="Times New Roman" w:cs="Times New Roman"/>
+                <w:b/>
+                <w:bCs/>
+                <w:color w:val="000000"/>
+                <w:sz w:val="24"/>
+                <w:szCs w:val="24"/>
+                <w:lang w:eastAsia="es-CO"/>
+              </w:rPr>
+              <w:t>R6:</w:t>
+            </w:r>
+            <w:r>
+              <w:rPr>
+                <w:rFonts w:ascii="Times New Roman" w:eastAsia="Times New Roman" w:hAnsi="Times New Roman" w:cs="Times New Roman"/>
+                <w:color w:val="000000"/>
+                <w:sz w:val="24"/>
+                <w:szCs w:val="24"/>
+                <w:lang w:eastAsia="es-CO"/>
+              </w:rPr>
+              <w:t xml:space="preserve"> El </w:t>
+            </w:r>
+            <w:r>
+              <w:rPr>
+                <w:rFonts w:ascii="Times New Roman" w:eastAsia="Times New Roman" w:hAnsi="Times New Roman" w:cs="Times New Roman"/>
+                <w:color w:val="000000"/>
+                <w:sz w:val="24"/>
+                <w:szCs w:val="24"/>
+                <w:lang w:eastAsia="es-CO"/>
+              </w:rPr>
+              <w:t>sistema</w:t>
+            </w:r>
+            <w:r>
+              <w:rPr>
+                <w:rFonts w:ascii="Times New Roman" w:eastAsia="Times New Roman" w:hAnsi="Times New Roman" w:cs="Times New Roman"/>
+                <w:color w:val="000000"/>
+                <w:sz w:val="24"/>
+                <w:szCs w:val="24"/>
+                <w:lang w:eastAsia="es-CO"/>
+              </w:rPr>
+              <w:t xml:space="preserve"> debe poder desplegar los humedales donde se encuentre una especie, dado su nombre. </w:t>
+            </w:r>
+          </w:p>
+          <w:p>
+            <w:pPr>
+              <w:jc w:val="both"/>
+              <w:textAlignment w:val="baseline"/>
+              <w:rPr>
+                <w:rFonts w:ascii="Times New Roman" w:eastAsia="Times New Roman" w:hAnsi="Times New Roman" w:cs="Times New Roman"/>
+                <w:sz w:val="24"/>
+                <w:szCs w:val="24"/>
+                <w:lang w:eastAsia="es-CO"/>
+              </w:rPr>
+            </w:pPr>
+          </w:p>
+        </w:tc>
+      </w:tr>
+      <w:tr>
+        <w:trPr>
+          <w:trHeight w:val="1128"/>
+        </w:trPr>
+        <w:tc>
+          <w:tcPr>
+            <w:tcW w:w="2405" w:type="dxa"/>
+            <w:hideMark/>
+          </w:tcPr>
+          <w:p>
+            <w:pPr>
+              <w:spacing w:before="240"/>
+              <w:rPr>
+                <w:rFonts w:ascii="Times New Roman" w:eastAsia="Times New Roman" w:hAnsi="Times New Roman" w:cs="Times New Roman"/>
+                <w:b/>
+                <w:bCs/>
+                <w:sz w:val="24"/>
+                <w:szCs w:val="24"/>
+                <w:lang w:eastAsia="es-CO"/>
+              </w:rPr>
+            </w:pPr>
+            <w:r>
+              <w:rPr>
+                <w:rFonts w:ascii="Times New Roman" w:eastAsia="Times New Roman" w:hAnsi="Times New Roman" w:cs="Times New Roman"/>
+                <w:b/>
+                <w:bCs/>
+                <w:color w:val="000000"/>
+                <w:lang w:eastAsia="es-CO"/>
+              </w:rPr>
+              <w:t>Resumen</w:t>
+            </w:r>
+          </w:p>
+        </w:tc>
+        <w:tc>
+          <w:tcPr>
+            <w:tcW w:w="6423" w:type="dxa"/>
+            <w:gridSpan w:val="3"/>
+            <w:hideMark/>
+          </w:tcPr>
+          <w:p>
+            <w:pPr>
+              <w:jc w:val="both"/>
+              <w:rPr>
+                <w:rFonts w:ascii="Times New Roman" w:eastAsia="Times New Roman" w:hAnsi="Times New Roman" w:cs="Times New Roman"/>
+                <w:sz w:val="24"/>
+                <w:szCs w:val="24"/>
+                <w:lang w:eastAsia="es-CO"/>
+              </w:rPr>
+            </w:pPr>
+            <w:r>
+              <w:rPr>
+                <w:rFonts w:ascii="Times New Roman" w:eastAsia="Times New Roman" w:hAnsi="Times New Roman" w:cs="Times New Roman"/>
+                <w:sz w:val="24"/>
+                <w:szCs w:val="24"/>
+                <w:lang w:eastAsia="es-CO"/>
+              </w:rPr>
+              <w:t>El usuario debe poder</w:t>
+            </w:r>
+            <w:r>
+              <w:rPr>
+                <w:rFonts w:ascii="Times New Roman" w:eastAsia="Times New Roman" w:hAnsi="Times New Roman" w:cs="Times New Roman"/>
+                <w:sz w:val="24"/>
+                <w:szCs w:val="24"/>
+                <w:lang w:eastAsia="es-CO"/>
+              </w:rPr>
+              <w:t xml:space="preserve"> ingresar el nombre de una especie</w:t>
+            </w:r>
+            <w:r>
+              <w:rPr>
+                <w:rFonts w:ascii="Times New Roman" w:eastAsia="Times New Roman" w:hAnsi="Times New Roman" w:cs="Times New Roman"/>
+                <w:sz w:val="24"/>
+                <w:szCs w:val="24"/>
+                <w:lang w:eastAsia="es-CO"/>
+              </w:rPr>
+              <w:t>.</w:t>
+            </w:r>
+            <w:r>
+              <w:rPr>
+                <w:rFonts w:ascii="Times New Roman" w:eastAsia="Times New Roman" w:hAnsi="Times New Roman" w:cs="Times New Roman"/>
+                <w:sz w:val="24"/>
+                <w:szCs w:val="24"/>
+                <w:lang w:eastAsia="es-CO"/>
+              </w:rPr>
+              <w:t xml:space="preserve"> El sistema deberá mostrar en pantalla </w:t>
+            </w:r>
+            <w:proofErr w:type="gramStart"/>
+            <w:r>
+              <w:rPr>
+                <w:rFonts w:ascii="Times New Roman" w:eastAsia="Times New Roman" w:hAnsi="Times New Roman" w:cs="Times New Roman"/>
+                <w:sz w:val="24"/>
+                <w:szCs w:val="24"/>
+                <w:lang w:eastAsia="es-CO"/>
+              </w:rPr>
+              <w:t>todos los nombre</w:t>
+            </w:r>
+            <w:proofErr w:type="gramEnd"/>
+            <w:r>
+              <w:rPr>
+                <w:rFonts w:ascii="Times New Roman" w:eastAsia="Times New Roman" w:hAnsi="Times New Roman" w:cs="Times New Roman"/>
+                <w:sz w:val="24"/>
+                <w:szCs w:val="24"/>
+                <w:lang w:eastAsia="es-CO"/>
+              </w:rPr>
+              <w:t xml:space="preserve"> de los humedales que tengan esa especie</w:t>
+            </w:r>
+          </w:p>
+        </w:tc>
+      </w:tr>
+      <w:tr>
+        <w:trPr>
+          <w:trHeight w:val="416"/>
+        </w:trPr>
+        <w:tc>
+          <w:tcPr>
+            <w:tcW w:w="2405" w:type="dxa"/>
+            <w:vMerge w:val="restart"/>
+            <w:hideMark/>
+          </w:tcPr>
+          <w:p>
+            <w:pPr>
+              <w:rPr>
+                <w:rFonts w:ascii="Times New Roman" w:eastAsia="Times New Roman" w:hAnsi="Times New Roman" w:cs="Times New Roman"/>
+                <w:b/>
+                <w:bCs/>
+                <w:sz w:val="24"/>
+                <w:szCs w:val="24"/>
+                <w:lang w:eastAsia="es-CO"/>
+              </w:rPr>
+            </w:pPr>
+            <w:r>
+              <w:rPr>
+                <w:rFonts w:ascii="Times New Roman" w:eastAsia="Times New Roman" w:hAnsi="Times New Roman" w:cs="Times New Roman"/>
+                <w:b/>
+                <w:bCs/>
+                <w:color w:val="000000"/>
+                <w:lang w:eastAsia="es-CO"/>
+              </w:rPr>
+              <w:t>Entradas</w:t>
+            </w:r>
+          </w:p>
+        </w:tc>
+        <w:tc>
+          <w:tcPr>
+            <w:tcW w:w="2016" w:type="dxa"/>
+            <w:hideMark/>
+          </w:tcPr>
+          <w:p>
+            <w:pPr>
+              <w:jc w:val="center"/>
+              <w:rPr>
+                <w:rFonts w:ascii="Times New Roman" w:eastAsia="Times New Roman" w:hAnsi="Times New Roman" w:cs="Times New Roman"/>
+                <w:sz w:val="24"/>
+                <w:szCs w:val="24"/>
+                <w:lang w:eastAsia="es-CO"/>
+              </w:rPr>
+            </w:pPr>
+            <w:r>
+              <w:rPr>
+                <w:rFonts w:ascii="Times New Roman" w:eastAsia="Times New Roman" w:hAnsi="Times New Roman" w:cs="Times New Roman"/>
+                <w:color w:val="000000"/>
+                <w:lang w:eastAsia="es-CO"/>
+              </w:rPr>
+              <w:t>Nombre entrada</w:t>
+            </w:r>
+          </w:p>
+        </w:tc>
+        <w:tc>
+          <w:tcPr>
+            <w:tcW w:w="0" w:type="auto"/>
+            <w:hideMark/>
+          </w:tcPr>
+          <w:p>
+            <w:pPr>
+              <w:jc w:val="center"/>
+              <w:rPr>
+                <w:rFonts w:ascii="Times New Roman" w:eastAsia="Times New Roman" w:hAnsi="Times New Roman" w:cs="Times New Roman"/>
+                <w:sz w:val="24"/>
+                <w:szCs w:val="24"/>
+                <w:lang w:eastAsia="es-CO"/>
+              </w:rPr>
+            </w:pPr>
+            <w:r>
+              <w:rPr>
+                <w:rFonts w:ascii="Times New Roman" w:eastAsia="Times New Roman" w:hAnsi="Times New Roman" w:cs="Times New Roman"/>
+                <w:color w:val="000000"/>
+                <w:lang w:eastAsia="es-CO"/>
+              </w:rPr>
+              <w:t>Tipo de dato</w:t>
+            </w:r>
+          </w:p>
+        </w:tc>
+        <w:tc>
+          <w:tcPr>
+            <w:tcW w:w="0" w:type="auto"/>
+            <w:hideMark/>
+          </w:tcPr>
+          <w:p>
+            <w:pPr>
+              <w:jc w:val="center"/>
+              <w:rPr>
+                <w:rFonts w:ascii="Times New Roman" w:eastAsia="Times New Roman" w:hAnsi="Times New Roman" w:cs="Times New Roman"/>
+                <w:sz w:val="24"/>
+                <w:szCs w:val="24"/>
+                <w:lang w:eastAsia="es-CO"/>
+              </w:rPr>
+            </w:pPr>
+            <w:r>
+              <w:rPr>
+                <w:rFonts w:ascii="Times New Roman" w:eastAsia="Times New Roman" w:hAnsi="Times New Roman" w:cs="Times New Roman"/>
+                <w:color w:val="000000"/>
+                <w:lang w:eastAsia="es-CO"/>
+              </w:rPr>
+              <w:t>Condición de selección o repetición</w:t>
+            </w:r>
+          </w:p>
+        </w:tc>
+      </w:tr>
+      <w:tr>
+        <w:trPr>
+          <w:trHeight w:val="579"/>
+        </w:trPr>
+        <w:tc>
+          <w:tcPr>
+            <w:tcW w:w="2405" w:type="dxa"/>
+            <w:vMerge/>
+            <w:hideMark/>
+          </w:tcPr>
+          <w:p>
+            <w:pPr>
+              <w:rPr>
+                <w:rFonts w:ascii="Times New Roman" w:eastAsia="Times New Roman" w:hAnsi="Times New Roman" w:cs="Times New Roman"/>
+                <w:b/>
+                <w:bCs/>
+                <w:sz w:val="24"/>
+                <w:szCs w:val="24"/>
+                <w:lang w:eastAsia="es-CO"/>
+              </w:rPr>
+            </w:pPr>
+          </w:p>
+        </w:tc>
+        <w:tc>
+          <w:tcPr>
+            <w:tcW w:w="2016" w:type="dxa"/>
+            <w:hideMark/>
+          </w:tcPr>
+          <w:p>
+            <w:pPr>
+              <w:rPr>
+                <w:rFonts w:ascii="Times New Roman" w:eastAsia="Times New Roman" w:hAnsi="Times New Roman" w:cs="Times New Roman"/>
+                <w:sz w:val="24"/>
+                <w:szCs w:val="24"/>
+                <w:lang w:eastAsia="es-CO"/>
+              </w:rPr>
+            </w:pPr>
+            <w:proofErr w:type="spellStart"/>
+            <w:r>
+              <w:rPr>
+                <w:rFonts w:ascii="Times New Roman" w:eastAsia="Times New Roman" w:hAnsi="Times New Roman" w:cs="Times New Roman"/>
+                <w:sz w:val="24"/>
+                <w:szCs w:val="24"/>
+                <w:lang w:eastAsia="es-CO"/>
+              </w:rPr>
+              <w:t>nameSpecie</w:t>
+            </w:r>
+            <w:proofErr w:type="spellEnd"/>
+          </w:p>
+        </w:tc>
+        <w:tc>
+          <w:tcPr>
+            <w:tcW w:w="0" w:type="auto"/>
+            <w:hideMark/>
+          </w:tcPr>
+          <w:p>
+            <w:pPr>
+              <w:rPr>
+                <w:rFonts w:ascii="Times New Roman" w:eastAsia="Times New Roman" w:hAnsi="Times New Roman" w:cs="Times New Roman"/>
+                <w:sz w:val="24"/>
+                <w:szCs w:val="24"/>
+                <w:lang w:eastAsia="es-CO"/>
+              </w:rPr>
+            </w:pPr>
+            <w:r>
+              <w:rPr>
+                <w:rFonts w:ascii="Times New Roman" w:eastAsia="Times New Roman" w:hAnsi="Times New Roman" w:cs="Times New Roman"/>
+                <w:sz w:val="24"/>
+                <w:szCs w:val="24"/>
+                <w:lang w:eastAsia="es-CO"/>
+              </w:rPr>
+              <w:t>String</w:t>
+            </w:r>
+          </w:p>
+        </w:tc>
+        <w:tc>
+          <w:tcPr>
+            <w:tcW w:w="0" w:type="auto"/>
+            <w:hideMark/>
+          </w:tcPr>
+          <w:p>
+            <w:pPr>
+              <w:rPr>
+                <w:rFonts w:ascii="Times New Roman" w:eastAsia="Times New Roman" w:hAnsi="Times New Roman" w:cs="Times New Roman"/>
+                <w:sz w:val="24"/>
+                <w:szCs w:val="24"/>
+                <w:lang w:eastAsia="es-CO"/>
+              </w:rPr>
+            </w:pPr>
+          </w:p>
+        </w:tc>
+      </w:tr>
+      <w:tr>
+        <w:trPr>
+          <w:trHeight w:val="1255"/>
+        </w:trPr>
+        <w:tc>
+          <w:tcPr>
+            <w:tcW w:w="2405" w:type="dxa"/>
+            <w:hideMark/>
+          </w:tcPr>
+          <w:p>
+            <w:pPr>
+              <w:rPr>
+                <w:rFonts w:ascii="Times New Roman" w:eastAsia="Times New Roman" w:hAnsi="Times New Roman" w:cs="Times New Roman"/>
+                <w:b/>
+                <w:bCs/>
+                <w:sz w:val="24"/>
+                <w:szCs w:val="24"/>
+                <w:lang w:eastAsia="es-CO"/>
+              </w:rPr>
+            </w:pPr>
+            <w:r>
+              <w:rPr>
+                <w:rFonts w:ascii="Times New Roman" w:eastAsia="Times New Roman" w:hAnsi="Times New Roman" w:cs="Times New Roman"/>
+                <w:b/>
+                <w:bCs/>
+                <w:color w:val="000000"/>
+                <w:lang w:eastAsia="es-CO"/>
+              </w:rPr>
+              <w:t>Actividades generales necesarias para obtener los resultados</w:t>
+            </w:r>
+          </w:p>
+        </w:tc>
+        <w:tc>
+          <w:tcPr>
+            <w:tcW w:w="6423" w:type="dxa"/>
+            <w:gridSpan w:val="3"/>
+            <w:hideMark/>
+          </w:tcPr>
+          <w:p>
+            <w:pPr>
+              <w:rPr>
+                <w:rFonts w:ascii="Times New Roman" w:eastAsia="Times New Roman" w:hAnsi="Times New Roman" w:cs="Times New Roman"/>
+                <w:sz w:val="24"/>
+                <w:szCs w:val="24"/>
+                <w:lang w:eastAsia="es-CO"/>
+              </w:rPr>
+            </w:pPr>
+            <w:r>
+              <w:rPr>
+                <w:rFonts w:ascii="Times New Roman" w:eastAsia="Times New Roman" w:hAnsi="Times New Roman" w:cs="Times New Roman"/>
+                <w:sz w:val="24"/>
+                <w:szCs w:val="24"/>
+                <w:lang w:eastAsia="es-CO"/>
+              </w:rPr>
+              <w:t xml:space="preserve">Se debe ejecutar el metodo </w:t>
+            </w:r>
+            <w:proofErr w:type="spellStart"/>
+            <w:proofErr w:type="gramStart"/>
+            <w:r>
+              <w:rPr>
+                <w:rFonts w:ascii="Times New Roman" w:eastAsia="Times New Roman" w:hAnsi="Times New Roman" w:cs="Times New Roman"/>
+                <w:sz w:val="24"/>
+                <w:szCs w:val="24"/>
+                <w:lang w:eastAsia="es-CO"/>
+              </w:rPr>
+              <w:t>wetlandsWithSameSpecie</w:t>
+            </w:r>
+            <w:proofErr w:type="spellEnd"/>
+            <w:r>
+              <w:rPr>
+                <w:rFonts w:ascii="Times New Roman" w:eastAsia="Times New Roman" w:hAnsi="Times New Roman" w:cs="Times New Roman"/>
+                <w:sz w:val="24"/>
+                <w:szCs w:val="24"/>
+                <w:lang w:eastAsia="es-CO"/>
+              </w:rPr>
+              <w:t>(</w:t>
+            </w:r>
+            <w:proofErr w:type="gramEnd"/>
+            <w:r>
+              <w:rPr>
+                <w:rFonts w:ascii="Times New Roman" w:eastAsia="Times New Roman" w:hAnsi="Times New Roman" w:cs="Times New Roman"/>
+                <w:sz w:val="24"/>
+                <w:szCs w:val="24"/>
+                <w:lang w:eastAsia="es-CO"/>
+              </w:rPr>
+              <w:t>)</w:t>
+            </w:r>
+            <w:r>
+              <w:rPr>
+                <w:rFonts w:ascii="Times New Roman" w:eastAsia="Times New Roman" w:hAnsi="Times New Roman" w:cs="Times New Roman"/>
+                <w:sz w:val="24"/>
+                <w:szCs w:val="24"/>
+                <w:lang w:eastAsia="es-CO"/>
+              </w:rPr>
+              <w:t xml:space="preserve"> en el objeto de la clase control, poniendo como parámetro el </w:t>
+            </w:r>
+            <w:r>
+              <w:rPr>
+                <w:rFonts w:ascii="Times New Roman" w:eastAsia="Times New Roman" w:hAnsi="Times New Roman" w:cs="Times New Roman"/>
+                <w:sz w:val="24"/>
+                <w:szCs w:val="24"/>
+                <w:lang w:eastAsia="es-CO"/>
+              </w:rPr>
+              <w:t>nombre de la especie</w:t>
+            </w:r>
+            <w:r>
+              <w:rPr>
+                <w:rFonts w:ascii="Times New Roman" w:eastAsia="Times New Roman" w:hAnsi="Times New Roman" w:cs="Times New Roman"/>
+                <w:sz w:val="24"/>
+                <w:szCs w:val="24"/>
+                <w:lang w:eastAsia="es-CO"/>
+              </w:rPr>
+              <w:t xml:space="preserve"> que se ingresó en el metodo main. Finalmente, la cadena que retorna ese metodo se debe imprimir en pantalla</w:t>
+            </w:r>
+            <w:r>
+              <w:rPr>
+                <w:rFonts w:ascii="Times New Roman" w:eastAsia="Times New Roman" w:hAnsi="Times New Roman" w:cs="Times New Roman"/>
+                <w:sz w:val="24"/>
+                <w:szCs w:val="24"/>
+                <w:lang w:eastAsia="es-CO"/>
+              </w:rPr>
+              <w:t>, mostrando cuales son los humedales que tienen esa especie</w:t>
+            </w:r>
+          </w:p>
+          <w:p>
+            <w:pPr>
+              <w:rPr>
+                <w:rFonts w:ascii="Times New Roman" w:eastAsia="Times New Roman" w:hAnsi="Times New Roman" w:cs="Times New Roman"/>
+                <w:sz w:val="24"/>
+                <w:szCs w:val="24"/>
+                <w:lang w:eastAsia="es-CO"/>
+              </w:rPr>
+            </w:pPr>
+          </w:p>
+        </w:tc>
+      </w:tr>
+      <w:tr>
+        <w:trPr>
+          <w:trHeight w:val="727"/>
+        </w:trPr>
+        <w:tc>
+          <w:tcPr>
+            <w:tcW w:w="2405" w:type="dxa"/>
+            <w:hideMark/>
+          </w:tcPr>
+          <w:p>
+            <w:pPr>
+              <w:rPr>
+                <w:rFonts w:ascii="Times New Roman" w:eastAsia="Times New Roman" w:hAnsi="Times New Roman" w:cs="Times New Roman"/>
+                <w:b/>
+                <w:bCs/>
+                <w:sz w:val="24"/>
+                <w:szCs w:val="24"/>
+                <w:lang w:eastAsia="es-CO"/>
+              </w:rPr>
+            </w:pPr>
+            <w:r>
+              <w:rPr>
+                <w:rFonts w:ascii="Times New Roman" w:eastAsia="Times New Roman" w:hAnsi="Times New Roman" w:cs="Times New Roman"/>
+                <w:b/>
+                <w:bCs/>
+                <w:color w:val="000000"/>
+                <w:lang w:eastAsia="es-CO"/>
+              </w:rPr>
+              <w:t>Resultado o postcondición</w:t>
+            </w:r>
+          </w:p>
+        </w:tc>
+        <w:tc>
+          <w:tcPr>
+            <w:tcW w:w="6423" w:type="dxa"/>
+            <w:gridSpan w:val="3"/>
+            <w:hideMark/>
+          </w:tcPr>
+          <w:p>
+            <w:pPr>
+              <w:rPr>
+                <w:rFonts w:ascii="Times New Roman" w:eastAsia="Times New Roman" w:hAnsi="Times New Roman" w:cs="Times New Roman"/>
+                <w:sz w:val="24"/>
+                <w:szCs w:val="24"/>
+                <w:lang w:eastAsia="es-CO"/>
+              </w:rPr>
+            </w:pPr>
+            <w:r>
+              <w:rPr>
+                <w:rFonts w:ascii="Times New Roman" w:eastAsia="Times New Roman" w:hAnsi="Times New Roman" w:cs="Times New Roman"/>
+                <w:sz w:val="24"/>
+                <w:szCs w:val="24"/>
+                <w:lang w:eastAsia="es-CO"/>
+              </w:rPr>
+              <w:t xml:space="preserve">Se muestra en pantalla </w:t>
+            </w:r>
+            <w:r>
+              <w:rPr>
+                <w:rFonts w:ascii="Times New Roman" w:eastAsia="Times New Roman" w:hAnsi="Times New Roman" w:cs="Times New Roman"/>
+                <w:sz w:val="24"/>
+                <w:szCs w:val="24"/>
+                <w:lang w:eastAsia="es-CO"/>
+              </w:rPr>
+              <w:t xml:space="preserve">los nombres de los humedales que tienen la especie que se ingresó en consola, </w:t>
+            </w:r>
+            <w:r>
+              <w:rPr>
+                <w:rFonts w:ascii="Times New Roman" w:eastAsia="Times New Roman" w:hAnsi="Times New Roman" w:cs="Times New Roman"/>
+                <w:sz w:val="24"/>
+                <w:szCs w:val="24"/>
+                <w:lang w:eastAsia="es-CO"/>
+              </w:rPr>
+              <w:t>pero no se genera algún cambio dentro de los objetos.</w:t>
+            </w:r>
+          </w:p>
+        </w:tc>
+      </w:tr>
+      <w:tr>
+        <w:trPr>
+          <w:trHeight w:val="286"/>
+        </w:trPr>
+        <w:tc>
+          <w:tcPr>
+            <w:tcW w:w="2405" w:type="dxa"/>
+            <w:vMerge w:val="restart"/>
+            <w:hideMark/>
+          </w:tcPr>
+          <w:p>
+            <w:pPr>
+              <w:rPr>
+                <w:rFonts w:ascii="Times New Roman" w:eastAsia="Times New Roman" w:hAnsi="Times New Roman" w:cs="Times New Roman"/>
+                <w:b/>
+                <w:bCs/>
+                <w:sz w:val="24"/>
+                <w:szCs w:val="24"/>
+                <w:lang w:eastAsia="es-CO"/>
+              </w:rPr>
+            </w:pPr>
+            <w:r>
+              <w:rPr>
+                <w:rFonts w:ascii="Times New Roman" w:eastAsia="Times New Roman" w:hAnsi="Times New Roman" w:cs="Times New Roman"/>
+                <w:b/>
+                <w:bCs/>
+                <w:color w:val="000000"/>
+                <w:lang w:eastAsia="es-CO"/>
+              </w:rPr>
+              <w:t>Salidas</w:t>
+            </w:r>
+          </w:p>
+        </w:tc>
+        <w:tc>
+          <w:tcPr>
+            <w:tcW w:w="2016" w:type="dxa"/>
+            <w:hideMark/>
+          </w:tcPr>
+          <w:p>
+            <w:pPr>
+              <w:jc w:val="center"/>
+              <w:rPr>
+                <w:rFonts w:ascii="Times New Roman" w:eastAsia="Times New Roman" w:hAnsi="Times New Roman" w:cs="Times New Roman"/>
+                <w:sz w:val="24"/>
+                <w:szCs w:val="24"/>
+                <w:lang w:eastAsia="es-CO"/>
+              </w:rPr>
+            </w:pPr>
+            <w:r>
+              <w:rPr>
+                <w:rFonts w:ascii="Times New Roman" w:eastAsia="Times New Roman" w:hAnsi="Times New Roman" w:cs="Times New Roman"/>
+                <w:color w:val="000000"/>
+                <w:lang w:eastAsia="es-CO"/>
+              </w:rPr>
+              <w:t xml:space="preserve">Nombre </w:t>
+            </w:r>
+            <w:r>
+              <w:rPr>
+                <w:rFonts w:ascii="Times New Roman" w:eastAsia="Times New Roman" w:hAnsi="Times New Roman" w:cs="Times New Roman"/>
+                <w:color w:val="000000"/>
+                <w:lang w:eastAsia="es-CO"/>
+              </w:rPr>
+              <w:t>salida</w:t>
+            </w:r>
+          </w:p>
+        </w:tc>
+        <w:tc>
+          <w:tcPr>
+            <w:tcW w:w="0" w:type="auto"/>
+            <w:hideMark/>
+          </w:tcPr>
+          <w:p>
+            <w:pPr>
+              <w:jc w:val="center"/>
+              <w:rPr>
+                <w:rFonts w:ascii="Times New Roman" w:eastAsia="Times New Roman" w:hAnsi="Times New Roman" w:cs="Times New Roman"/>
+                <w:sz w:val="24"/>
+                <w:szCs w:val="24"/>
+                <w:lang w:eastAsia="es-CO"/>
+              </w:rPr>
+            </w:pPr>
+            <w:r>
+              <w:rPr>
+                <w:rFonts w:ascii="Times New Roman" w:eastAsia="Times New Roman" w:hAnsi="Times New Roman" w:cs="Times New Roman"/>
+                <w:color w:val="000000"/>
+                <w:lang w:eastAsia="es-CO"/>
+              </w:rPr>
+              <w:t>Tipo de dato</w:t>
+            </w:r>
+          </w:p>
+        </w:tc>
+        <w:tc>
+          <w:tcPr>
+            <w:tcW w:w="0" w:type="auto"/>
+            <w:hideMark/>
+          </w:tcPr>
+          <w:p>
+            <w:pPr>
+              <w:jc w:val="center"/>
+              <w:rPr>
+                <w:rFonts w:ascii="Times New Roman" w:eastAsia="Times New Roman" w:hAnsi="Times New Roman" w:cs="Times New Roman"/>
+                <w:sz w:val="24"/>
+                <w:szCs w:val="24"/>
+                <w:lang w:eastAsia="es-CO"/>
+              </w:rPr>
+            </w:pPr>
+            <w:r>
+              <w:rPr>
+                <w:rFonts w:ascii="Times New Roman" w:eastAsia="Times New Roman" w:hAnsi="Times New Roman" w:cs="Times New Roman"/>
+                <w:color w:val="000000"/>
+                <w:lang w:eastAsia="es-CO"/>
+              </w:rPr>
+              <w:t>Condición de selección o repetición</w:t>
+            </w:r>
+          </w:p>
+        </w:tc>
+      </w:tr>
+      <w:tr>
+        <w:trPr>
+          <w:trHeight w:val="488"/>
+        </w:trPr>
+        <w:tc>
+          <w:tcPr>
+            <w:tcW w:w="2405" w:type="dxa"/>
+            <w:vMerge/>
+            <w:hideMark/>
+          </w:tcPr>
+          <w:p>
+            <w:pPr>
+              <w:rPr>
+                <w:rFonts w:ascii="Times New Roman" w:eastAsia="Times New Roman" w:hAnsi="Times New Roman" w:cs="Times New Roman"/>
+                <w:sz w:val="24"/>
+                <w:szCs w:val="24"/>
+                <w:lang w:eastAsia="es-CO"/>
+              </w:rPr>
+            </w:pPr>
+          </w:p>
+        </w:tc>
+        <w:tc>
+          <w:tcPr>
+            <w:tcW w:w="2016" w:type="dxa"/>
+            <w:hideMark/>
+          </w:tcPr>
+          <w:p>
+            <w:pPr>
+              <w:rPr>
+                <w:rFonts w:ascii="Times New Roman" w:eastAsia="Times New Roman" w:hAnsi="Times New Roman" w:cs="Times New Roman"/>
+                <w:sz w:val="24"/>
+                <w:szCs w:val="24"/>
+                <w:lang w:eastAsia="es-CO"/>
+              </w:rPr>
+            </w:pPr>
+            <w:proofErr w:type="spellStart"/>
+            <w:r>
+              <w:rPr>
+                <w:rFonts w:ascii="Times New Roman" w:eastAsia="Times New Roman" w:hAnsi="Times New Roman" w:cs="Times New Roman"/>
+                <w:sz w:val="24"/>
+                <w:szCs w:val="24"/>
+                <w:lang w:eastAsia="es-CO"/>
+              </w:rPr>
+              <w:t>namesWetlandsWithSameSpecie</w:t>
+            </w:r>
+            <w:proofErr w:type="spellEnd"/>
+          </w:p>
+        </w:tc>
+        <w:tc>
+          <w:tcPr>
+            <w:tcW w:w="0" w:type="auto"/>
+            <w:hideMark/>
+          </w:tcPr>
+          <w:p>
+            <w:pPr>
+              <w:rPr>
+                <w:rFonts w:ascii="Times New Roman" w:eastAsia="Times New Roman" w:hAnsi="Times New Roman" w:cs="Times New Roman"/>
+                <w:sz w:val="24"/>
+                <w:szCs w:val="24"/>
+                <w:lang w:eastAsia="es-CO"/>
+              </w:rPr>
+            </w:pPr>
+            <w:r>
+              <w:rPr>
+                <w:rFonts w:ascii="Times New Roman" w:eastAsia="Times New Roman" w:hAnsi="Times New Roman" w:cs="Times New Roman"/>
+                <w:sz w:val="24"/>
+                <w:szCs w:val="24"/>
+                <w:lang w:eastAsia="es-CO"/>
+              </w:rPr>
+              <w:t>String</w:t>
+            </w:r>
+          </w:p>
+        </w:tc>
+        <w:tc>
+          <w:tcPr>
+            <w:tcW w:w="0" w:type="auto"/>
+            <w:hideMark/>
+          </w:tcPr>
+          <w:p>
+            <w:pPr>
+              <w:rPr>
+                <w:rFonts w:ascii="Times New Roman" w:eastAsia="Times New Roman" w:hAnsi="Times New Roman" w:cs="Times New Roman"/>
+                <w:sz w:val="24"/>
+                <w:szCs w:val="24"/>
+                <w:lang w:eastAsia="es-CO"/>
+              </w:rPr>
+            </w:pPr>
+          </w:p>
+        </w:tc>
+      </w:tr>
+    </w:tbl>
+    <w:p>
+      <w:pPr>
+        <w:rPr>
+          <w:rFonts w:ascii="Times New Roman" w:hAnsi="Times New Roman" w:cs="Times New Roman"/>
+          <w:b/>
+          <w:bCs/>
+          <w:sz w:val="24"/>
+          <w:szCs w:val="24"/>
+        </w:rPr>
+      </w:pPr>
+    </w:p>
+    <w:p>
+      <w:pPr>
+        <w:rPr>
+          <w:rFonts w:ascii="Times New Roman" w:hAnsi="Times New Roman" w:cs="Times New Roman"/>
+          <w:b/>
+          <w:bCs/>
+          <w:sz w:val="24"/>
+          <w:szCs w:val="24"/>
+        </w:rPr>
+      </w:pPr>
+      <w:r>
+        <w:rPr>
+          <w:rFonts w:ascii="Times New Roman" w:hAnsi="Times New Roman" w:cs="Times New Roman"/>
+          <w:b/>
+          <w:bCs/>
+          <w:sz w:val="24"/>
+          <w:szCs w:val="24"/>
+        </w:rPr>
+        <w:t xml:space="preserve">Requerimiento </w:t>
+      </w:r>
+      <w:r>
+        <w:rPr>
+          <w:rFonts w:ascii="Times New Roman" w:hAnsi="Times New Roman" w:cs="Times New Roman"/>
+          <w:b/>
+          <w:bCs/>
+          <w:sz w:val="24"/>
+          <w:szCs w:val="24"/>
+        </w:rPr>
+        <w:t>7</w:t>
+      </w:r>
+      <w:r>
+        <w:rPr>
+          <w:rFonts w:ascii="Times New Roman" w:hAnsi="Times New Roman" w:cs="Times New Roman"/>
+          <w:b/>
+          <w:bCs/>
+          <w:sz w:val="24"/>
+          <w:szCs w:val="24"/>
+        </w:rPr>
+        <w:t>:</w:t>
+      </w:r>
+    </w:p>
+    <w:tbl>
+      <w:tblPr>
+        <w:tblStyle w:val="Tablaconcuadrcula"/>
+        <w:tblW w:w="0" w:type="auto"/>
+        <w:tblLook w:val="04A0" w:firstRow="1" w:lastRow="0" w:firstColumn="1" w:lastColumn="0" w:noHBand="0" w:noVBand="1"/>
+      </w:tblPr>
+      <w:tblGrid>
+        <w:gridCol w:w="2136"/>
+        <w:gridCol w:w="2859"/>
+        <w:gridCol w:w="1138"/>
+        <w:gridCol w:w="2695"/>
+      </w:tblGrid>
+      <w:tr>
+        <w:trPr>
+          <w:trHeight w:val="589"/>
+        </w:trPr>
+        <w:tc>
+          <w:tcPr>
+            <w:tcW w:w="2405" w:type="dxa"/>
+            <w:hideMark/>
+          </w:tcPr>
+          <w:p>
+            <w:pPr>
+              <w:rPr>
+                <w:rFonts w:ascii="Times New Roman" w:eastAsia="Times New Roman" w:hAnsi="Times New Roman" w:cs="Times New Roman"/>
+                <w:b/>
+                <w:bCs/>
+                <w:sz w:val="24"/>
+                <w:szCs w:val="24"/>
+                <w:lang w:eastAsia="es-CO"/>
+              </w:rPr>
+            </w:pPr>
+            <w:r>
+              <w:rPr>
+                <w:rFonts w:ascii="Times New Roman" w:eastAsia="Times New Roman" w:hAnsi="Times New Roman" w:cs="Times New Roman"/>
+                <w:b/>
+                <w:bCs/>
+                <w:color w:val="000000"/>
+                <w:lang w:eastAsia="es-CO"/>
+              </w:rPr>
+              <w:t>Nombre o identificador</w:t>
+            </w:r>
+          </w:p>
+        </w:tc>
+        <w:tc>
+          <w:tcPr>
+            <w:tcW w:w="6423" w:type="dxa"/>
+            <w:gridSpan w:val="3"/>
+            <w:hideMark/>
+          </w:tcPr>
+          <w:p>
+            <w:pPr>
+              <w:textAlignment w:val="baseline"/>
+              <w:rPr>
+                <w:rFonts w:ascii="Times New Roman" w:eastAsia="Times New Roman" w:hAnsi="Times New Roman" w:cs="Times New Roman"/>
+                <w:color w:val="000000"/>
+                <w:sz w:val="24"/>
+                <w:szCs w:val="24"/>
+                <w:lang w:eastAsia="es-CO"/>
+              </w:rPr>
+            </w:pPr>
+            <w:r>
+              <w:rPr>
+                <w:rFonts w:ascii="Times New Roman" w:eastAsia="Times New Roman" w:hAnsi="Times New Roman" w:cs="Times New Roman"/>
+                <w:b/>
+                <w:bCs/>
+                <w:color w:val="000000"/>
+                <w:sz w:val="24"/>
+                <w:szCs w:val="24"/>
+                <w:lang w:eastAsia="es-CO"/>
+              </w:rPr>
+              <w:t>R7:</w:t>
+            </w:r>
+            <w:r>
+              <w:rPr>
+                <w:rFonts w:ascii="Times New Roman" w:eastAsia="Times New Roman" w:hAnsi="Times New Roman" w:cs="Times New Roman"/>
+                <w:color w:val="000000"/>
+                <w:sz w:val="24"/>
+                <w:szCs w:val="24"/>
+                <w:lang w:eastAsia="es-CO"/>
+              </w:rPr>
+              <w:t xml:space="preserve"> El </w:t>
+            </w:r>
+            <w:r>
+              <w:rPr>
+                <w:rFonts w:ascii="Times New Roman" w:eastAsia="Times New Roman" w:hAnsi="Times New Roman" w:cs="Times New Roman"/>
+                <w:color w:val="000000"/>
+                <w:sz w:val="24"/>
+                <w:szCs w:val="24"/>
+                <w:lang w:eastAsia="es-CO"/>
+              </w:rPr>
+              <w:t>sistema</w:t>
+            </w:r>
+            <w:r>
+              <w:rPr>
+                <w:rFonts w:ascii="Times New Roman" w:eastAsia="Times New Roman" w:hAnsi="Times New Roman" w:cs="Times New Roman"/>
+                <w:color w:val="000000"/>
+                <w:sz w:val="24"/>
+                <w:szCs w:val="24"/>
+                <w:lang w:eastAsia="es-CO"/>
+              </w:rPr>
+              <w:t xml:space="preserve"> debe poder desplegar la información de todos nuestros humedales, incluyendo el total de especies por tipo (no incluya información de eventos).</w:t>
+            </w:r>
+          </w:p>
+          <w:p>
+            <w:pPr>
+              <w:jc w:val="both"/>
+              <w:textAlignment w:val="baseline"/>
+              <w:rPr>
+                <w:rFonts w:ascii="Times New Roman" w:eastAsia="Times New Roman" w:hAnsi="Times New Roman" w:cs="Times New Roman"/>
+                <w:sz w:val="24"/>
+                <w:szCs w:val="24"/>
+                <w:lang w:eastAsia="es-CO"/>
+              </w:rPr>
+            </w:pPr>
+          </w:p>
+        </w:tc>
+      </w:tr>
+      <w:tr>
+        <w:trPr>
+          <w:trHeight w:val="1128"/>
+        </w:trPr>
+        <w:tc>
+          <w:tcPr>
+            <w:tcW w:w="2405" w:type="dxa"/>
+            <w:hideMark/>
+          </w:tcPr>
+          <w:p>
+            <w:pPr>
+              <w:spacing w:before="240"/>
+              <w:rPr>
+                <w:rFonts w:ascii="Times New Roman" w:eastAsia="Times New Roman" w:hAnsi="Times New Roman" w:cs="Times New Roman"/>
+                <w:b/>
+                <w:bCs/>
+                <w:sz w:val="24"/>
+                <w:szCs w:val="24"/>
+                <w:lang w:eastAsia="es-CO"/>
+              </w:rPr>
+            </w:pPr>
+            <w:r>
+              <w:rPr>
+                <w:rFonts w:ascii="Times New Roman" w:eastAsia="Times New Roman" w:hAnsi="Times New Roman" w:cs="Times New Roman"/>
+                <w:b/>
+                <w:bCs/>
+                <w:color w:val="000000"/>
+                <w:lang w:eastAsia="es-CO"/>
+              </w:rPr>
+              <w:lastRenderedPageBreak/>
+              <w:t>Resumen</w:t>
+            </w:r>
+          </w:p>
+        </w:tc>
+        <w:tc>
+          <w:tcPr>
+            <w:tcW w:w="6423" w:type="dxa"/>
+            <w:gridSpan w:val="3"/>
+            <w:hideMark/>
+          </w:tcPr>
+          <w:p>
+            <w:pPr>
+              <w:jc w:val="both"/>
+              <w:rPr>
+                <w:rFonts w:ascii="Times New Roman" w:eastAsia="Times New Roman" w:hAnsi="Times New Roman" w:cs="Times New Roman"/>
+                <w:sz w:val="24"/>
+                <w:szCs w:val="24"/>
+                <w:lang w:eastAsia="es-CO"/>
+              </w:rPr>
+            </w:pPr>
+            <w:r>
+              <w:rPr>
+                <w:rFonts w:ascii="Times New Roman" w:eastAsia="Times New Roman" w:hAnsi="Times New Roman" w:cs="Times New Roman"/>
+                <w:sz w:val="24"/>
+                <w:szCs w:val="24"/>
+                <w:lang w:eastAsia="es-CO"/>
+              </w:rPr>
+              <w:t xml:space="preserve">El </w:t>
+            </w:r>
+            <w:r>
+              <w:rPr>
+                <w:rFonts w:ascii="Times New Roman" w:eastAsia="Times New Roman" w:hAnsi="Times New Roman" w:cs="Times New Roman"/>
+                <w:sz w:val="24"/>
+                <w:szCs w:val="24"/>
+                <w:lang w:eastAsia="es-CO"/>
+              </w:rPr>
+              <w:t xml:space="preserve">sistema deberá mostrar en pantalla </w:t>
+            </w:r>
+            <w:r>
+              <w:rPr>
+                <w:rFonts w:ascii="Times New Roman" w:eastAsia="Times New Roman" w:hAnsi="Times New Roman" w:cs="Times New Roman"/>
+                <w:sz w:val="24"/>
+                <w:szCs w:val="24"/>
+                <w:lang w:eastAsia="es-CO"/>
+              </w:rPr>
+              <w:t xml:space="preserve">la información de </w:t>
+            </w:r>
+            <w:r>
+              <w:rPr>
+                <w:rFonts w:ascii="Times New Roman" w:eastAsia="Times New Roman" w:hAnsi="Times New Roman" w:cs="Times New Roman"/>
+                <w:sz w:val="24"/>
+                <w:szCs w:val="24"/>
+                <w:lang w:eastAsia="es-CO"/>
+              </w:rPr>
+              <w:t>cada humedal, mostrando el valor de los atributos que tiene y mostrando la cantidad de especies que hay por los tipos</w:t>
+            </w:r>
+            <w:r>
+              <w:rPr>
+                <w:rFonts w:ascii="Times New Roman" w:eastAsia="Times New Roman" w:hAnsi="Times New Roman" w:cs="Times New Roman"/>
+                <w:sz w:val="24"/>
+                <w:szCs w:val="24"/>
+                <w:lang w:eastAsia="es-CO"/>
+              </w:rPr>
+              <w:t xml:space="preserve"> </w:t>
+            </w:r>
+            <w:r>
+              <w:rPr>
+                <w:rFonts w:ascii="Times New Roman" w:eastAsia="Times New Roman" w:hAnsi="Times New Roman" w:cs="Times New Roman"/>
+                <w:sz w:val="24"/>
+                <w:szCs w:val="24"/>
+                <w:lang w:eastAsia="es-CO"/>
+              </w:rPr>
+              <w:t>(Flora acuática, flora terrestre, ave, mamífero, acuático). Sin embargo, no se deben mostrar la información de los eventos dentro del humedal</w:t>
+            </w:r>
+          </w:p>
+        </w:tc>
+      </w:tr>
+      <w:tr>
+        <w:trPr>
+          <w:trHeight w:val="1255"/>
+        </w:trPr>
+        <w:tc>
+          <w:tcPr>
+            <w:tcW w:w="2405" w:type="dxa"/>
+            <w:hideMark/>
+          </w:tcPr>
+          <w:p>
+            <w:pPr>
+              <w:rPr>
+                <w:rFonts w:ascii="Times New Roman" w:eastAsia="Times New Roman" w:hAnsi="Times New Roman" w:cs="Times New Roman"/>
+                <w:b/>
+                <w:bCs/>
+                <w:sz w:val="24"/>
+                <w:szCs w:val="24"/>
+                <w:lang w:eastAsia="es-CO"/>
+              </w:rPr>
+            </w:pPr>
+            <w:r>
+              <w:rPr>
+                <w:rFonts w:ascii="Times New Roman" w:eastAsia="Times New Roman" w:hAnsi="Times New Roman" w:cs="Times New Roman"/>
+                <w:b/>
+                <w:bCs/>
+                <w:color w:val="000000"/>
+                <w:lang w:eastAsia="es-CO"/>
+              </w:rPr>
+              <w:t>Actividades generales necesarias para obtener los resultados</w:t>
+            </w:r>
+          </w:p>
+        </w:tc>
+        <w:tc>
+          <w:tcPr>
+            <w:tcW w:w="6423" w:type="dxa"/>
+            <w:gridSpan w:val="3"/>
+            <w:hideMark/>
+          </w:tcPr>
+          <w:p>
+            <w:pPr>
+              <w:rPr>
+                <w:rFonts w:ascii="Times New Roman" w:eastAsia="Times New Roman" w:hAnsi="Times New Roman" w:cs="Times New Roman"/>
+                <w:sz w:val="24"/>
+                <w:szCs w:val="24"/>
+                <w:lang w:eastAsia="es-CO"/>
+              </w:rPr>
+            </w:pPr>
+            <w:r>
+              <w:rPr>
+                <w:rFonts w:ascii="Times New Roman" w:eastAsia="Times New Roman" w:hAnsi="Times New Roman" w:cs="Times New Roman"/>
+                <w:sz w:val="24"/>
+                <w:szCs w:val="24"/>
+                <w:lang w:eastAsia="es-CO"/>
+              </w:rPr>
+              <w:t xml:space="preserve">Se debe ejecutar el metodo </w:t>
+            </w:r>
+            <w:proofErr w:type="spellStart"/>
+            <w:proofErr w:type="gramStart"/>
+            <w:r>
+              <w:rPr>
+                <w:rFonts w:ascii="Times New Roman" w:eastAsia="Times New Roman" w:hAnsi="Times New Roman" w:cs="Times New Roman"/>
+                <w:sz w:val="24"/>
+                <w:szCs w:val="24"/>
+                <w:lang w:eastAsia="es-CO"/>
+              </w:rPr>
+              <w:t>toString</w:t>
+            </w:r>
+            <w:proofErr w:type="spellEnd"/>
+            <w:r>
+              <w:rPr>
+                <w:rFonts w:ascii="Times New Roman" w:eastAsia="Times New Roman" w:hAnsi="Times New Roman" w:cs="Times New Roman"/>
+                <w:sz w:val="24"/>
+                <w:szCs w:val="24"/>
+                <w:lang w:eastAsia="es-CO"/>
+              </w:rPr>
+              <w:t>(</w:t>
+            </w:r>
+            <w:proofErr w:type="gramEnd"/>
+            <w:r>
+              <w:rPr>
+                <w:rFonts w:ascii="Times New Roman" w:eastAsia="Times New Roman" w:hAnsi="Times New Roman" w:cs="Times New Roman"/>
+                <w:sz w:val="24"/>
+                <w:szCs w:val="24"/>
+                <w:lang w:eastAsia="es-CO"/>
+              </w:rPr>
+              <w:t>) en el objeto de la clase control,</w:t>
+            </w:r>
+            <w:r>
+              <w:rPr>
+                <w:rFonts w:ascii="Times New Roman" w:eastAsia="Times New Roman" w:hAnsi="Times New Roman" w:cs="Times New Roman"/>
+                <w:sz w:val="24"/>
+                <w:szCs w:val="24"/>
+                <w:lang w:eastAsia="es-CO"/>
+              </w:rPr>
+              <w:t xml:space="preserve"> este itera el arreglo de humedales que tiene y ejecuta el metodo </w:t>
+            </w:r>
+            <w:proofErr w:type="spellStart"/>
+            <w:r>
+              <w:rPr>
+                <w:rFonts w:ascii="Times New Roman" w:eastAsia="Times New Roman" w:hAnsi="Times New Roman" w:cs="Times New Roman"/>
+                <w:sz w:val="24"/>
+                <w:szCs w:val="24"/>
+                <w:lang w:eastAsia="es-CO"/>
+              </w:rPr>
+              <w:t>toString</w:t>
+            </w:r>
+            <w:proofErr w:type="spellEnd"/>
+            <w:r>
+              <w:rPr>
+                <w:rFonts w:ascii="Times New Roman" w:eastAsia="Times New Roman" w:hAnsi="Times New Roman" w:cs="Times New Roman"/>
+                <w:sz w:val="24"/>
+                <w:szCs w:val="24"/>
+                <w:lang w:eastAsia="es-CO"/>
+              </w:rPr>
+              <w:t>() de cada uno de ellos</w:t>
+            </w:r>
+            <w:r>
+              <w:rPr>
+                <w:rFonts w:ascii="Times New Roman" w:eastAsia="Times New Roman" w:hAnsi="Times New Roman" w:cs="Times New Roman"/>
+                <w:sz w:val="24"/>
+                <w:szCs w:val="24"/>
+                <w:lang w:eastAsia="es-CO"/>
+              </w:rPr>
+              <w:t xml:space="preserve">. Finalmente, la cadena que retorna ese metodo se debe imprimir en pantalla, mostrando </w:t>
+            </w:r>
+            <w:r>
+              <w:rPr>
+                <w:rFonts w:ascii="Times New Roman" w:eastAsia="Times New Roman" w:hAnsi="Times New Roman" w:cs="Times New Roman"/>
+                <w:sz w:val="24"/>
+                <w:szCs w:val="24"/>
+                <w:lang w:eastAsia="es-CO"/>
+              </w:rPr>
+              <w:t>toda la información requerida</w:t>
+            </w:r>
+          </w:p>
+          <w:p>
+            <w:pPr>
+              <w:rPr>
+                <w:rFonts w:ascii="Times New Roman" w:eastAsia="Times New Roman" w:hAnsi="Times New Roman" w:cs="Times New Roman"/>
+                <w:sz w:val="24"/>
+                <w:szCs w:val="24"/>
+                <w:lang w:eastAsia="es-CO"/>
+              </w:rPr>
+            </w:pPr>
+          </w:p>
+        </w:tc>
+      </w:tr>
+      <w:tr>
+        <w:trPr>
+          <w:trHeight w:val="727"/>
+        </w:trPr>
+        <w:tc>
+          <w:tcPr>
+            <w:tcW w:w="2405" w:type="dxa"/>
+            <w:hideMark/>
+          </w:tcPr>
+          <w:p>
+            <w:pPr>
+              <w:rPr>
+                <w:rFonts w:ascii="Times New Roman" w:eastAsia="Times New Roman" w:hAnsi="Times New Roman" w:cs="Times New Roman"/>
+                <w:b/>
+                <w:bCs/>
+                <w:sz w:val="24"/>
+                <w:szCs w:val="24"/>
+                <w:lang w:eastAsia="es-CO"/>
+              </w:rPr>
+            </w:pPr>
+            <w:r>
+              <w:rPr>
+                <w:rFonts w:ascii="Times New Roman" w:eastAsia="Times New Roman" w:hAnsi="Times New Roman" w:cs="Times New Roman"/>
+                <w:b/>
+                <w:bCs/>
+                <w:color w:val="000000"/>
+                <w:lang w:eastAsia="es-CO"/>
+              </w:rPr>
+              <w:t>Resultado o postcondición</w:t>
+            </w:r>
+          </w:p>
+        </w:tc>
+        <w:tc>
+          <w:tcPr>
+            <w:tcW w:w="6423" w:type="dxa"/>
+            <w:gridSpan w:val="3"/>
+            <w:hideMark/>
+          </w:tcPr>
+          <w:p>
+            <w:pPr>
+              <w:rPr>
+                <w:rFonts w:ascii="Times New Roman" w:eastAsia="Times New Roman" w:hAnsi="Times New Roman" w:cs="Times New Roman"/>
+                <w:sz w:val="24"/>
+                <w:szCs w:val="24"/>
+                <w:lang w:eastAsia="es-CO"/>
+              </w:rPr>
+            </w:pPr>
+            <w:r>
+              <w:rPr>
+                <w:rFonts w:ascii="Times New Roman" w:eastAsia="Times New Roman" w:hAnsi="Times New Roman" w:cs="Times New Roman"/>
+                <w:sz w:val="24"/>
+                <w:szCs w:val="24"/>
+                <w:lang w:eastAsia="es-CO"/>
+              </w:rPr>
+              <w:t>Se muestra en pantalla</w:t>
+            </w:r>
+            <w:r>
+              <w:rPr>
+                <w:rFonts w:ascii="Times New Roman" w:eastAsia="Times New Roman" w:hAnsi="Times New Roman" w:cs="Times New Roman"/>
+                <w:sz w:val="24"/>
+                <w:szCs w:val="24"/>
+                <w:lang w:eastAsia="es-CO"/>
+              </w:rPr>
+              <w:t xml:space="preserve"> la información de todos los humedales, sin embargo, no se genera algún cambio en los objetos del sistema</w:t>
+            </w:r>
+            <w:r>
+              <w:rPr>
+                <w:rFonts w:ascii="Times New Roman" w:eastAsia="Times New Roman" w:hAnsi="Times New Roman" w:cs="Times New Roman"/>
+                <w:sz w:val="24"/>
+                <w:szCs w:val="24"/>
+                <w:lang w:eastAsia="es-CO"/>
+              </w:rPr>
+              <w:t xml:space="preserve"> </w:t>
+            </w:r>
+          </w:p>
+        </w:tc>
+      </w:tr>
+      <w:tr>
+        <w:trPr>
+          <w:trHeight w:val="286"/>
+        </w:trPr>
+        <w:tc>
+          <w:tcPr>
+            <w:tcW w:w="2405" w:type="dxa"/>
+            <w:vMerge w:val="restart"/>
+            <w:hideMark/>
+          </w:tcPr>
+          <w:p>
+            <w:pPr>
+              <w:rPr>
+                <w:rFonts w:ascii="Times New Roman" w:eastAsia="Times New Roman" w:hAnsi="Times New Roman" w:cs="Times New Roman"/>
+                <w:b/>
+                <w:bCs/>
+                <w:sz w:val="24"/>
+                <w:szCs w:val="24"/>
+                <w:lang w:eastAsia="es-CO"/>
+              </w:rPr>
+            </w:pPr>
+            <w:r>
+              <w:rPr>
+                <w:rFonts w:ascii="Times New Roman" w:eastAsia="Times New Roman" w:hAnsi="Times New Roman" w:cs="Times New Roman"/>
+                <w:b/>
+                <w:bCs/>
+                <w:color w:val="000000"/>
+                <w:lang w:eastAsia="es-CO"/>
+              </w:rPr>
+              <w:t>Salidas</w:t>
+            </w:r>
+          </w:p>
+        </w:tc>
+        <w:tc>
+          <w:tcPr>
+            <w:tcW w:w="3119" w:type="dxa"/>
+            <w:hideMark/>
+          </w:tcPr>
+          <w:p>
+            <w:pPr>
+              <w:jc w:val="center"/>
+              <w:rPr>
+                <w:rFonts w:ascii="Times New Roman" w:eastAsia="Times New Roman" w:hAnsi="Times New Roman" w:cs="Times New Roman"/>
+                <w:sz w:val="24"/>
+                <w:szCs w:val="24"/>
+                <w:lang w:eastAsia="es-CO"/>
+              </w:rPr>
+            </w:pPr>
+            <w:r>
+              <w:rPr>
+                <w:rFonts w:ascii="Times New Roman" w:eastAsia="Times New Roman" w:hAnsi="Times New Roman" w:cs="Times New Roman"/>
+                <w:color w:val="000000"/>
+                <w:lang w:eastAsia="es-CO"/>
+              </w:rPr>
+              <w:t xml:space="preserve">Nombre </w:t>
+            </w:r>
+            <w:r>
+              <w:rPr>
+                <w:rFonts w:ascii="Times New Roman" w:eastAsia="Times New Roman" w:hAnsi="Times New Roman" w:cs="Times New Roman"/>
+                <w:color w:val="000000"/>
+                <w:lang w:eastAsia="es-CO"/>
+              </w:rPr>
+              <w:t>salida</w:t>
+            </w:r>
+          </w:p>
+        </w:tc>
+        <w:tc>
+          <w:tcPr>
+            <w:tcW w:w="1282" w:type="dxa"/>
+            <w:hideMark/>
+          </w:tcPr>
+          <w:p>
+            <w:pPr>
+              <w:jc w:val="center"/>
+              <w:rPr>
+                <w:rFonts w:ascii="Times New Roman" w:eastAsia="Times New Roman" w:hAnsi="Times New Roman" w:cs="Times New Roman"/>
+                <w:sz w:val="24"/>
+                <w:szCs w:val="24"/>
+                <w:lang w:eastAsia="es-CO"/>
+              </w:rPr>
+            </w:pPr>
+            <w:r>
+              <w:rPr>
+                <w:rFonts w:ascii="Times New Roman" w:eastAsia="Times New Roman" w:hAnsi="Times New Roman" w:cs="Times New Roman"/>
+                <w:color w:val="000000"/>
+                <w:lang w:eastAsia="es-CO"/>
+              </w:rPr>
+              <w:t>Tipo de dato</w:t>
+            </w:r>
+          </w:p>
+        </w:tc>
+        <w:tc>
+          <w:tcPr>
+            <w:tcW w:w="0" w:type="auto"/>
+            <w:hideMark/>
+          </w:tcPr>
+          <w:p>
+            <w:pPr>
+              <w:jc w:val="center"/>
+              <w:rPr>
+                <w:rFonts w:ascii="Times New Roman" w:eastAsia="Times New Roman" w:hAnsi="Times New Roman" w:cs="Times New Roman"/>
+                <w:sz w:val="24"/>
+                <w:szCs w:val="24"/>
+                <w:lang w:eastAsia="es-CO"/>
+              </w:rPr>
+            </w:pPr>
+            <w:r>
+              <w:rPr>
+                <w:rFonts w:ascii="Times New Roman" w:eastAsia="Times New Roman" w:hAnsi="Times New Roman" w:cs="Times New Roman"/>
+                <w:color w:val="000000"/>
+                <w:lang w:eastAsia="es-CO"/>
+              </w:rPr>
+              <w:t>Condición de selección o repetición</w:t>
+            </w:r>
+          </w:p>
+        </w:tc>
+      </w:tr>
+      <w:tr>
+        <w:trPr>
+          <w:trHeight w:val="488"/>
+        </w:trPr>
+        <w:tc>
+          <w:tcPr>
+            <w:tcW w:w="2405" w:type="dxa"/>
+            <w:vMerge/>
+            <w:hideMark/>
+          </w:tcPr>
+          <w:p>
+            <w:pPr>
+              <w:rPr>
+                <w:rFonts w:ascii="Times New Roman" w:eastAsia="Times New Roman" w:hAnsi="Times New Roman" w:cs="Times New Roman"/>
+                <w:sz w:val="24"/>
+                <w:szCs w:val="24"/>
+                <w:lang w:eastAsia="es-CO"/>
+              </w:rPr>
+            </w:pPr>
+          </w:p>
+        </w:tc>
+        <w:tc>
+          <w:tcPr>
+            <w:tcW w:w="3119" w:type="dxa"/>
+            <w:hideMark/>
+          </w:tcPr>
+          <w:p>
+            <w:pPr>
+              <w:rPr>
+                <w:rFonts w:ascii="Times New Roman" w:eastAsia="Times New Roman" w:hAnsi="Times New Roman" w:cs="Times New Roman"/>
+                <w:sz w:val="24"/>
+                <w:szCs w:val="24"/>
+                <w:lang w:eastAsia="es-CO"/>
+              </w:rPr>
+            </w:pPr>
+            <w:proofErr w:type="spellStart"/>
+            <w:r>
+              <w:rPr>
+                <w:rFonts w:ascii="Times New Roman" w:eastAsia="Times New Roman" w:hAnsi="Times New Roman" w:cs="Times New Roman"/>
+                <w:sz w:val="24"/>
+                <w:szCs w:val="24"/>
+                <w:lang w:eastAsia="es-CO"/>
+              </w:rPr>
+              <w:t>informationWetlands</w:t>
+            </w:r>
+            <w:proofErr w:type="spellEnd"/>
+          </w:p>
+        </w:tc>
+        <w:tc>
+          <w:tcPr>
+            <w:tcW w:w="1282" w:type="dxa"/>
+            <w:hideMark/>
+          </w:tcPr>
+          <w:p>
+            <w:pPr>
+              <w:rPr>
+                <w:rFonts w:ascii="Times New Roman" w:eastAsia="Times New Roman" w:hAnsi="Times New Roman" w:cs="Times New Roman"/>
+                <w:sz w:val="24"/>
+                <w:szCs w:val="24"/>
+                <w:lang w:eastAsia="es-CO"/>
+              </w:rPr>
+            </w:pPr>
+            <w:r>
+              <w:rPr>
+                <w:rFonts w:ascii="Times New Roman" w:eastAsia="Times New Roman" w:hAnsi="Times New Roman" w:cs="Times New Roman"/>
+                <w:sz w:val="24"/>
+                <w:szCs w:val="24"/>
+                <w:lang w:eastAsia="es-CO"/>
+              </w:rPr>
+              <w:t>String</w:t>
+            </w:r>
+          </w:p>
+        </w:tc>
+        <w:tc>
+          <w:tcPr>
+            <w:tcW w:w="0" w:type="auto"/>
+            <w:hideMark/>
+          </w:tcPr>
+          <w:p>
+            <w:pPr>
+              <w:rPr>
+                <w:rFonts w:ascii="Times New Roman" w:eastAsia="Times New Roman" w:hAnsi="Times New Roman" w:cs="Times New Roman"/>
+                <w:sz w:val="24"/>
+                <w:szCs w:val="24"/>
+                <w:lang w:eastAsia="es-CO"/>
+              </w:rPr>
+            </w:pPr>
+          </w:p>
+        </w:tc>
+      </w:tr>
+    </w:tbl>
+    <w:p>
+      <w:pPr>
+        <w:rPr>
+          <w:rFonts w:ascii="Times New Roman" w:hAnsi="Times New Roman" w:cs="Times New Roman"/>
+          <w:b/>
+          <w:bCs/>
+          <w:sz w:val="24"/>
+          <w:szCs w:val="24"/>
+        </w:rPr>
+      </w:pPr>
+    </w:p>
+    <w:p>
+      <w:pPr>
+        <w:rPr>
+          <w:rFonts w:ascii="Times New Roman" w:hAnsi="Times New Roman" w:cs="Times New Roman"/>
+          <w:b/>
+          <w:bCs/>
+          <w:sz w:val="24"/>
+          <w:szCs w:val="24"/>
+        </w:rPr>
+      </w:pPr>
+      <w:r>
+        <w:rPr>
+          <w:rFonts w:ascii="Times New Roman" w:hAnsi="Times New Roman" w:cs="Times New Roman"/>
+          <w:b/>
+          <w:bCs/>
+          <w:sz w:val="24"/>
+          <w:szCs w:val="24"/>
+        </w:rPr>
+        <w:t>Requerimiento 8:</w:t>
+      </w:r>
+    </w:p>
+    <w:tbl>
+      <w:tblPr>
+        <w:tblStyle w:val="Tablaconcuadrcula"/>
+        <w:tblW w:w="0" w:type="auto"/>
+        <w:tblLook w:val="04A0" w:firstRow="1" w:lastRow="0" w:firstColumn="1" w:lastColumn="0" w:noHBand="0" w:noVBand="1"/>
+      </w:tblPr>
+      <w:tblGrid>
+        <w:gridCol w:w="2405"/>
+        <w:gridCol w:w="3389"/>
+        <w:gridCol w:w="1012"/>
+        <w:gridCol w:w="2022"/>
+      </w:tblGrid>
+      <w:tr>
+        <w:trPr>
+          <w:trHeight w:val="589"/>
+        </w:trPr>
+        <w:tc>
+          <w:tcPr>
+            <w:tcW w:w="2405" w:type="dxa"/>
+            <w:hideMark/>
+          </w:tcPr>
+          <w:p>
+            <w:pPr>
+              <w:rPr>
+                <w:rFonts w:ascii="Times New Roman" w:eastAsia="Times New Roman" w:hAnsi="Times New Roman" w:cs="Times New Roman"/>
+                <w:b/>
+                <w:bCs/>
+                <w:sz w:val="24"/>
+                <w:szCs w:val="24"/>
+                <w:lang w:eastAsia="es-CO"/>
+              </w:rPr>
+            </w:pPr>
+            <w:r>
+              <w:rPr>
+                <w:rFonts w:ascii="Times New Roman" w:eastAsia="Times New Roman" w:hAnsi="Times New Roman" w:cs="Times New Roman"/>
+                <w:b/>
+                <w:bCs/>
+                <w:color w:val="000000"/>
+                <w:lang w:eastAsia="es-CO"/>
+              </w:rPr>
+              <w:t>Nombre o identificador</w:t>
+            </w:r>
+          </w:p>
+        </w:tc>
+        <w:tc>
+          <w:tcPr>
+            <w:tcW w:w="6423" w:type="dxa"/>
+            <w:gridSpan w:val="3"/>
+            <w:hideMark/>
+          </w:tcPr>
+          <w:p>
+            <w:pPr>
+              <w:spacing w:after="240"/>
+              <w:textAlignment w:val="baseline"/>
+              <w:rPr>
+                <w:rFonts w:ascii="Times New Roman" w:eastAsia="Times New Roman" w:hAnsi="Times New Roman" w:cs="Times New Roman"/>
+                <w:color w:val="000000"/>
+                <w:sz w:val="24"/>
+                <w:szCs w:val="24"/>
+                <w:lang w:eastAsia="es-CO"/>
+              </w:rPr>
+            </w:pPr>
+            <w:r>
+              <w:rPr>
+                <w:rFonts w:ascii="Times New Roman" w:eastAsia="Times New Roman" w:hAnsi="Times New Roman" w:cs="Times New Roman"/>
+                <w:b/>
+                <w:bCs/>
+                <w:color w:val="000000"/>
+                <w:sz w:val="24"/>
+                <w:szCs w:val="24"/>
+                <w:lang w:eastAsia="es-CO"/>
+              </w:rPr>
+              <w:t>R8:</w:t>
+            </w:r>
+            <w:r>
+              <w:rPr>
+                <w:rFonts w:ascii="Times New Roman" w:eastAsia="Times New Roman" w:hAnsi="Times New Roman" w:cs="Times New Roman"/>
+                <w:color w:val="000000"/>
+                <w:sz w:val="24"/>
+                <w:szCs w:val="24"/>
+                <w:lang w:eastAsia="es-CO"/>
+              </w:rPr>
+              <w:t xml:space="preserve"> El sistema debe poder desplegar el nombre del humedal con mayor cantidad de animales </w:t>
+            </w:r>
+          </w:p>
+          <w:p>
+            <w:pPr>
+              <w:jc w:val="both"/>
+              <w:textAlignment w:val="baseline"/>
+              <w:rPr>
+                <w:rFonts w:ascii="Times New Roman" w:eastAsia="Times New Roman" w:hAnsi="Times New Roman" w:cs="Times New Roman"/>
+                <w:sz w:val="24"/>
+                <w:szCs w:val="24"/>
+                <w:lang w:eastAsia="es-CO"/>
+              </w:rPr>
+            </w:pPr>
+          </w:p>
+        </w:tc>
+      </w:tr>
+      <w:tr>
+        <w:trPr>
+          <w:trHeight w:val="1128"/>
+        </w:trPr>
+        <w:tc>
+          <w:tcPr>
+            <w:tcW w:w="2405" w:type="dxa"/>
+            <w:hideMark/>
+          </w:tcPr>
+          <w:p>
+            <w:pPr>
+              <w:spacing w:before="240"/>
+              <w:rPr>
+                <w:rFonts w:ascii="Times New Roman" w:eastAsia="Times New Roman" w:hAnsi="Times New Roman" w:cs="Times New Roman"/>
+                <w:b/>
+                <w:bCs/>
+                <w:sz w:val="24"/>
+                <w:szCs w:val="24"/>
+                <w:lang w:eastAsia="es-CO"/>
+              </w:rPr>
+            </w:pPr>
+            <w:r>
+              <w:rPr>
+                <w:rFonts w:ascii="Times New Roman" w:eastAsia="Times New Roman" w:hAnsi="Times New Roman" w:cs="Times New Roman"/>
+                <w:b/>
+                <w:bCs/>
+                <w:color w:val="000000"/>
+                <w:lang w:eastAsia="es-CO"/>
+              </w:rPr>
+              <w:t>Resumen</w:t>
+            </w:r>
+          </w:p>
+        </w:tc>
+        <w:tc>
+          <w:tcPr>
+            <w:tcW w:w="6423" w:type="dxa"/>
+            <w:gridSpan w:val="3"/>
+            <w:hideMark/>
+          </w:tcPr>
+          <w:p>
+            <w:pPr>
+              <w:jc w:val="both"/>
+              <w:rPr>
+                <w:rFonts w:ascii="Times New Roman" w:eastAsia="Times New Roman" w:hAnsi="Times New Roman" w:cs="Times New Roman"/>
+                <w:sz w:val="24"/>
+                <w:szCs w:val="24"/>
+                <w:lang w:eastAsia="es-CO"/>
+              </w:rPr>
+            </w:pPr>
+            <w:r>
+              <w:rPr>
+                <w:rFonts w:ascii="Times New Roman" w:eastAsia="Times New Roman" w:hAnsi="Times New Roman" w:cs="Times New Roman"/>
+                <w:sz w:val="24"/>
+                <w:szCs w:val="24"/>
+                <w:lang w:eastAsia="es-CO"/>
+              </w:rPr>
+              <w:t>El sistema debe mostrar en pantalla el nombre del humedal que tenga mayor cantidad de especies de tipo ave, mamífero, y acuático, es decir los animales.</w:t>
+            </w:r>
+          </w:p>
+        </w:tc>
+      </w:tr>
+      <w:tr>
+        <w:trPr>
+          <w:trHeight w:val="1255"/>
+        </w:trPr>
+        <w:tc>
+          <w:tcPr>
+            <w:tcW w:w="2405" w:type="dxa"/>
+            <w:hideMark/>
+          </w:tcPr>
+          <w:p>
+            <w:pPr>
+              <w:rPr>
+                <w:rFonts w:ascii="Times New Roman" w:eastAsia="Times New Roman" w:hAnsi="Times New Roman" w:cs="Times New Roman"/>
+                <w:b/>
+                <w:bCs/>
+                <w:sz w:val="24"/>
+                <w:szCs w:val="24"/>
+                <w:lang w:eastAsia="es-CO"/>
+              </w:rPr>
+            </w:pPr>
+            <w:r>
+              <w:rPr>
+                <w:rFonts w:ascii="Times New Roman" w:eastAsia="Times New Roman" w:hAnsi="Times New Roman" w:cs="Times New Roman"/>
+                <w:b/>
+                <w:bCs/>
+                <w:color w:val="000000"/>
+                <w:lang w:eastAsia="es-CO"/>
+              </w:rPr>
+              <w:t>Actividades generales necesarias para obtener los resultados</w:t>
+            </w:r>
+          </w:p>
+        </w:tc>
+        <w:tc>
+          <w:tcPr>
+            <w:tcW w:w="6423" w:type="dxa"/>
+            <w:gridSpan w:val="3"/>
+            <w:hideMark/>
+          </w:tcPr>
+          <w:p>
+            <w:pPr>
+              <w:rPr>
+                <w:rFonts w:ascii="Times New Roman" w:eastAsia="Times New Roman" w:hAnsi="Times New Roman" w:cs="Times New Roman"/>
+                <w:sz w:val="24"/>
+                <w:szCs w:val="24"/>
+                <w:lang w:eastAsia="es-CO"/>
+              </w:rPr>
+            </w:pPr>
+            <w:r>
+              <w:rPr>
+                <w:rFonts w:ascii="Times New Roman" w:eastAsia="Times New Roman" w:hAnsi="Times New Roman" w:cs="Times New Roman"/>
+                <w:sz w:val="24"/>
+                <w:szCs w:val="24"/>
+                <w:lang w:eastAsia="es-CO"/>
+              </w:rPr>
+              <w:t xml:space="preserve">Se debe ejecutar el metodo </w:t>
+            </w:r>
+            <w:proofErr w:type="spellStart"/>
+            <w:proofErr w:type="gramStart"/>
+            <w:r>
+              <w:rPr>
+                <w:rFonts w:ascii="Times New Roman" w:eastAsia="Times New Roman" w:hAnsi="Times New Roman" w:cs="Times New Roman"/>
+                <w:sz w:val="24"/>
+                <w:szCs w:val="24"/>
+                <w:lang w:eastAsia="es-CO"/>
+              </w:rPr>
+              <w:t>nameWetlandWithMoreAnimals</w:t>
+            </w:r>
+            <w:proofErr w:type="spellEnd"/>
+            <w:r>
+              <w:rPr>
+                <w:rFonts w:ascii="Times New Roman" w:eastAsia="Times New Roman" w:hAnsi="Times New Roman" w:cs="Times New Roman"/>
+                <w:sz w:val="24"/>
+                <w:szCs w:val="24"/>
+                <w:lang w:eastAsia="es-CO"/>
+              </w:rPr>
+              <w:t>(</w:t>
+            </w:r>
+            <w:proofErr w:type="gramEnd"/>
+            <w:r>
+              <w:rPr>
+                <w:rFonts w:ascii="Times New Roman" w:eastAsia="Times New Roman" w:hAnsi="Times New Roman" w:cs="Times New Roman"/>
+                <w:sz w:val="24"/>
+                <w:szCs w:val="24"/>
+                <w:lang w:eastAsia="es-CO"/>
+              </w:rPr>
+              <w:t>)</w:t>
+            </w:r>
+            <w:r>
+              <w:rPr>
+                <w:rFonts w:ascii="Times New Roman" w:eastAsia="Times New Roman" w:hAnsi="Times New Roman" w:cs="Times New Roman"/>
+                <w:sz w:val="24"/>
+                <w:szCs w:val="24"/>
+                <w:lang w:eastAsia="es-CO"/>
+              </w:rPr>
+              <w:t xml:space="preserve"> en el objeto de la clase control.</w:t>
+            </w:r>
+            <w:r>
+              <w:rPr>
+                <w:rFonts w:ascii="Times New Roman" w:eastAsia="Times New Roman" w:hAnsi="Times New Roman" w:cs="Times New Roman"/>
+                <w:sz w:val="24"/>
+                <w:szCs w:val="24"/>
+                <w:lang w:eastAsia="es-CO"/>
+              </w:rPr>
+              <w:t xml:space="preserve"> Este metodo lo que hace es iterar el arreglo de humedales que hay en la clase control</w:t>
+            </w:r>
+            <w:r>
+              <w:rPr>
+                <w:rFonts w:ascii="Times New Roman" w:eastAsia="Times New Roman" w:hAnsi="Times New Roman" w:cs="Times New Roman"/>
+                <w:sz w:val="24"/>
+                <w:szCs w:val="24"/>
+                <w:lang w:eastAsia="es-CO"/>
+              </w:rPr>
+              <w:t xml:space="preserve"> </w:t>
+            </w:r>
+            <w:r>
+              <w:rPr>
+                <w:rFonts w:ascii="Times New Roman" w:eastAsia="Times New Roman" w:hAnsi="Times New Roman" w:cs="Times New Roman"/>
+                <w:sz w:val="24"/>
+                <w:szCs w:val="24"/>
+                <w:lang w:eastAsia="es-CO"/>
+              </w:rPr>
+              <w:t xml:space="preserve">y ejecutar su metodo </w:t>
+            </w:r>
+            <w:proofErr w:type="spellStart"/>
+            <w:proofErr w:type="gramStart"/>
+            <w:r>
+              <w:rPr>
+                <w:rFonts w:ascii="Times New Roman" w:eastAsia="Times New Roman" w:hAnsi="Times New Roman" w:cs="Times New Roman"/>
+                <w:sz w:val="24"/>
+                <w:szCs w:val="24"/>
+                <w:lang w:eastAsia="es-CO"/>
+              </w:rPr>
+              <w:t>numberOfAnimals</w:t>
+            </w:r>
+            <w:proofErr w:type="spellEnd"/>
+            <w:r>
+              <w:rPr>
+                <w:rFonts w:ascii="Times New Roman" w:eastAsia="Times New Roman" w:hAnsi="Times New Roman" w:cs="Times New Roman"/>
+                <w:sz w:val="24"/>
+                <w:szCs w:val="24"/>
+                <w:lang w:eastAsia="es-CO"/>
+              </w:rPr>
+              <w:t>(</w:t>
+            </w:r>
+            <w:proofErr w:type="gramEnd"/>
+            <w:r>
+              <w:rPr>
+                <w:rFonts w:ascii="Times New Roman" w:eastAsia="Times New Roman" w:hAnsi="Times New Roman" w:cs="Times New Roman"/>
+                <w:sz w:val="24"/>
+                <w:szCs w:val="24"/>
+                <w:lang w:eastAsia="es-CO"/>
+              </w:rPr>
+              <w:t>) para comparar quien tiene el mayor número de humedales .</w:t>
+            </w:r>
+            <w:r>
+              <w:rPr>
+                <w:rFonts w:ascii="Times New Roman" w:eastAsia="Times New Roman" w:hAnsi="Times New Roman" w:cs="Times New Roman"/>
+                <w:sz w:val="24"/>
+                <w:szCs w:val="24"/>
+                <w:lang w:eastAsia="es-CO"/>
+              </w:rPr>
+              <w:t>Finalmente, la cadena que retorna ese metodo se debe imprimir en pantalla, mostrando cual</w:t>
+            </w:r>
+            <w:r>
+              <w:rPr>
+                <w:rFonts w:ascii="Times New Roman" w:eastAsia="Times New Roman" w:hAnsi="Times New Roman" w:cs="Times New Roman"/>
+                <w:sz w:val="24"/>
+                <w:szCs w:val="24"/>
+                <w:lang w:eastAsia="es-CO"/>
+              </w:rPr>
+              <w:t xml:space="preserve"> es el nombre del humedal con la mayor cantidad de especies.</w:t>
+            </w:r>
+          </w:p>
+        </w:tc>
+      </w:tr>
+      <w:tr>
+        <w:trPr>
+          <w:trHeight w:val="727"/>
+        </w:trPr>
+        <w:tc>
+          <w:tcPr>
+            <w:tcW w:w="2405" w:type="dxa"/>
+            <w:hideMark/>
+          </w:tcPr>
+          <w:p>
+            <w:pPr>
+              <w:rPr>
+                <w:rFonts w:ascii="Times New Roman" w:eastAsia="Times New Roman" w:hAnsi="Times New Roman" w:cs="Times New Roman"/>
+                <w:b/>
+                <w:bCs/>
+                <w:sz w:val="24"/>
+                <w:szCs w:val="24"/>
+                <w:lang w:eastAsia="es-CO"/>
+              </w:rPr>
+            </w:pPr>
+            <w:r>
+              <w:rPr>
+                <w:rFonts w:ascii="Times New Roman" w:eastAsia="Times New Roman" w:hAnsi="Times New Roman" w:cs="Times New Roman"/>
+                <w:b/>
+                <w:bCs/>
+                <w:color w:val="000000"/>
+                <w:lang w:eastAsia="es-CO"/>
+              </w:rPr>
+              <w:t>Resultado o postcondición</w:t>
+            </w:r>
+          </w:p>
+        </w:tc>
+        <w:tc>
+          <w:tcPr>
+            <w:tcW w:w="6423" w:type="dxa"/>
+            <w:gridSpan w:val="3"/>
+            <w:hideMark/>
+          </w:tcPr>
+          <w:p>
+            <w:pPr>
+              <w:rPr>
+                <w:rFonts w:ascii="Times New Roman" w:eastAsia="Times New Roman" w:hAnsi="Times New Roman" w:cs="Times New Roman"/>
+                <w:sz w:val="24"/>
+                <w:szCs w:val="24"/>
+                <w:lang w:eastAsia="es-CO"/>
+              </w:rPr>
+            </w:pPr>
+            <w:r>
+              <w:rPr>
+                <w:rFonts w:ascii="Times New Roman" w:eastAsia="Times New Roman" w:hAnsi="Times New Roman" w:cs="Times New Roman"/>
+                <w:sz w:val="24"/>
+                <w:szCs w:val="24"/>
+                <w:lang w:eastAsia="es-CO"/>
+              </w:rPr>
+              <w:t>Se muestra en pantalla</w:t>
+            </w:r>
+            <w:r>
+              <w:rPr>
+                <w:rFonts w:ascii="Times New Roman" w:eastAsia="Times New Roman" w:hAnsi="Times New Roman" w:cs="Times New Roman"/>
+                <w:sz w:val="24"/>
+                <w:szCs w:val="24"/>
+                <w:lang w:eastAsia="es-CO"/>
+              </w:rPr>
+              <w:t xml:space="preserve"> el nombre del humedal que tiene más animales</w:t>
+            </w:r>
+            <w:r>
+              <w:rPr>
+                <w:rFonts w:ascii="Times New Roman" w:eastAsia="Times New Roman" w:hAnsi="Times New Roman" w:cs="Times New Roman"/>
+                <w:sz w:val="24"/>
+                <w:szCs w:val="24"/>
+                <w:lang w:eastAsia="es-CO"/>
+              </w:rPr>
+              <w:t>, pero no se genera algún cambio dentro de los objetos.</w:t>
+            </w:r>
+          </w:p>
+        </w:tc>
+      </w:tr>
+      <w:tr>
+        <w:trPr>
+          <w:trHeight w:val="286"/>
+        </w:trPr>
+        <w:tc>
+          <w:tcPr>
+            <w:tcW w:w="2405" w:type="dxa"/>
+            <w:vMerge w:val="restart"/>
+            <w:hideMark/>
+          </w:tcPr>
+          <w:p>
+            <w:pPr>
+              <w:rPr>
+                <w:rFonts w:ascii="Times New Roman" w:eastAsia="Times New Roman" w:hAnsi="Times New Roman" w:cs="Times New Roman"/>
+                <w:b/>
+                <w:bCs/>
+                <w:sz w:val="24"/>
+                <w:szCs w:val="24"/>
+                <w:lang w:eastAsia="es-CO"/>
+              </w:rPr>
+            </w:pPr>
+            <w:r>
+              <w:rPr>
+                <w:rFonts w:ascii="Times New Roman" w:eastAsia="Times New Roman" w:hAnsi="Times New Roman" w:cs="Times New Roman"/>
+                <w:b/>
+                <w:bCs/>
+                <w:color w:val="000000"/>
+                <w:lang w:eastAsia="es-CO"/>
+              </w:rPr>
+              <w:t>Salidas</w:t>
+            </w:r>
+          </w:p>
+        </w:tc>
+        <w:tc>
+          <w:tcPr>
+            <w:tcW w:w="3389" w:type="dxa"/>
+            <w:hideMark/>
+          </w:tcPr>
+          <w:p>
+            <w:pPr>
+              <w:jc w:val="center"/>
+              <w:rPr>
+                <w:rFonts w:ascii="Times New Roman" w:eastAsia="Times New Roman" w:hAnsi="Times New Roman" w:cs="Times New Roman"/>
+                <w:sz w:val="24"/>
+                <w:szCs w:val="24"/>
+                <w:lang w:eastAsia="es-CO"/>
+              </w:rPr>
+            </w:pPr>
+            <w:r>
+              <w:rPr>
+                <w:rFonts w:ascii="Times New Roman" w:eastAsia="Times New Roman" w:hAnsi="Times New Roman" w:cs="Times New Roman"/>
+                <w:color w:val="000000"/>
+                <w:lang w:eastAsia="es-CO"/>
+              </w:rPr>
+              <w:t xml:space="preserve">Nombre </w:t>
+            </w:r>
+            <w:r>
+              <w:rPr>
+                <w:rFonts w:ascii="Times New Roman" w:eastAsia="Times New Roman" w:hAnsi="Times New Roman" w:cs="Times New Roman"/>
+                <w:color w:val="000000"/>
+                <w:lang w:eastAsia="es-CO"/>
+              </w:rPr>
+              <w:t>salida</w:t>
+            </w:r>
+          </w:p>
+        </w:tc>
+        <w:tc>
+          <w:tcPr>
+            <w:tcW w:w="0" w:type="auto"/>
+            <w:hideMark/>
+          </w:tcPr>
+          <w:p>
+            <w:pPr>
+              <w:jc w:val="center"/>
+              <w:rPr>
+                <w:rFonts w:ascii="Times New Roman" w:eastAsia="Times New Roman" w:hAnsi="Times New Roman" w:cs="Times New Roman"/>
+                <w:sz w:val="24"/>
+                <w:szCs w:val="24"/>
+                <w:lang w:eastAsia="es-CO"/>
+              </w:rPr>
+            </w:pPr>
+            <w:r>
+              <w:rPr>
+                <w:rFonts w:ascii="Times New Roman" w:eastAsia="Times New Roman" w:hAnsi="Times New Roman" w:cs="Times New Roman"/>
+                <w:color w:val="000000"/>
+                <w:lang w:eastAsia="es-CO"/>
+              </w:rPr>
+              <w:t>Tipo de dato</w:t>
+            </w:r>
+          </w:p>
+        </w:tc>
+        <w:tc>
+          <w:tcPr>
+            <w:tcW w:w="0" w:type="auto"/>
+            <w:hideMark/>
+          </w:tcPr>
+          <w:p>
+            <w:pPr>
+              <w:jc w:val="center"/>
+              <w:rPr>
+                <w:rFonts w:ascii="Times New Roman" w:eastAsia="Times New Roman" w:hAnsi="Times New Roman" w:cs="Times New Roman"/>
+                <w:sz w:val="24"/>
+                <w:szCs w:val="24"/>
+                <w:lang w:eastAsia="es-CO"/>
+              </w:rPr>
+            </w:pPr>
+            <w:r>
+              <w:rPr>
+                <w:rFonts w:ascii="Times New Roman" w:eastAsia="Times New Roman" w:hAnsi="Times New Roman" w:cs="Times New Roman"/>
+                <w:color w:val="000000"/>
+                <w:lang w:eastAsia="es-CO"/>
+              </w:rPr>
+              <w:t>Condición de selección o repetición</w:t>
+            </w:r>
+          </w:p>
+        </w:tc>
+      </w:tr>
+      <w:tr>
+        <w:trPr>
+          <w:trHeight w:val="488"/>
+        </w:trPr>
+        <w:tc>
+          <w:tcPr>
+            <w:tcW w:w="2405" w:type="dxa"/>
+            <w:vMerge/>
+            <w:hideMark/>
+          </w:tcPr>
+          <w:p>
+            <w:pPr>
+              <w:rPr>
+                <w:rFonts w:ascii="Times New Roman" w:eastAsia="Times New Roman" w:hAnsi="Times New Roman" w:cs="Times New Roman"/>
+                <w:sz w:val="24"/>
+                <w:szCs w:val="24"/>
+                <w:lang w:eastAsia="es-CO"/>
+              </w:rPr>
+            </w:pPr>
+          </w:p>
+        </w:tc>
+        <w:tc>
+          <w:tcPr>
+            <w:tcW w:w="3389" w:type="dxa"/>
+            <w:hideMark/>
+          </w:tcPr>
+          <w:p>
+            <w:pPr>
+              <w:rPr>
+                <w:rFonts w:ascii="Times New Roman" w:eastAsia="Times New Roman" w:hAnsi="Times New Roman" w:cs="Times New Roman"/>
+                <w:sz w:val="24"/>
+                <w:szCs w:val="24"/>
+                <w:lang w:eastAsia="es-CO"/>
+              </w:rPr>
+            </w:pPr>
+            <w:proofErr w:type="spellStart"/>
+            <w:r>
+              <w:rPr>
+                <w:rFonts w:ascii="Times New Roman" w:eastAsia="Times New Roman" w:hAnsi="Times New Roman" w:cs="Times New Roman"/>
+                <w:sz w:val="24"/>
+                <w:szCs w:val="24"/>
+                <w:lang w:eastAsia="es-CO"/>
+              </w:rPr>
+              <w:t>nameWetlandWithMoreSpecies</w:t>
+            </w:r>
+            <w:proofErr w:type="spellEnd"/>
+          </w:p>
+        </w:tc>
+        <w:tc>
+          <w:tcPr>
+            <w:tcW w:w="0" w:type="auto"/>
+            <w:hideMark/>
+          </w:tcPr>
+          <w:p>
+            <w:pPr>
+              <w:rPr>
+                <w:rFonts w:ascii="Times New Roman" w:eastAsia="Times New Roman" w:hAnsi="Times New Roman" w:cs="Times New Roman"/>
+                <w:sz w:val="24"/>
+                <w:szCs w:val="24"/>
+                <w:lang w:eastAsia="es-CO"/>
+              </w:rPr>
+            </w:pPr>
+            <w:r>
+              <w:rPr>
+                <w:rFonts w:ascii="Times New Roman" w:eastAsia="Times New Roman" w:hAnsi="Times New Roman" w:cs="Times New Roman"/>
+                <w:sz w:val="24"/>
+                <w:szCs w:val="24"/>
+                <w:lang w:eastAsia="es-CO"/>
+              </w:rPr>
+              <w:t>String</w:t>
+            </w:r>
+          </w:p>
+        </w:tc>
+        <w:tc>
+          <w:tcPr>
+            <w:tcW w:w="0" w:type="auto"/>
+            <w:hideMark/>
+          </w:tcPr>
+          <w:p>
+            <w:pPr>
+              <w:rPr>
+                <w:rFonts w:ascii="Times New Roman" w:eastAsia="Times New Roman" w:hAnsi="Times New Roman" w:cs="Times New Roman"/>
+                <w:sz w:val="24"/>
+                <w:szCs w:val="24"/>
+                <w:lang w:eastAsia="es-CO"/>
+              </w:rPr>
+            </w:pPr>
+          </w:p>
+        </w:tc>
+      </w:tr>
+    </w:tbl>
+    <w:p>
+      <w:pPr>
+        <w:rPr>
+          <w:rFonts w:ascii="Times New Roman" w:hAnsi="Times New Roman" w:cs="Times New Roman"/>
+          <w:b/>
+          <w:bCs/>
+          <w:sz w:val="24"/>
+          <w:szCs w:val="24"/>
+        </w:rPr>
+      </w:pPr>
+    </w:p>
     <w:p>
       <w:pPr>
         <w:rPr>
@@ -6024,7 +9931,7 @@
   <w:style w:type="paragraph" w:default="1" w:styleId="Normal">
     <w:name w:val="Normal"/>
     <w:qFormat/>
-    <w:rsid w:val="001E6A6B"/>
+    <w:rsid w:val="00795037"/>
   </w:style>
   <w:style w:type="character" w:default="1" w:styleId="Fuentedeprrafopredeter">
     <w:name w:val="Default Paragraph Font"/>

</xml_diff>